<commit_message>
Pakeisti užduočių tekstai nuo 1 iki 7
</commit_message>
<xml_diff>
--- a/'Permainos' PSI2 III laboratorinis darbas.docx
+++ b/'Permainos' PSI2 III laboratorinis darbas.docx
@@ -1,6 +1,6 @@
 
 <file path=word/document.xml><?xml version="1.0" encoding="utf-8"?>
-<w:document xmlns:wpc="http://schemas.microsoft.com/office/word/2010/wordprocessingCanvas" xmlns:mc="http://schemas.openxmlformats.org/markup-compatibility/2006" xmlns:o="urn:schemas-microsoft-com:office:office" xmlns:r="http://schemas.openxmlformats.org/officeDocument/2006/relationships" xmlns:m="http://schemas.openxmlformats.org/officeDocument/2006/math" xmlns:v="urn:schemas-microsoft-com:vml" xmlns:wp14="http://schemas.microsoft.com/office/word/2010/wordprocessingDrawing" xmlns:wp="http://schemas.openxmlformats.org/drawingml/2006/wordprocessingDrawing" xmlns:w10="urn:schemas-microsoft-com:office:word" xmlns:w="http://schemas.openxmlformats.org/wordprocessingml/2006/main" xmlns:w14="http://schemas.microsoft.com/office/word/2010/wordml" xmlns:w15="http://schemas.microsoft.com/office/word/2012/wordml" xmlns:wpg="http://schemas.microsoft.com/office/word/2010/wordprocessingGroup" xmlns:wpi="http://schemas.microsoft.com/office/word/2010/wordprocessingInk" xmlns:wne="http://schemas.microsoft.com/office/word/2006/wordml" xmlns:wps="http://schemas.microsoft.com/office/word/2010/wordprocessingShape" mc:Ignorable="w14 w15 wp14">
+<w:document xmlns:wpc="http://schemas.microsoft.com/office/word/2010/wordprocessingCanvas" xmlns:cx="http://schemas.microsoft.com/office/drawing/2014/chartex" xmlns:cx1="http://schemas.microsoft.com/office/drawing/2015/9/8/chartex" xmlns:cx2="http://schemas.microsoft.com/office/drawing/2015/10/21/chartex" xmlns:mc="http://schemas.openxmlformats.org/markup-compatibility/2006" xmlns:o="urn:schemas-microsoft-com:office:office" xmlns:r="http://schemas.openxmlformats.org/officeDocument/2006/relationships" xmlns:m="http://schemas.openxmlformats.org/officeDocument/2006/math" xmlns:v="urn:schemas-microsoft-com:vml" xmlns:wp14="http://schemas.microsoft.com/office/word/2010/wordprocessingDrawing" xmlns:wp="http://schemas.openxmlformats.org/drawingml/2006/wordprocessingDrawing" xmlns:w10="urn:schemas-microsoft-com:office:word" xmlns:w="http://schemas.openxmlformats.org/wordprocessingml/2006/main" xmlns:w14="http://schemas.microsoft.com/office/word/2010/wordml" xmlns:w15="http://schemas.microsoft.com/office/word/2012/wordml" xmlns:w16se="http://schemas.microsoft.com/office/word/2015/wordml/symex" xmlns:wpg="http://schemas.microsoft.com/office/word/2010/wordprocessingGroup" xmlns:wpi="http://schemas.microsoft.com/office/word/2010/wordprocessingInk" xmlns:wne="http://schemas.microsoft.com/office/word/2006/wordml" xmlns:wps="http://schemas.microsoft.com/office/word/2010/wordprocessingShape" mc:Ignorable="w14 w15 w16se wp14">
   <w:body>
     <w:p>
       <w:pPr>
@@ -2015,7 +2015,7 @@
             <v:path o:extrusionok="f" gradientshapeok="t" o:connecttype="rect"/>
             <o:lock v:ext="edit" aspectratio="t"/>
           </v:shapetype>
-          <v:shape id="_x0000_i1033" type="#_x0000_t75" style="width:468pt;height:393.75pt">
+          <v:shape id="_x0000_i1025" type="#_x0000_t75" style="width:468pt;height:394.2pt">
             <v:imagedata r:id="rId9" o:title="DS modelis"/>
           </v:shape>
         </w:pict>
@@ -10579,7 +10579,7 @@
     <w:p>
       <w:r>
         <w:pict>
-          <v:shape id="_x0000_i1025" type="#_x0000_t75" style="width:468pt;height:450pt">
+          <v:shape id="_x0000_i1026" type="#_x0000_t75" style="width:468pt;height:450pt">
             <v:imagedata r:id="rId10" o:title="Užduotys2"/>
           </v:shape>
         </w:pict>
@@ -10712,13 +10712,32 @@
           <w:b/>
           <w:sz w:val="24"/>
         </w:rPr>
-        <w:t xml:space="preserve">Nėra išlaidų įrašų: </w:t>
-      </w:r>
-      <w:r>
-        <w:rPr>
-          <w:sz w:val="24"/>
-        </w:rPr>
-        <w:t>Sistema atidaro langą su pasiūlymu „Galbūt norėtumėte pridėti naujų išlaidų?“.</w:t>
+        <w:t>Nėra išlaidų įrašų:</w:t>
+      </w:r>
+      <w:r>
+        <w:rPr>
+          <w:b/>
+          <w:sz w:val="24"/>
+        </w:rPr>
+        <w:t xml:space="preserve"> </w:t>
+      </w:r>
+      <w:r>
+        <w:rPr>
+          <w:sz w:val="24"/>
+        </w:rPr>
+        <w:t xml:space="preserve">Sistema atidaro </w:t>
+      </w:r>
+      <w:r>
+        <w:rPr>
+          <w:sz w:val="24"/>
+        </w:rPr>
+        <w:t xml:space="preserve">„Išlaidos/Pajamos“ </w:t>
+      </w:r>
+      <w:r>
+        <w:rPr>
+          <w:sz w:val="24"/>
+        </w:rPr>
+        <w:t>langą su pasiūlymu „Galbūt norėtumėte pridėti naujų išlaidų?“.</w:t>
       </w:r>
     </w:p>
     <w:p>
@@ -11011,7 +11030,25 @@
         <w:rPr>
           <w:sz w:val="24"/>
         </w:rPr>
-        <w:t>Naudotojas pagrindiniame lange paspaudžia „Biudžeto suvestinė“. Sistema atidaro biudžeto suvestinės langą. Naudotojas paspaudžia mygtuką „Filtruoti“. Sistema atidaro filtravimo pasirinkimus. Naudotojas paspaudžia ant išsiskleidžiančio sąrašo „Kategorija“ ir pasirenka vieną iš įrašų. Sistema atidaro visas išlaidas atitinkančius kriterijus.</w:t>
+        <w:t xml:space="preserve">Naudotojas pagrindiniame lange paspaudžia „Biudžeto suvestinė“. Sistema atidaro biudžeto suvestinės langą. </w:t>
+      </w:r>
+      <w:r>
+        <w:rPr>
+          <w:sz w:val="24"/>
+        </w:rPr>
+        <w:t>Naudotojas paspaudžia ant išsiskleidžiančio sąrašo „Kategorija“ ir pasirenka vieną iš įrašų.</w:t>
+      </w:r>
+      <w:r>
+        <w:rPr>
+          <w:sz w:val="24"/>
+        </w:rPr>
+        <w:t xml:space="preserve"> </w:t>
+      </w:r>
+      <w:r>
+        <w:rPr>
+          <w:sz w:val="24"/>
+        </w:rPr>
+        <w:t>Naudotojas paspaudžia mygtuką „Filtruoti“. Sistema atidaro filtravimo pasirinkimus. Sistema atidaro visas išlaidas atitinkančius kriterijus.</w:t>
       </w:r>
     </w:p>
     <w:p>
@@ -11057,6 +11094,9 @@
         <w:t xml:space="preserve"> Sistema atidaro langą, kuriame išvestas tekstas: „Tokių išlaidų nėra“.</w:t>
       </w:r>
     </w:p>
+    <w:p/>
+    <w:p/>
+    <w:p/>
     <w:p/>
     <w:p/>
     <w:p/>
@@ -11077,6 +11117,7 @@
           <w:b/>
           <w:sz w:val="24"/>
         </w:rPr>
+        <w:lastRenderedPageBreak/>
         <w:t>Užduotis:</w:t>
       </w:r>
       <w:r>
@@ -11107,7 +11148,6 @@
           <w:b/>
           <w:sz w:val="24"/>
         </w:rPr>
-        <w:lastRenderedPageBreak/>
         <w:t>PAGRINDINIS SCENARIJUS:</w:t>
       </w:r>
     </w:p>
@@ -11284,7 +11324,15 @@
         <w:rPr>
           <w:sz w:val="24"/>
         </w:rPr>
-        <w:t>Naudotojui „Išlaidų/Pajamų“ lange paspaudūs mygtuką „Pasirinkti...“ atidaromas standartinis „File explorer“ langas. Jame naudotojas savo diske suranda nuotrauką ir spaudžia „OK“. Tada sistema, naudotojui patvirtinus išlaidų pridėjimą, prideda naudtrauką prie išlaidų įrašo.</w:t>
+        <w:t>Naudotojui „Išlaidų/Pajamų“ lange paspaudūs mygtuką „Pasirinkti...“ atidaromas standartinis „File explorer“ langas. Jame naudotojas savo diske suranda nuotrauką ir spaudžia „OK“. Tada sistema, naudotojui patvirtinus išlaidų pridėjimą, prideda nau</w:t>
+      </w:r>
+      <w:bookmarkStart w:id="1" w:name="_GoBack"/>
+      <w:bookmarkEnd w:id="1"/>
+      <w:r>
+        <w:rPr>
+          <w:sz w:val="24"/>
+        </w:rPr>
+        <w:t>trauką prie išlaidų įrašo.</w:t>
       </w:r>
     </w:p>
     <w:p>
@@ -11694,7 +11742,6 @@
           <w:b/>
           <w:sz w:val="24"/>
         </w:rPr>
-        <w:lastRenderedPageBreak/>
         <w:t>Užduotis:</w:t>
       </w:r>
       <w:r>
@@ -12830,14 +12877,14 @@
       </w:pPr>
       <w:r>
         <w:pict>
-          <v:shape id="_x0000_i1026" type="#_x0000_t75" style="width:468.75pt;height:252pt">
+          <v:shape id="_x0000_i1027" type="#_x0000_t75" style="width:468.6pt;height:252pt">
             <v:imagedata r:id="rId11" o:title="Untitled-2"/>
           </v:shape>
         </w:pict>
       </w:r>
       <w:r>
         <w:pict>
-          <v:shape id="_x0000_i1027" type="#_x0000_t75" style="width:468.75pt;height:252pt">
+          <v:shape id="_x0000_i1028" type="#_x0000_t75" style="width:468.6pt;height:252pt">
             <v:imagedata r:id="rId12" o:title="Untitled-1"/>
           </v:shape>
         </w:pict>
@@ -12857,7 +12904,7 @@
         </w:rPr>
         <w:lastRenderedPageBreak/>
         <w:pict>
-          <v:shape id="_x0000_i1028" type="#_x0000_t75" style="width:468pt;height:252pt">
+          <v:shape id="_x0000_i1029" type="#_x0000_t75" style="width:468pt;height:252pt">
             <v:imagedata r:id="rId13" o:title="Biudzeto_suvestine"/>
           </v:shape>
         </w:pict>
@@ -12877,7 +12924,7 @@
           <w:sz w:val="24"/>
         </w:rPr>
         <w:pict>
-          <v:shape id="_x0000_i1029" type="#_x0000_t75" style="width:468.75pt;height:252pt">
+          <v:shape id="_x0000_i1030" type="#_x0000_t75" style="width:468.6pt;height:252pt">
             <v:imagedata r:id="rId14" o:title="Untitled-4"/>
           </v:shape>
         </w:pict>
@@ -12898,7 +12945,7 @@
         </w:rPr>
         <w:lastRenderedPageBreak/>
         <w:pict>
-          <v:shape id="_x0000_i1030" type="#_x0000_t75" style="width:468pt;height:252pt">
+          <v:shape id="_x0000_i1031" type="#_x0000_t75" style="width:468pt;height:252pt">
             <v:imagedata r:id="rId15" o:title="Untitled-3"/>
           </v:shape>
         </w:pict>
@@ -16193,7 +16240,7 @@
           <w:sz w:val="24"/>
         </w:rPr>
         <w:pict>
-          <v:shape id="_x0000_i1034" type="#_x0000_t75" style="width:467.25pt;height:209.25pt">
+          <v:shape id="_x0000_i1032" type="#_x0000_t75" style="width:467.4pt;height:209.4pt">
             <v:imagedata r:id="rId16" o:title="sd__Peržiūrėti_išlaidų_įrašus__Peržiūrėti_išlaidų_įrašus"/>
           </v:shape>
         </w:pict>
@@ -16237,7 +16284,7 @@
           <w:sz w:val="24"/>
         </w:rPr>
         <w:pict>
-          <v:shape id="_x0000_i1035" type="#_x0000_t75" style="width:467.25pt;height:292.5pt">
+          <v:shape id="_x0000_i1033" type="#_x0000_t75" style="width:467.4pt;height:292.8pt">
             <v:imagedata r:id="rId17" o:title="Ieškoti įrašų"/>
           </v:shape>
         </w:pict>
@@ -16297,7 +16344,7 @@
         <w:rPr>
           <w:noProof/>
           <w:sz w:val="24"/>
-          <w:lang w:val="en-US"/>
+          <w:lang w:val="en-GB" w:eastAsia="en-GB"/>
         </w:rPr>
         <w:drawing>
           <wp:inline distT="0" distB="0" distL="0" distR="0">
@@ -16386,7 +16433,7 @@
         <w:rPr>
           <w:noProof/>
           <w:sz w:val="24"/>
-          <w:lang w:val="en-US"/>
+          <w:lang w:val="en-GB" w:eastAsia="en-GB"/>
         </w:rPr>
         <w:drawing>
           <wp:inline distT="0" distB="0" distL="0" distR="0">
@@ -16492,7 +16539,7 @@
         <w:rPr>
           <w:noProof/>
           <w:sz w:val="24"/>
-          <w:lang w:val="en-US"/>
+          <w:lang w:val="en-GB" w:eastAsia="en-GB"/>
         </w:rPr>
         <w:drawing>
           <wp:inline distT="0" distB="0" distL="0" distR="0">
@@ -16581,7 +16628,7 @@
         <w:rPr>
           <w:noProof/>
           <w:sz w:val="24"/>
-          <w:lang w:val="en-US"/>
+          <w:lang w:val="en-GB" w:eastAsia="en-GB"/>
         </w:rPr>
         <w:drawing>
           <wp:inline distT="0" distB="0" distL="0" distR="0">
@@ -16670,7 +16717,7 @@
         <w:rPr>
           <w:noProof/>
           <w:sz w:val="24"/>
-          <w:lang w:val="en-US"/>
+          <w:lang w:val="en-GB" w:eastAsia="en-GB"/>
         </w:rPr>
         <w:drawing>
           <wp:inline distT="0" distB="0" distL="0" distR="0">
@@ -16788,7 +16835,7 @@
         <w:rPr>
           <w:noProof/>
           <w:sz w:val="24"/>
-          <w:lang w:val="en-US"/>
+          <w:lang w:val="en-GB" w:eastAsia="en-GB"/>
         </w:rPr>
         <w:drawing>
           <wp:inline distT="0" distB="0" distL="0" distR="0">
@@ -16895,7 +16942,7 @@
         <w:rPr>
           <w:noProof/>
           <w:sz w:val="24"/>
-          <w:lang w:val="en-US"/>
+          <w:lang w:val="en-GB" w:eastAsia="en-GB"/>
         </w:rPr>
         <w:drawing>
           <wp:inline distT="0" distB="0" distL="0" distR="0">
@@ -17013,7 +17060,7 @@
         <w:rPr>
           <w:noProof/>
           <w:sz w:val="24"/>
-          <w:lang w:val="en-US"/>
+          <w:lang w:val="en-GB" w:eastAsia="en-GB"/>
         </w:rPr>
         <w:drawing>
           <wp:inline distT="0" distB="0" distL="0" distR="0">
@@ -17102,7 +17149,7 @@
         <w:rPr>
           <w:noProof/>
           <w:sz w:val="24"/>
-          <w:lang w:val="en-US"/>
+          <w:lang w:val="en-GB" w:eastAsia="en-GB"/>
         </w:rPr>
         <w:drawing>
           <wp:inline distT="0" distB="0" distL="0" distR="0">
@@ -17220,7 +17267,7 @@
         <w:rPr>
           <w:noProof/>
           <w:sz w:val="24"/>
-          <w:lang w:val="en-US"/>
+          <w:lang w:val="en-GB" w:eastAsia="en-GB"/>
         </w:rPr>
         <w:drawing>
           <wp:inline distT="0" distB="0" distL="0" distR="0">
@@ -17321,7 +17368,7 @@
         <w:rPr>
           <w:noProof/>
           <w:sz w:val="24"/>
-          <w:lang w:val="en-US"/>
+          <w:lang w:val="en-GB" w:eastAsia="en-GB"/>
         </w:rPr>
         <w:drawing>
           <wp:inline distT="0" distB="0" distL="0" distR="0">
@@ -17446,7 +17493,7 @@
         <w:rPr>
           <w:noProof/>
           <w:sz w:val="24"/>
-          <w:lang w:val="en-US"/>
+          <w:lang w:val="en-GB" w:eastAsia="en-GB"/>
         </w:rPr>
         <w:drawing>
           <wp:inline distT="0" distB="0" distL="0" distR="0">
@@ -17535,7 +17582,7 @@
     <w:p>
       <w:r>
         <w:pict>
-          <v:shape id="_x0000_i1031" type="#_x0000_t75" style="width:402pt;height:516pt">
+          <v:shape id="_x0000_i1034" type="#_x0000_t75" style="width:402pt;height:516pt">
             <v:imagedata r:id="rId30" o:title="Kuriamos sistemos architektūra"/>
           </v:shape>
         </w:pict>
@@ -17636,7 +17683,7 @@
     <w:p>
       <w:r>
         <w:pict>
-          <v:shape id="_x0000_i1032" type="#_x0000_t75" style="width:432.75pt;height:296.25pt">
+          <v:shape id="_x0000_i1035" type="#_x0000_t75" style="width:432.6pt;height:296.4pt">
             <v:imagedata r:id="rId31" o:title="13020220_1212121078813015_1840466577_n"/>
           </v:shape>
         </w:pict>
@@ -18879,8 +18926,6 @@
             <w:r>
               <w:t>D</w:t>
             </w:r>
-            <w:bookmarkStart w:id="1" w:name="_GoBack"/>
-            <w:bookmarkEnd w:id="1"/>
           </w:p>
         </w:tc>
       </w:tr>
@@ -20780,6 +20825,7 @@
               <w:jc w:val="left"/>
             </w:pPr>
             <w:r>
+              <w:lastRenderedPageBreak/>
               <w:t>2016-04-05</w:t>
             </w:r>
           </w:p>
@@ -21248,6 +21294,9 @@
               <w:ind w:firstLine="0"/>
               <w:jc w:val="left"/>
             </w:pPr>
+            <w:r>
+              <w:t>2016-05-20</w:t>
+            </w:r>
           </w:p>
         </w:tc>
         <w:tc>
@@ -21259,6 +21308,78 @@
               <w:ind w:firstLine="0"/>
               <w:jc w:val="left"/>
             </w:pPr>
+            <w:r>
+              <w:t>U</w:t>
+            </w:r>
+            <w:r>
+              <w:t xml:space="preserve">žduotis: </w:t>
+            </w:r>
+            <w:r>
+              <w:t xml:space="preserve">5.2.1. </w:t>
+            </w:r>
+            <w:r>
+              <w:t xml:space="preserve">„Išlaidų </w:t>
+            </w:r>
+            <w:r>
+              <w:t>įrašų peržiūrėjimas“</w:t>
+            </w:r>
+          </w:p>
+          <w:p>
+            <w:pPr>
+              <w:ind w:firstLine="0"/>
+              <w:jc w:val="left"/>
+              <w:rPr>
+                <w:sz w:val="16"/>
+              </w:rPr>
+            </w:pPr>
+          </w:p>
+          <w:p>
+            <w:pPr>
+              <w:ind w:firstLine="0"/>
+              <w:jc w:val="left"/>
+            </w:pPr>
+            <w:r>
+              <w:t>PAGRINDINIS SCENARIJUS:</w:t>
+            </w:r>
+          </w:p>
+          <w:p>
+            <w:pPr>
+              <w:ind w:firstLine="0"/>
+              <w:jc w:val="left"/>
+            </w:pPr>
+            <w:r>
+              <w:t>Naudotojas pagrindiniame lange paspaudžia „Biudžeto suvestinė“. Sistema atidaro biudžeto suvestinės langą, kuriame matome visas išlaidas.</w:t>
+            </w:r>
+          </w:p>
+          <w:p>
+            <w:pPr>
+              <w:ind w:firstLine="0"/>
+              <w:jc w:val="left"/>
+            </w:pPr>
+          </w:p>
+          <w:p>
+            <w:pPr>
+              <w:ind w:firstLine="0"/>
+              <w:jc w:val="left"/>
+            </w:pPr>
+            <w:r>
+              <w:t>ALTERNATYVŪS SCENARIJAI:</w:t>
+            </w:r>
+          </w:p>
+          <w:p>
+            <w:pPr>
+              <w:ind w:firstLine="0"/>
+              <w:jc w:val="left"/>
+            </w:pPr>
+            <w:r>
+              <w:t>Nėra išlaidų įrašų: Sistema atidaro langą su pasiūlymu „Galbūt norėtumėte pridėti naujų išlaidų?“.</w:t>
+            </w:r>
+          </w:p>
+          <w:p>
+            <w:pPr>
+              <w:ind w:firstLine="0"/>
+              <w:jc w:val="left"/>
+            </w:pPr>
           </w:p>
         </w:tc>
         <w:tc>
@@ -21270,6 +21391,9 @@
               <w:ind w:firstLine="0"/>
               <w:jc w:val="left"/>
             </w:pPr>
+            <w:r>
+              <w:t>Pakeistas užduoties tekstas</w:t>
+            </w:r>
           </w:p>
         </w:tc>
         <w:tc>
@@ -21281,12 +21405,92 @@
               <w:ind w:firstLine="0"/>
               <w:jc w:val="left"/>
             </w:pPr>
+            <w:r>
+              <w:t>M</w:t>
+            </w:r>
           </w:p>
         </w:tc>
         <w:tc>
           <w:tcPr>
             <w:tcW w:w="1870" w:type="dxa"/>
           </w:tcPr>
+          <w:p>
+            <w:pPr>
+              <w:ind w:firstLine="0"/>
+              <w:jc w:val="left"/>
+            </w:pPr>
+            <w:r>
+              <w:t xml:space="preserve">PAGRINDINIS </w:t>
+            </w:r>
+            <w:r>
+              <w:t>SCENARIJUS:</w:t>
+            </w:r>
+          </w:p>
+          <w:p>
+            <w:pPr>
+              <w:ind w:firstLine="0"/>
+              <w:jc w:val="left"/>
+            </w:pPr>
+          </w:p>
+          <w:p>
+            <w:pPr>
+              <w:ind w:firstLine="0"/>
+              <w:jc w:val="left"/>
+            </w:pPr>
+            <w:r>
+              <w:t xml:space="preserve">Naudotojas pagrindiniame lange paspaudžia „Biudžeto </w:t>
+            </w:r>
+            <w:r>
+              <w:t>suvestinė“. Sistema atidaro biudžeto suvestinės langą, kuriame matome visas išlaidas.</w:t>
+            </w:r>
+          </w:p>
+          <w:p>
+            <w:pPr>
+              <w:jc w:val="left"/>
+            </w:pPr>
+          </w:p>
+          <w:p>
+            <w:pPr>
+              <w:ind w:firstLine="0"/>
+              <w:jc w:val="left"/>
+            </w:pPr>
+            <w:r>
+              <w:t>ALTERNATYV</w:t>
+            </w:r>
+            <w:r>
+              <w:t xml:space="preserve">ŪS </w:t>
+            </w:r>
+            <w:r>
+              <w:t>SCENARIJAI:</w:t>
+            </w:r>
+          </w:p>
+          <w:p>
+            <w:pPr>
+              <w:ind w:firstLine="0"/>
+              <w:jc w:val="left"/>
+            </w:pPr>
+          </w:p>
+          <w:p>
+            <w:pPr>
+              <w:ind w:firstLine="0"/>
+              <w:jc w:val="left"/>
+            </w:pPr>
+            <w:r>
+              <w:t>Nėra išlaidų įrašų:</w:t>
+            </w:r>
+            <w:r>
+              <w:t xml:space="preserve"> </w:t>
+            </w:r>
+            <w:r>
+              <w:t>Sistema atidaro „Išlaidos/Pajamos“ langą su pasiūlymu „</w:t>
+            </w:r>
+            <w:r>
+              <w:t xml:space="preserve">Galbūt norėtumėte pridėti naujų </w:t>
+            </w:r>
+            <w:r>
+              <w:t>išlaidų?“.</w:t>
+            </w:r>
+          </w:p>
           <w:p>
             <w:pPr>
               <w:ind w:firstLine="0"/>
@@ -21313,7 +21517,7 @@
 </file>
 
 <file path=word/numbering.xml><?xml version="1.0" encoding="utf-8"?>
-<w:numbering xmlns:wpc="http://schemas.microsoft.com/office/word/2010/wordprocessingCanvas" xmlns:mc="http://schemas.openxmlformats.org/markup-compatibility/2006" xmlns:o="urn:schemas-microsoft-com:office:office" xmlns:r="http://schemas.openxmlformats.org/officeDocument/2006/relationships" xmlns:m="http://schemas.openxmlformats.org/officeDocument/2006/math" xmlns:v="urn:schemas-microsoft-com:vml" xmlns:wp14="http://schemas.microsoft.com/office/word/2010/wordprocessingDrawing" xmlns:wp="http://schemas.openxmlformats.org/drawingml/2006/wordprocessingDrawing" xmlns:w10="urn:schemas-microsoft-com:office:word" xmlns:w="http://schemas.openxmlformats.org/wordprocessingml/2006/main" xmlns:w14="http://schemas.microsoft.com/office/word/2010/wordml" xmlns:w15="http://schemas.microsoft.com/office/word/2012/wordml" xmlns:wpg="http://schemas.microsoft.com/office/word/2010/wordprocessingGroup" xmlns:wpi="http://schemas.microsoft.com/office/word/2010/wordprocessingInk" xmlns:wne="http://schemas.microsoft.com/office/word/2006/wordml" xmlns:wps="http://schemas.microsoft.com/office/word/2010/wordprocessingShape" mc:Ignorable="w14 w15 wp14">
+<w:numbering xmlns:wpc="http://schemas.microsoft.com/office/word/2010/wordprocessingCanvas" xmlns:cx="http://schemas.microsoft.com/office/drawing/2014/chartex" xmlns:cx1="http://schemas.microsoft.com/office/drawing/2015/9/8/chartex" xmlns:cx2="http://schemas.microsoft.com/office/drawing/2015/10/21/chartex" xmlns:mc="http://schemas.openxmlformats.org/markup-compatibility/2006" xmlns:o="urn:schemas-microsoft-com:office:office" xmlns:r="http://schemas.openxmlformats.org/officeDocument/2006/relationships" xmlns:m="http://schemas.openxmlformats.org/officeDocument/2006/math" xmlns:v="urn:schemas-microsoft-com:vml" xmlns:wp14="http://schemas.microsoft.com/office/word/2010/wordprocessingDrawing" xmlns:wp="http://schemas.openxmlformats.org/drawingml/2006/wordprocessingDrawing" xmlns:w10="urn:schemas-microsoft-com:office:word" xmlns:w="http://schemas.openxmlformats.org/wordprocessingml/2006/main" xmlns:w14="http://schemas.microsoft.com/office/word/2010/wordml" xmlns:w15="http://schemas.microsoft.com/office/word/2012/wordml" xmlns:w16se="http://schemas.microsoft.com/office/word/2015/wordml/symex" xmlns:wpg="http://schemas.microsoft.com/office/word/2010/wordprocessingGroup" xmlns:wpi="http://schemas.microsoft.com/office/word/2010/wordprocessingInk" xmlns:wne="http://schemas.microsoft.com/office/word/2006/wordml" xmlns:wps="http://schemas.microsoft.com/office/word/2010/wordprocessingShape" mc:Ignorable="w14 w15 w16se wp14">
   <w:abstractNum w:abstractNumId="0" w15:restartNumberingAfterBreak="0">
     <w:nsid w:val="01473D77"/>
     <w:multiLevelType w:val="multilevel"/>
@@ -23034,7 +23238,7 @@
 </file>
 
 <file path=word/styles.xml><?xml version="1.0" encoding="utf-8"?>
-<w:styles xmlns:mc="http://schemas.openxmlformats.org/markup-compatibility/2006" xmlns:r="http://schemas.openxmlformats.org/officeDocument/2006/relationships" xmlns:w="http://schemas.openxmlformats.org/wordprocessingml/2006/main" xmlns:w14="http://schemas.microsoft.com/office/word/2010/wordml" xmlns:w15="http://schemas.microsoft.com/office/word/2012/wordml" mc:Ignorable="w14 w15">
+<w:styles xmlns:mc="http://schemas.openxmlformats.org/markup-compatibility/2006" xmlns:r="http://schemas.openxmlformats.org/officeDocument/2006/relationships" xmlns:w="http://schemas.openxmlformats.org/wordprocessingml/2006/main" xmlns:w14="http://schemas.microsoft.com/office/word/2010/wordml" xmlns:w15="http://schemas.microsoft.com/office/word/2012/wordml" xmlns:w16se="http://schemas.microsoft.com/office/word/2015/wordml/symex" mc:Ignorable="w14 w15 w16se">
   <w:docDefaults>
     <w:rPrDefault>
       <w:rPr>
@@ -23050,7 +23254,7 @@
       </w:pPr>
     </w:pPrDefault>
   </w:docDefaults>
-  <w:latentStyles w:defLockedState="0" w:defUIPriority="99" w:defSemiHidden="0" w:defUnhideWhenUsed="0" w:defQFormat="0" w:count="371">
+  <w:latentStyles w:defLockedState="0" w:defUIPriority="99" w:defSemiHidden="0" w:defUnhideWhenUsed="0" w:defQFormat="0" w:count="372">
     <w:lsdException w:name="Normal" w:uiPriority="0" w:qFormat="1"/>
     <w:lsdException w:name="heading 1" w:uiPriority="9" w:qFormat="1"/>
     <w:lsdException w:name="heading 2" w:semiHidden="1" w:uiPriority="9" w:unhideWhenUsed="1" w:qFormat="1"/>
@@ -23156,7 +23360,6 @@
     <w:lsdException w:name="HTML Sample" w:semiHidden="1" w:unhideWhenUsed="1"/>
     <w:lsdException w:name="HTML Typewriter" w:semiHidden="1" w:unhideWhenUsed="1"/>
     <w:lsdException w:name="HTML Variable" w:semiHidden="1" w:unhideWhenUsed="1"/>
-    <w:lsdException w:name="Normal Table" w:semiHidden="1" w:unhideWhenUsed="1"/>
     <w:lsdException w:name="annotation subject" w:semiHidden="1" w:unhideWhenUsed="1"/>
     <w:lsdException w:name="No List" w:semiHidden="1" w:unhideWhenUsed="1"/>
     <w:lsdException w:name="Outline List 1" w:semiHidden="1" w:unhideWhenUsed="1"/>
@@ -23203,10 +23406,8 @@
     <w:lsdException w:name="Table Subtle 2" w:semiHidden="1" w:unhideWhenUsed="1"/>
     <w:lsdException w:name="Table Web 1" w:semiHidden="1" w:unhideWhenUsed="1"/>
     <w:lsdException w:name="Table Web 2" w:semiHidden="1" w:unhideWhenUsed="1"/>
-    <w:lsdException w:name="Table Web 3" w:semiHidden="1" w:unhideWhenUsed="1"/>
     <w:lsdException w:name="Balloon Text" w:semiHidden="1" w:unhideWhenUsed="1"/>
     <w:lsdException w:name="Table Grid" w:uiPriority="39"/>
-    <w:lsdException w:name="Table Theme" w:semiHidden="1" w:unhideWhenUsed="1"/>
     <w:lsdException w:name="Placeholder Text" w:semiHidden="1"/>
     <w:lsdException w:name="No Spacing" w:uiPriority="1" w:qFormat="1"/>
     <w:lsdException w:name="Light Shading" w:uiPriority="60"/>
@@ -23422,6 +23623,7 @@
     <w:lsdException w:name="List Table 5 Dark Accent 6" w:uiPriority="50"/>
     <w:lsdException w:name="List Table 6 Colorful Accent 6" w:uiPriority="51"/>
     <w:lsdException w:name="List Table 7 Colorful Accent 6" w:uiPriority="52"/>
+    <w:lsdException w:name="Mention" w:semiHidden="1" w:unhideWhenUsed="1"/>
   </w:latentStyles>
   <w:style w:type="paragraph" w:default="1" w:styleId="Normal">
     <w:name w:val="Normal"/>
@@ -23900,7 +24102,7 @@
 </file>
 
 <file path=customXml/itemProps1.xml><?xml version="1.0" encoding="utf-8"?>
-<ds:datastoreItem xmlns:ds="http://schemas.openxmlformats.org/officeDocument/2006/customXml" ds:itemID="{F0FD9C07-AB90-4611-8F9B-2B45DB7AF5AD}">
+<ds:datastoreItem xmlns:ds="http://schemas.openxmlformats.org/officeDocument/2006/customXml" ds:itemID="{250DCD15-FA57-4CB9-8A28-738C6C218215}">
   <ds:schemaRefs>
     <ds:schemaRef ds:uri="http://schemas.openxmlformats.org/officeDocument/2006/bibliography"/>
   </ds:schemaRefs>

</xml_diff>

<commit_message>
Pataisiau gramatikos klaidas 5.2.6 uzduotyje
</commit_message>
<xml_diff>
--- a/'Permainos' PSI2 III laboratorinis darbas.docx
+++ b/'Permainos' PSI2 III laboratorinis darbas.docx
@@ -1,6 +1,6 @@
 
 <file path=word/document.xml><?xml version="1.0" encoding="utf-8"?>
-<w:document xmlns:ve="http://schemas.openxmlformats.org/markup-compatibility/2006" xmlns:o="urn:schemas-microsoft-com:office:office" xmlns:r="http://schemas.openxmlformats.org/officeDocument/2006/relationships" xmlns:m="http://schemas.openxmlformats.org/officeDocument/2006/math" xmlns:v="urn:schemas-microsoft-com:vml" xmlns:wp="http://schemas.openxmlformats.org/drawingml/2006/wordprocessingDrawing" xmlns:w10="urn:schemas-microsoft-com:office:word" xmlns:w="http://schemas.openxmlformats.org/wordprocessingml/2006/main" xmlns:wne="http://schemas.microsoft.com/office/word/2006/wordml">
+<w:document xmlns:wpc="http://schemas.microsoft.com/office/word/2010/wordprocessingCanvas" xmlns:cx="http://schemas.microsoft.com/office/drawing/2014/chartex" xmlns:cx1="http://schemas.microsoft.com/office/drawing/2015/9/8/chartex" xmlns:cx2="http://schemas.microsoft.com/office/drawing/2015/10/21/chartex" xmlns:mc="http://schemas.openxmlformats.org/markup-compatibility/2006" xmlns:o="urn:schemas-microsoft-com:office:office" xmlns:r="http://schemas.openxmlformats.org/officeDocument/2006/relationships" xmlns:m="http://schemas.openxmlformats.org/officeDocument/2006/math" xmlns:v="urn:schemas-microsoft-com:vml" xmlns:wp14="http://schemas.microsoft.com/office/word/2010/wordprocessingDrawing" xmlns:wp="http://schemas.openxmlformats.org/drawingml/2006/wordprocessingDrawing" xmlns:w10="urn:schemas-microsoft-com:office:word" xmlns:w="http://schemas.openxmlformats.org/wordprocessingml/2006/main" xmlns:w14="http://schemas.microsoft.com/office/word/2010/wordml" xmlns:w15="http://schemas.microsoft.com/office/word/2012/wordml" xmlns:w16se="http://schemas.microsoft.com/office/word/2015/wordml/symex" xmlns:wpg="http://schemas.microsoft.com/office/word/2010/wordprocessingGroup" xmlns:wpi="http://schemas.microsoft.com/office/word/2010/wordprocessingInk" xmlns:wne="http://schemas.microsoft.com/office/word/2006/wordml" xmlns:wps="http://schemas.microsoft.com/office/word/2010/wordprocessingShape" mc:Ignorable="w14 w15 w16se wp14">
   <w:body>
     <w:p>
       <w:pPr>
@@ -925,7 +925,7 @@
       <w:tblPr>
         <w:tblStyle w:val="TableGrid"/>
         <w:tblW w:w="9067" w:type="dxa"/>
-        <w:tblLook w:val="04A0"/>
+        <w:tblLook w:val="04A0" w:firstRow="1" w:lastRow="0" w:firstColumn="1" w:lastColumn="0" w:noHBand="0" w:noVBand="1"/>
       </w:tblPr>
       <w:tblGrid>
         <w:gridCol w:w="846"/>
@@ -2058,7 +2058,7 @@
         <w:tblW w:w="10167" w:type="dxa"/>
         <w:tblInd w:w="-709" w:type="dxa"/>
         <w:tblLayout w:type="fixed"/>
-        <w:tblLook w:val="04A0"/>
+        <w:tblLook w:val="04A0" w:firstRow="1" w:lastRow="0" w:firstColumn="1" w:lastColumn="0" w:noHBand="0" w:noVBand="1"/>
       </w:tblPr>
       <w:tblGrid>
         <w:gridCol w:w="1667"/>
@@ -11284,7 +11284,21 @@
         <w:rPr>
           <w:sz w:val="24"/>
         </w:rPr>
-        <w:t>Naudotojui „Išlaidų/Pajamų“ lange paspaudūs mygtuką „Pasirinkti...“ atidaromas standartinis „File explorer“ langas. Jame naudotojas savo diske suranda nuotrauką ir spaudžia „OK“. Tada sistema, naudotojui patvirtinus išlaidų pridėjimą, prideda naudtrauką prie išlaidų įrašo.</w:t>
+        <w:t>Naudotojui „Išlaidų/Pajamų“ lange paspaudūs mygtuką „Pasirinkti...“ atidaromas standartinis „File explorer“ langas. Jame naudotojas savo diske suranda nuotrauką ir spaudžia „OK“. Tada sistema, naudotojui patvirtinus</w:t>
+      </w:r>
+      <w:r>
+        <w:rPr>
+          <w:sz w:val="24"/>
+        </w:rPr>
+        <w:t xml:space="preserve"> išlaidų pridėjimą, prideda nuo</w:t>
+      </w:r>
+      <w:bookmarkStart w:id="1" w:name="_GoBack"/>
+      <w:bookmarkEnd w:id="1"/>
+      <w:r>
+        <w:rPr>
+          <w:sz w:val="24"/>
+        </w:rPr>
+        <w:t>trauką prie išlaidų įrašo.</w:t>
       </w:r>
     </w:p>
     <w:p>
@@ -12921,7 +12935,7 @@
       <w:tblPr>
         <w:tblStyle w:val="TableGrid"/>
         <w:tblW w:w="0" w:type="auto"/>
-        <w:tblLook w:val="04A0"/>
+        <w:tblLook w:val="04A0" w:firstRow="1" w:lastRow="0" w:firstColumn="1" w:lastColumn="0" w:noHBand="0" w:noVBand="1"/>
       </w:tblPr>
       <w:tblGrid>
         <w:gridCol w:w="1696"/>
@@ -16276,7 +16290,7 @@
         <w:rPr>
           <w:noProof/>
           <w:sz w:val="24"/>
-          <w:lang w:eastAsia="lt-LT"/>
+          <w:lang w:val="en-GB" w:eastAsia="en-GB"/>
         </w:rPr>
         <w:drawing>
           <wp:inline distT="0" distB="0" distL="0" distR="0">
@@ -16299,7 +16313,7 @@
                     <a:blip r:embed="rId18">
                       <a:extLst>
                         <a:ext uri="{28A0092B-C50C-407E-A947-70E740481C1C}">
-                          <a14:useLocalDpi xmlns:a14="http://schemas.microsoft.com/office/drawing/2010/main" xmlns:wps="http://schemas.microsoft.com/office/word/2010/wordprocessingShape" xmlns:wpi="http://schemas.microsoft.com/office/word/2010/wordprocessingInk" xmlns:wpg="http://schemas.microsoft.com/office/word/2010/wordprocessingGroup" xmlns:w15="http://schemas.microsoft.com/office/word/2012/wordml" xmlns:w14="http://schemas.microsoft.com/office/word/2010/wordml" xmlns:w="http://schemas.openxmlformats.org/wordprocessingml/2006/main" xmlns:w10="urn:schemas-microsoft-com:office:word" xmlns:wp14="http://schemas.microsoft.com/office/word/2010/wordprocessingDrawing" xmlns:v="urn:schemas-microsoft-com:vml" xmlns:o="urn:schemas-microsoft-com:office:office" xmlns:mc="http://schemas.openxmlformats.org/markup-compatibility/2006" xmlns:wpc="http://schemas.microsoft.com/office/word/2010/wordprocessingCanvas" xmlns="" val="0"/>
+                          <a14:useLocalDpi xmlns:a14="http://schemas.microsoft.com/office/drawing/2010/main" val="0"/>
                         </a:ext>
                       </a:extLst>
                     </a:blip>
@@ -16365,7 +16379,7 @@
         <w:rPr>
           <w:noProof/>
           <w:sz w:val="24"/>
-          <w:lang w:eastAsia="lt-LT"/>
+          <w:lang w:val="en-GB" w:eastAsia="en-GB"/>
         </w:rPr>
         <w:drawing>
           <wp:inline distT="0" distB="0" distL="0" distR="0">
@@ -16388,7 +16402,7 @@
                     <a:blip r:embed="rId19">
                       <a:extLst>
                         <a:ext uri="{28A0092B-C50C-407E-A947-70E740481C1C}">
-                          <a14:useLocalDpi xmlns:a14="http://schemas.microsoft.com/office/drawing/2010/main" xmlns:wps="http://schemas.microsoft.com/office/word/2010/wordprocessingShape" xmlns:wpi="http://schemas.microsoft.com/office/word/2010/wordprocessingInk" xmlns:wpg="http://schemas.microsoft.com/office/word/2010/wordprocessingGroup" xmlns:w15="http://schemas.microsoft.com/office/word/2012/wordml" xmlns:w14="http://schemas.microsoft.com/office/word/2010/wordml" xmlns:w="http://schemas.openxmlformats.org/wordprocessingml/2006/main" xmlns:w10="urn:schemas-microsoft-com:office:word" xmlns:wp14="http://schemas.microsoft.com/office/word/2010/wordprocessingDrawing" xmlns:v="urn:schemas-microsoft-com:vml" xmlns:o="urn:schemas-microsoft-com:office:office" xmlns:mc="http://schemas.openxmlformats.org/markup-compatibility/2006" xmlns:wpc="http://schemas.microsoft.com/office/word/2010/wordprocessingCanvas" xmlns="" val="0"/>
+                          <a14:useLocalDpi xmlns:a14="http://schemas.microsoft.com/office/drawing/2010/main" val="0"/>
                         </a:ext>
                       </a:extLst>
                     </a:blip>
@@ -16471,7 +16485,7 @@
         <w:rPr>
           <w:noProof/>
           <w:sz w:val="24"/>
-          <w:lang w:eastAsia="lt-LT"/>
+          <w:lang w:val="en-GB" w:eastAsia="en-GB"/>
         </w:rPr>
         <w:drawing>
           <wp:inline distT="0" distB="0" distL="0" distR="0">
@@ -16494,7 +16508,7 @@
                     <a:blip r:embed="rId20" cstate="print">
                       <a:extLst>
                         <a:ext uri="{28A0092B-C50C-407E-A947-70E740481C1C}">
-                          <a14:useLocalDpi xmlns:a14="http://schemas.microsoft.com/office/drawing/2010/main" xmlns:wps="http://schemas.microsoft.com/office/word/2010/wordprocessingShape" xmlns:wpi="http://schemas.microsoft.com/office/word/2010/wordprocessingInk" xmlns:wpg="http://schemas.microsoft.com/office/word/2010/wordprocessingGroup" xmlns:w15="http://schemas.microsoft.com/office/word/2012/wordml" xmlns:w14="http://schemas.microsoft.com/office/word/2010/wordml" xmlns:w="http://schemas.openxmlformats.org/wordprocessingml/2006/main" xmlns:w10="urn:schemas-microsoft-com:office:word" xmlns:wp14="http://schemas.microsoft.com/office/word/2010/wordprocessingDrawing" xmlns:v="urn:schemas-microsoft-com:vml" xmlns:o="urn:schemas-microsoft-com:office:office" xmlns:mc="http://schemas.openxmlformats.org/markup-compatibility/2006" xmlns:wpc="http://schemas.microsoft.com/office/word/2010/wordprocessingCanvas" xmlns="" val="0"/>
+                          <a14:useLocalDpi xmlns:a14="http://schemas.microsoft.com/office/drawing/2010/main" val="0"/>
                         </a:ext>
                       </a:extLst>
                     </a:blip>
@@ -16560,7 +16574,7 @@
         <w:rPr>
           <w:noProof/>
           <w:sz w:val="24"/>
-          <w:lang w:eastAsia="lt-LT"/>
+          <w:lang w:val="en-GB" w:eastAsia="en-GB"/>
         </w:rPr>
         <w:drawing>
           <wp:inline distT="0" distB="0" distL="0" distR="0">
@@ -16583,7 +16597,7 @@
                     <a:blip r:embed="rId21" cstate="print">
                       <a:extLst>
                         <a:ext uri="{28A0092B-C50C-407E-A947-70E740481C1C}">
-                          <a14:useLocalDpi xmlns:a14="http://schemas.microsoft.com/office/drawing/2010/main" xmlns:wps="http://schemas.microsoft.com/office/word/2010/wordprocessingShape" xmlns:wpi="http://schemas.microsoft.com/office/word/2010/wordprocessingInk" xmlns:wpg="http://schemas.microsoft.com/office/word/2010/wordprocessingGroup" xmlns:w15="http://schemas.microsoft.com/office/word/2012/wordml" xmlns:w14="http://schemas.microsoft.com/office/word/2010/wordml" xmlns:w="http://schemas.openxmlformats.org/wordprocessingml/2006/main" xmlns:w10="urn:schemas-microsoft-com:office:word" xmlns:wp14="http://schemas.microsoft.com/office/word/2010/wordprocessingDrawing" xmlns:v="urn:schemas-microsoft-com:vml" xmlns:o="urn:schemas-microsoft-com:office:office" xmlns:mc="http://schemas.openxmlformats.org/markup-compatibility/2006" xmlns:wpc="http://schemas.microsoft.com/office/word/2010/wordprocessingCanvas" xmlns="" val="0"/>
+                          <a14:useLocalDpi xmlns:a14="http://schemas.microsoft.com/office/drawing/2010/main" val="0"/>
                         </a:ext>
                       </a:extLst>
                     </a:blip>
@@ -16649,7 +16663,7 @@
         <w:rPr>
           <w:noProof/>
           <w:sz w:val="24"/>
-          <w:lang w:eastAsia="lt-LT"/>
+          <w:lang w:val="en-GB" w:eastAsia="en-GB"/>
         </w:rPr>
         <w:drawing>
           <wp:inline distT="0" distB="0" distL="0" distR="0">
@@ -16672,7 +16686,7 @@
                     <a:blip r:embed="rId22" cstate="print">
                       <a:extLst>
                         <a:ext uri="{28A0092B-C50C-407E-A947-70E740481C1C}">
-                          <a14:useLocalDpi xmlns:a14="http://schemas.microsoft.com/office/drawing/2010/main" xmlns:wps="http://schemas.microsoft.com/office/word/2010/wordprocessingShape" xmlns:wpi="http://schemas.microsoft.com/office/word/2010/wordprocessingInk" xmlns:wpg="http://schemas.microsoft.com/office/word/2010/wordprocessingGroup" xmlns:w15="http://schemas.microsoft.com/office/word/2012/wordml" xmlns:w14="http://schemas.microsoft.com/office/word/2010/wordml" xmlns:w="http://schemas.openxmlformats.org/wordprocessingml/2006/main" xmlns:w10="urn:schemas-microsoft-com:office:word" xmlns:wp14="http://schemas.microsoft.com/office/word/2010/wordprocessingDrawing" xmlns:v="urn:schemas-microsoft-com:vml" xmlns:o="urn:schemas-microsoft-com:office:office" xmlns:mc="http://schemas.openxmlformats.org/markup-compatibility/2006" xmlns:wpc="http://schemas.microsoft.com/office/word/2010/wordprocessingCanvas" xmlns="" val="0"/>
+                          <a14:useLocalDpi xmlns:a14="http://schemas.microsoft.com/office/drawing/2010/main" val="0"/>
                         </a:ext>
                       </a:extLst>
                     </a:blip>
@@ -16767,7 +16781,7 @@
         <w:rPr>
           <w:noProof/>
           <w:sz w:val="24"/>
-          <w:lang w:eastAsia="lt-LT"/>
+          <w:lang w:val="en-GB" w:eastAsia="en-GB"/>
         </w:rPr>
         <w:drawing>
           <wp:inline distT="0" distB="0" distL="0" distR="0">
@@ -16790,7 +16804,7 @@
                     <a:blip r:embed="rId23">
                       <a:extLst>
                         <a:ext uri="{28A0092B-C50C-407E-A947-70E740481C1C}">
-                          <a14:useLocalDpi xmlns:a14="http://schemas.microsoft.com/office/drawing/2010/main" xmlns:wps="http://schemas.microsoft.com/office/word/2010/wordprocessingShape" xmlns:wpi="http://schemas.microsoft.com/office/word/2010/wordprocessingInk" xmlns:wpg="http://schemas.microsoft.com/office/word/2010/wordprocessingGroup" xmlns:w15="http://schemas.microsoft.com/office/word/2012/wordml" xmlns:w14="http://schemas.microsoft.com/office/word/2010/wordml" xmlns:w="http://schemas.openxmlformats.org/wordprocessingml/2006/main" xmlns:w10="urn:schemas-microsoft-com:office:word" xmlns:wp14="http://schemas.microsoft.com/office/word/2010/wordprocessingDrawing" xmlns:v="urn:schemas-microsoft-com:vml" xmlns:o="urn:schemas-microsoft-com:office:office" xmlns:mc="http://schemas.openxmlformats.org/markup-compatibility/2006" xmlns:wpc="http://schemas.microsoft.com/office/word/2010/wordprocessingCanvas" xmlns="" val="0"/>
+                          <a14:useLocalDpi xmlns:a14="http://schemas.microsoft.com/office/drawing/2010/main" val="0"/>
                         </a:ext>
                       </a:extLst>
                     </a:blip>
@@ -16874,7 +16888,7 @@
         <w:rPr>
           <w:noProof/>
           <w:sz w:val="24"/>
-          <w:lang w:eastAsia="lt-LT"/>
+          <w:lang w:val="en-GB" w:eastAsia="en-GB"/>
         </w:rPr>
         <w:drawing>
           <wp:inline distT="0" distB="0" distL="0" distR="0">
@@ -16897,7 +16911,7 @@
                     <a:blip r:embed="rId24">
                       <a:extLst>
                         <a:ext uri="{28A0092B-C50C-407E-A947-70E740481C1C}">
-                          <a14:useLocalDpi xmlns:a14="http://schemas.microsoft.com/office/drawing/2010/main" xmlns:wps="http://schemas.microsoft.com/office/word/2010/wordprocessingShape" xmlns:wpi="http://schemas.microsoft.com/office/word/2010/wordprocessingInk" xmlns:wpg="http://schemas.microsoft.com/office/word/2010/wordprocessingGroup" xmlns:w15="http://schemas.microsoft.com/office/word/2012/wordml" xmlns:w14="http://schemas.microsoft.com/office/word/2010/wordml" xmlns:w="http://schemas.openxmlformats.org/wordprocessingml/2006/main" xmlns:w10="urn:schemas-microsoft-com:office:word" xmlns:wp14="http://schemas.microsoft.com/office/word/2010/wordprocessingDrawing" xmlns:v="urn:schemas-microsoft-com:vml" xmlns:o="urn:schemas-microsoft-com:office:office" xmlns:mc="http://schemas.openxmlformats.org/markup-compatibility/2006" xmlns:wpc="http://schemas.microsoft.com/office/word/2010/wordprocessingCanvas" xmlns="" val="0"/>
+                          <a14:useLocalDpi xmlns:a14="http://schemas.microsoft.com/office/drawing/2010/main" val="0"/>
                         </a:ext>
                       </a:extLst>
                     </a:blip>
@@ -16992,7 +17006,7 @@
         <w:rPr>
           <w:noProof/>
           <w:sz w:val="24"/>
-          <w:lang w:eastAsia="lt-LT"/>
+          <w:lang w:val="en-GB" w:eastAsia="en-GB"/>
         </w:rPr>
         <w:drawing>
           <wp:inline distT="0" distB="0" distL="0" distR="0">
@@ -17015,7 +17029,7 @@
                     <a:blip r:embed="rId25">
                       <a:extLst>
                         <a:ext uri="{28A0092B-C50C-407E-A947-70E740481C1C}">
-                          <a14:useLocalDpi xmlns:a14="http://schemas.microsoft.com/office/drawing/2010/main" xmlns:wps="http://schemas.microsoft.com/office/word/2010/wordprocessingShape" xmlns:wpi="http://schemas.microsoft.com/office/word/2010/wordprocessingInk" xmlns:wpg="http://schemas.microsoft.com/office/word/2010/wordprocessingGroup" xmlns:w15="http://schemas.microsoft.com/office/word/2012/wordml" xmlns:w14="http://schemas.microsoft.com/office/word/2010/wordml" xmlns:w="http://schemas.openxmlformats.org/wordprocessingml/2006/main" xmlns:w10="urn:schemas-microsoft-com:office:word" xmlns:wp14="http://schemas.microsoft.com/office/word/2010/wordprocessingDrawing" xmlns:v="urn:schemas-microsoft-com:vml" xmlns:o="urn:schemas-microsoft-com:office:office" xmlns:mc="http://schemas.openxmlformats.org/markup-compatibility/2006" xmlns:wpc="http://schemas.microsoft.com/office/word/2010/wordprocessingCanvas" xmlns="" val="0"/>
+                          <a14:useLocalDpi xmlns:a14="http://schemas.microsoft.com/office/drawing/2010/main" val="0"/>
                         </a:ext>
                       </a:extLst>
                     </a:blip>
@@ -17081,7 +17095,7 @@
         <w:rPr>
           <w:noProof/>
           <w:sz w:val="24"/>
-          <w:lang w:eastAsia="lt-LT"/>
+          <w:lang w:val="en-GB" w:eastAsia="en-GB"/>
         </w:rPr>
         <w:drawing>
           <wp:inline distT="0" distB="0" distL="0" distR="0">
@@ -17104,7 +17118,7 @@
                     <a:blip r:embed="rId26">
                       <a:extLst>
                         <a:ext uri="{28A0092B-C50C-407E-A947-70E740481C1C}">
-                          <a14:useLocalDpi xmlns:a14="http://schemas.microsoft.com/office/drawing/2010/main" xmlns:wps="http://schemas.microsoft.com/office/word/2010/wordprocessingShape" xmlns:wpi="http://schemas.microsoft.com/office/word/2010/wordprocessingInk" xmlns:wpg="http://schemas.microsoft.com/office/word/2010/wordprocessingGroup" xmlns:w15="http://schemas.microsoft.com/office/word/2012/wordml" xmlns:w14="http://schemas.microsoft.com/office/word/2010/wordml" xmlns:w="http://schemas.openxmlformats.org/wordprocessingml/2006/main" xmlns:w10="urn:schemas-microsoft-com:office:word" xmlns:wp14="http://schemas.microsoft.com/office/word/2010/wordprocessingDrawing" xmlns:v="urn:schemas-microsoft-com:vml" xmlns:o="urn:schemas-microsoft-com:office:office" xmlns:mc="http://schemas.openxmlformats.org/markup-compatibility/2006" xmlns:wpc="http://schemas.microsoft.com/office/word/2010/wordprocessingCanvas" xmlns="" val="0"/>
+                          <a14:useLocalDpi xmlns:a14="http://schemas.microsoft.com/office/drawing/2010/main" val="0"/>
                         </a:ext>
                       </a:extLst>
                     </a:blip>
@@ -17199,7 +17213,7 @@
         <w:rPr>
           <w:noProof/>
           <w:sz w:val="24"/>
-          <w:lang w:eastAsia="lt-LT"/>
+          <w:lang w:val="en-GB" w:eastAsia="en-GB"/>
         </w:rPr>
         <w:drawing>
           <wp:inline distT="0" distB="0" distL="0" distR="0">
@@ -17222,7 +17236,7 @@
                     <a:blip r:embed="rId27">
                       <a:extLst>
                         <a:ext uri="{28A0092B-C50C-407E-A947-70E740481C1C}">
-                          <a14:useLocalDpi xmlns:a14="http://schemas.microsoft.com/office/drawing/2010/main" xmlns:wps="http://schemas.microsoft.com/office/word/2010/wordprocessingShape" xmlns:wpi="http://schemas.microsoft.com/office/word/2010/wordprocessingInk" xmlns:wpg="http://schemas.microsoft.com/office/word/2010/wordprocessingGroup" xmlns:w15="http://schemas.microsoft.com/office/word/2012/wordml" xmlns:w14="http://schemas.microsoft.com/office/word/2010/wordml" xmlns:w="http://schemas.openxmlformats.org/wordprocessingml/2006/main" xmlns:w10="urn:schemas-microsoft-com:office:word" xmlns:wp14="http://schemas.microsoft.com/office/word/2010/wordprocessingDrawing" xmlns:v="urn:schemas-microsoft-com:vml" xmlns:o="urn:schemas-microsoft-com:office:office" xmlns:mc="http://schemas.openxmlformats.org/markup-compatibility/2006" xmlns:wpc="http://schemas.microsoft.com/office/word/2010/wordprocessingCanvas" xmlns="" val="0"/>
+                          <a14:useLocalDpi xmlns:a14="http://schemas.microsoft.com/office/drawing/2010/main" val="0"/>
                         </a:ext>
                       </a:extLst>
                     </a:blip>
@@ -17300,7 +17314,7 @@
         <w:rPr>
           <w:noProof/>
           <w:sz w:val="24"/>
-          <w:lang w:eastAsia="lt-LT"/>
+          <w:lang w:val="en-GB" w:eastAsia="en-GB"/>
         </w:rPr>
         <w:drawing>
           <wp:inline distT="0" distB="0" distL="0" distR="0">
@@ -17323,7 +17337,7 @@
                     <a:blip r:embed="rId28">
                       <a:extLst>
                         <a:ext uri="{28A0092B-C50C-407E-A947-70E740481C1C}">
-                          <a14:useLocalDpi xmlns:a14="http://schemas.microsoft.com/office/drawing/2010/main" xmlns:wps="http://schemas.microsoft.com/office/word/2010/wordprocessingShape" xmlns:wpi="http://schemas.microsoft.com/office/word/2010/wordprocessingInk" xmlns:wpg="http://schemas.microsoft.com/office/word/2010/wordprocessingGroup" xmlns:w15="http://schemas.microsoft.com/office/word/2012/wordml" xmlns:w14="http://schemas.microsoft.com/office/word/2010/wordml" xmlns:w="http://schemas.openxmlformats.org/wordprocessingml/2006/main" xmlns:w10="urn:schemas-microsoft-com:office:word" xmlns:wp14="http://schemas.microsoft.com/office/word/2010/wordprocessingDrawing" xmlns:v="urn:schemas-microsoft-com:vml" xmlns:o="urn:schemas-microsoft-com:office:office" xmlns:mc="http://schemas.openxmlformats.org/markup-compatibility/2006" xmlns:wpc="http://schemas.microsoft.com/office/word/2010/wordprocessingCanvas" xmlns="" val="0"/>
+                          <a14:useLocalDpi xmlns:a14="http://schemas.microsoft.com/office/drawing/2010/main" val="0"/>
                         </a:ext>
                       </a:extLst>
                     </a:blip>
@@ -17425,7 +17439,7 @@
         <w:rPr>
           <w:noProof/>
           <w:sz w:val="24"/>
-          <w:lang w:eastAsia="lt-LT"/>
+          <w:lang w:val="en-GB" w:eastAsia="en-GB"/>
         </w:rPr>
         <w:drawing>
           <wp:inline distT="0" distB="0" distL="0" distR="0">
@@ -17448,7 +17462,7 @@
                     <a:blip r:embed="rId29">
                       <a:extLst>
                         <a:ext uri="{28A0092B-C50C-407E-A947-70E740481C1C}">
-                          <a14:useLocalDpi xmlns:a14="http://schemas.microsoft.com/office/drawing/2010/main" xmlns:wps="http://schemas.microsoft.com/office/word/2010/wordprocessingShape" xmlns:wpi="http://schemas.microsoft.com/office/word/2010/wordprocessingInk" xmlns:wpg="http://schemas.microsoft.com/office/word/2010/wordprocessingGroup" xmlns:w15="http://schemas.microsoft.com/office/word/2012/wordml" xmlns:w14="http://schemas.microsoft.com/office/word/2010/wordml" xmlns:w="http://schemas.openxmlformats.org/wordprocessingml/2006/main" xmlns:w10="urn:schemas-microsoft-com:office:word" xmlns:wp14="http://schemas.microsoft.com/office/word/2010/wordprocessingDrawing" xmlns:v="urn:schemas-microsoft-com:vml" xmlns:o="urn:schemas-microsoft-com:office:office" xmlns:mc="http://schemas.openxmlformats.org/markup-compatibility/2006" xmlns:wpc="http://schemas.microsoft.com/office/word/2010/wordprocessingCanvas" xmlns="" val="0"/>
+                          <a14:useLocalDpi xmlns:a14="http://schemas.microsoft.com/office/drawing/2010/main" val="0"/>
                         </a:ext>
                       </a:extLst>
                     </a:blip>
@@ -17671,7 +17685,7 @@
       <w:tblPr>
         <w:tblStyle w:val="TableGrid"/>
         <w:tblW w:w="0" w:type="auto"/>
-        <w:tblLook w:val="04A0"/>
+        <w:tblLook w:val="04A0" w:firstRow="1" w:lastRow="0" w:firstColumn="1" w:lastColumn="0" w:noHBand="0" w:noVBand="1"/>
       </w:tblPr>
       <w:tblGrid>
         <w:gridCol w:w="1271"/>
@@ -18546,7 +18560,7 @@
       <w:tblPr>
         <w:tblStyle w:val="TableGrid"/>
         <w:tblW w:w="5000" w:type="pct"/>
-        <w:tblLook w:val="04A0"/>
+        <w:tblLook w:val="04A0" w:firstRow="1" w:lastRow="0" w:firstColumn="1" w:lastColumn="0" w:noHBand="0" w:noVBand="1"/>
       </w:tblPr>
       <w:tblGrid>
         <w:gridCol w:w="2226"/>
@@ -18858,8 +18872,6 @@
             <w:r>
               <w:t>D</w:t>
             </w:r>
-            <w:bookmarkStart w:id="1" w:name="_GoBack"/>
-            <w:bookmarkEnd w:id="1"/>
           </w:p>
         </w:tc>
       </w:tr>
@@ -18888,7 +18900,7 @@
       <w:tblPr>
         <w:tblStyle w:val="TableGrid"/>
         <w:tblW w:w="0" w:type="auto"/>
-        <w:tblLook w:val="04A0"/>
+        <w:tblLook w:val="04A0" w:firstRow="1" w:lastRow="0" w:firstColumn="1" w:lastColumn="0" w:noHBand="0" w:noVBand="1"/>
       </w:tblPr>
       <w:tblGrid>
         <w:gridCol w:w="1870"/>
@@ -22564,8 +22576,8 @@
 </file>
 
 <file path=word/numbering.xml><?xml version="1.0" encoding="utf-8"?>
-<w:numbering xmlns:ve="http://schemas.openxmlformats.org/markup-compatibility/2006" xmlns:o="urn:schemas-microsoft-com:office:office" xmlns:r="http://schemas.openxmlformats.org/officeDocument/2006/relationships" xmlns:m="http://schemas.openxmlformats.org/officeDocument/2006/math" xmlns:v="urn:schemas-microsoft-com:vml" xmlns:wp="http://schemas.openxmlformats.org/drawingml/2006/wordprocessingDrawing" xmlns:w10="urn:schemas-microsoft-com:office:word" xmlns:w="http://schemas.openxmlformats.org/wordprocessingml/2006/main" xmlns:wne="http://schemas.microsoft.com/office/word/2006/wordml">
-  <w:abstractNum w:abstractNumId="0">
+<w:numbering xmlns:wpc="http://schemas.microsoft.com/office/word/2010/wordprocessingCanvas" xmlns:cx="http://schemas.microsoft.com/office/drawing/2014/chartex" xmlns:cx1="http://schemas.microsoft.com/office/drawing/2015/9/8/chartex" xmlns:cx2="http://schemas.microsoft.com/office/drawing/2015/10/21/chartex" xmlns:mc="http://schemas.openxmlformats.org/markup-compatibility/2006" xmlns:o="urn:schemas-microsoft-com:office:office" xmlns:r="http://schemas.openxmlformats.org/officeDocument/2006/relationships" xmlns:m="http://schemas.openxmlformats.org/officeDocument/2006/math" xmlns:v="urn:schemas-microsoft-com:vml" xmlns:wp14="http://schemas.microsoft.com/office/word/2010/wordprocessingDrawing" xmlns:wp="http://schemas.openxmlformats.org/drawingml/2006/wordprocessingDrawing" xmlns:w10="urn:schemas-microsoft-com:office:word" xmlns:w="http://schemas.openxmlformats.org/wordprocessingml/2006/main" xmlns:w14="http://schemas.microsoft.com/office/word/2010/wordml" xmlns:w15="http://schemas.microsoft.com/office/word/2012/wordml" xmlns:w16se="http://schemas.microsoft.com/office/word/2015/wordml/symex" xmlns:wpg="http://schemas.microsoft.com/office/word/2010/wordprocessingGroup" xmlns:wpi="http://schemas.microsoft.com/office/word/2010/wordprocessingInk" xmlns:wne="http://schemas.microsoft.com/office/word/2006/wordml" xmlns:wps="http://schemas.microsoft.com/office/word/2010/wordprocessingShape" mc:Ignorable="w14 w15 w16se wp14">
+  <w:abstractNum w:abstractNumId="0" w15:restartNumberingAfterBreak="0">
     <w:nsid w:val="01473D77"/>
     <w:multiLevelType w:val="multilevel"/>
     <w:tmpl w:val="0409001F"/>
@@ -22651,7 +22663,7 @@
       </w:pPr>
     </w:lvl>
   </w:abstractNum>
-  <w:abstractNum w:abstractNumId="1">
+  <w:abstractNum w:abstractNumId="1" w15:restartNumberingAfterBreak="0">
     <w:nsid w:val="06B035B5"/>
     <w:multiLevelType w:val="multilevel"/>
     <w:tmpl w:val="0409001F"/>
@@ -22737,7 +22749,7 @@
       </w:pPr>
     </w:lvl>
   </w:abstractNum>
-  <w:abstractNum w:abstractNumId="2">
+  <w:abstractNum w:abstractNumId="2" w15:restartNumberingAfterBreak="0">
     <w:nsid w:val="076F6F44"/>
     <w:multiLevelType w:val="hybridMultilevel"/>
     <w:tmpl w:val="924A9F92"/>
@@ -22850,7 +22862,7 @@
       </w:rPr>
     </w:lvl>
   </w:abstractNum>
-  <w:abstractNum w:abstractNumId="3">
+  <w:abstractNum w:abstractNumId="3" w15:restartNumberingAfterBreak="0">
     <w:nsid w:val="07BE292F"/>
     <w:multiLevelType w:val="hybridMultilevel"/>
     <w:tmpl w:val="788E8120"/>
@@ -22936,7 +22948,7 @@
       </w:pPr>
     </w:lvl>
   </w:abstractNum>
-  <w:abstractNum w:abstractNumId="4">
+  <w:abstractNum w:abstractNumId="4" w15:restartNumberingAfterBreak="0">
     <w:nsid w:val="0DBA5D61"/>
     <w:multiLevelType w:val="multilevel"/>
     <w:tmpl w:val="0409001F"/>
@@ -23022,7 +23034,7 @@
       </w:pPr>
     </w:lvl>
   </w:abstractNum>
-  <w:abstractNum w:abstractNumId="5">
+  <w:abstractNum w:abstractNumId="5" w15:restartNumberingAfterBreak="0">
     <w:nsid w:val="1D1B59C0"/>
     <w:multiLevelType w:val="hybridMultilevel"/>
     <w:tmpl w:val="E42C24A2"/>
@@ -23108,7 +23120,7 @@
       </w:pPr>
     </w:lvl>
   </w:abstractNum>
-  <w:abstractNum w:abstractNumId="6">
+  <w:abstractNum w:abstractNumId="6" w15:restartNumberingAfterBreak="0">
     <w:nsid w:val="235C3144"/>
     <w:multiLevelType w:val="hybridMultilevel"/>
     <w:tmpl w:val="B860E294"/>
@@ -23197,7 +23209,7 @@
       </w:pPr>
     </w:lvl>
   </w:abstractNum>
-  <w:abstractNum w:abstractNumId="7">
+  <w:abstractNum w:abstractNumId="7" w15:restartNumberingAfterBreak="0">
     <w:nsid w:val="27B807EA"/>
     <w:multiLevelType w:val="multilevel"/>
     <w:tmpl w:val="0409001F"/>
@@ -23283,7 +23295,7 @@
       </w:pPr>
     </w:lvl>
   </w:abstractNum>
-  <w:abstractNum w:abstractNumId="8">
+  <w:abstractNum w:abstractNumId="8" w15:restartNumberingAfterBreak="0">
     <w:nsid w:val="2CBF678D"/>
     <w:multiLevelType w:val="multilevel"/>
     <w:tmpl w:val="0409001F"/>
@@ -23369,7 +23381,7 @@
       </w:pPr>
     </w:lvl>
   </w:abstractNum>
-  <w:abstractNum w:abstractNumId="9">
+  <w:abstractNum w:abstractNumId="9" w15:restartNumberingAfterBreak="0">
     <w:nsid w:val="2F0348B3"/>
     <w:multiLevelType w:val="multilevel"/>
     <w:tmpl w:val="0409001F"/>
@@ -23455,7 +23467,7 @@
       </w:pPr>
     </w:lvl>
   </w:abstractNum>
-  <w:abstractNum w:abstractNumId="10">
+  <w:abstractNum w:abstractNumId="10" w15:restartNumberingAfterBreak="0">
     <w:nsid w:val="4ABD744C"/>
     <w:multiLevelType w:val="multilevel"/>
     <w:tmpl w:val="0409001F"/>
@@ -23541,7 +23553,7 @@
       </w:pPr>
     </w:lvl>
   </w:abstractNum>
-  <w:abstractNum w:abstractNumId="11">
+  <w:abstractNum w:abstractNumId="11" w15:restartNumberingAfterBreak="0">
     <w:nsid w:val="4D0D3ED1"/>
     <w:multiLevelType w:val="multilevel"/>
     <w:tmpl w:val="0409001F"/>
@@ -23627,7 +23639,7 @@
       </w:pPr>
     </w:lvl>
   </w:abstractNum>
-  <w:abstractNum w:abstractNumId="12">
+  <w:abstractNum w:abstractNumId="12" w15:restartNumberingAfterBreak="0">
     <w:nsid w:val="4D1441D8"/>
     <w:multiLevelType w:val="hybridMultilevel"/>
     <w:tmpl w:val="77B86BB6"/>
@@ -23713,7 +23725,7 @@
       </w:pPr>
     </w:lvl>
   </w:abstractNum>
-  <w:abstractNum w:abstractNumId="13">
+  <w:abstractNum w:abstractNumId="13" w15:restartNumberingAfterBreak="0">
     <w:nsid w:val="59683A46"/>
     <w:multiLevelType w:val="multilevel"/>
     <w:tmpl w:val="0409001F"/>
@@ -23799,7 +23811,7 @@
       </w:pPr>
     </w:lvl>
   </w:abstractNum>
-  <w:abstractNum w:abstractNumId="14">
+  <w:abstractNum w:abstractNumId="14" w15:restartNumberingAfterBreak="0">
     <w:nsid w:val="613B7057"/>
     <w:multiLevelType w:val="multilevel"/>
     <w:tmpl w:val="0409001F"/>
@@ -23885,7 +23897,7 @@
       </w:pPr>
     </w:lvl>
   </w:abstractNum>
-  <w:abstractNum w:abstractNumId="15">
+  <w:abstractNum w:abstractNumId="15" w15:restartNumberingAfterBreak="0">
     <w:nsid w:val="63352566"/>
     <w:multiLevelType w:val="hybridMultilevel"/>
     <w:tmpl w:val="72F241A6"/>
@@ -23998,7 +24010,7 @@
       </w:rPr>
     </w:lvl>
   </w:abstractNum>
-  <w:abstractNum w:abstractNumId="16">
+  <w:abstractNum w:abstractNumId="16" w15:restartNumberingAfterBreak="0">
     <w:nsid w:val="7AD932F3"/>
     <w:multiLevelType w:val="multilevel"/>
     <w:tmpl w:val="0409001F"/>
@@ -24084,7 +24096,7 @@
       </w:pPr>
     </w:lvl>
   </w:abstractNum>
-  <w:abstractNum w:abstractNumId="17">
+  <w:abstractNum w:abstractNumId="17" w15:restartNumberingAfterBreak="0">
     <w:nsid w:val="7B845C73"/>
     <w:multiLevelType w:val="multilevel"/>
     <w:tmpl w:val="0409001F"/>
@@ -24285,7 +24297,7 @@
 </file>
 
 <file path=word/styles.xml><?xml version="1.0" encoding="utf-8"?>
-<w:styles xmlns:r="http://schemas.openxmlformats.org/officeDocument/2006/relationships" xmlns:w="http://schemas.openxmlformats.org/wordprocessingml/2006/main">
+<w:styles xmlns:mc="http://schemas.openxmlformats.org/markup-compatibility/2006" xmlns:r="http://schemas.openxmlformats.org/officeDocument/2006/relationships" xmlns:w="http://schemas.openxmlformats.org/wordprocessingml/2006/main" xmlns:w14="http://schemas.microsoft.com/office/word/2010/wordml" xmlns:w15="http://schemas.microsoft.com/office/word/2012/wordml" xmlns:w16se="http://schemas.microsoft.com/office/word/2015/wordml/symex" mc:Ignorable="w14 w15 w16se">
   <w:docDefaults>
     <w:rPrDefault>
       <w:rPr>
@@ -24301,144 +24313,379 @@
       </w:pPr>
     </w:pPrDefault>
   </w:docDefaults>
-  <w:latentStyles w:defLockedState="0" w:defUIPriority="99" w:defSemiHidden="1" w:defUnhideWhenUsed="1" w:defQFormat="0" w:count="267">
-    <w:lsdException w:name="Normal" w:semiHidden="0" w:uiPriority="0" w:unhideWhenUsed="0" w:qFormat="1"/>
-    <w:lsdException w:name="heading 1" w:semiHidden="0" w:uiPriority="9" w:unhideWhenUsed="0" w:qFormat="1"/>
-    <w:lsdException w:name="heading 2" w:uiPriority="9" w:qFormat="1"/>
-    <w:lsdException w:name="heading 3" w:uiPriority="9" w:qFormat="1"/>
-    <w:lsdException w:name="heading 4" w:uiPriority="9" w:qFormat="1"/>
-    <w:lsdException w:name="heading 5" w:uiPriority="9" w:qFormat="1"/>
-    <w:lsdException w:name="heading 6" w:uiPriority="9" w:qFormat="1"/>
-    <w:lsdException w:name="heading 7" w:uiPriority="9" w:qFormat="1"/>
-    <w:lsdException w:name="heading 8" w:uiPriority="9" w:qFormat="1"/>
-    <w:lsdException w:name="heading 9" w:uiPriority="9" w:qFormat="1"/>
-    <w:lsdException w:name="toc 1" w:uiPriority="39"/>
-    <w:lsdException w:name="toc 2" w:uiPriority="39"/>
-    <w:lsdException w:name="toc 3" w:uiPriority="39"/>
-    <w:lsdException w:name="toc 4" w:uiPriority="39"/>
-    <w:lsdException w:name="toc 5" w:uiPriority="39"/>
-    <w:lsdException w:name="toc 6" w:uiPriority="39"/>
-    <w:lsdException w:name="toc 7" w:uiPriority="39"/>
-    <w:lsdException w:name="toc 8" w:uiPriority="39"/>
-    <w:lsdException w:name="toc 9" w:uiPriority="39"/>
-    <w:lsdException w:name="caption" w:uiPriority="35" w:qFormat="1"/>
-    <w:lsdException w:name="Title" w:semiHidden="0" w:uiPriority="10" w:unhideWhenUsed="0" w:qFormat="1"/>
-    <w:lsdException w:name="Default Paragraph Font" w:uiPriority="1"/>
-    <w:lsdException w:name="Subtitle" w:semiHidden="0" w:uiPriority="11" w:unhideWhenUsed="0" w:qFormat="1"/>
-    <w:lsdException w:name="Strong" w:semiHidden="0" w:uiPriority="22" w:unhideWhenUsed="0" w:qFormat="1"/>
-    <w:lsdException w:name="Emphasis" w:semiHidden="0" w:uiPriority="20" w:unhideWhenUsed="0" w:qFormat="1"/>
-    <w:lsdException w:name="Table Grid" w:semiHidden="0" w:uiPriority="39" w:unhideWhenUsed="0"/>
-    <w:lsdException w:name="Placeholder Text" w:unhideWhenUsed="0"/>
-    <w:lsdException w:name="No Spacing" w:semiHidden="0" w:uiPriority="1" w:unhideWhenUsed="0" w:qFormat="1"/>
-    <w:lsdException w:name="Light Shading" w:semiHidden="0" w:uiPriority="60" w:unhideWhenUsed="0"/>
-    <w:lsdException w:name="Light List" w:semiHidden="0" w:uiPriority="61" w:unhideWhenUsed="0"/>
-    <w:lsdException w:name="Light Grid" w:semiHidden="0" w:uiPriority="62" w:unhideWhenUsed="0"/>
-    <w:lsdException w:name="Medium Shading 1" w:semiHidden="0" w:uiPriority="63" w:unhideWhenUsed="0"/>
-    <w:lsdException w:name="Medium Shading 2" w:semiHidden="0" w:uiPriority="64" w:unhideWhenUsed="0"/>
-    <w:lsdException w:name="Medium List 1" w:semiHidden="0" w:uiPriority="65" w:unhideWhenUsed="0"/>
-    <w:lsdException w:name="Medium List 2" w:semiHidden="0" w:uiPriority="66" w:unhideWhenUsed="0"/>
-    <w:lsdException w:name="Medium Grid 1" w:semiHidden="0" w:uiPriority="67" w:unhideWhenUsed="0"/>
-    <w:lsdException w:name="Medium Grid 2" w:semiHidden="0" w:uiPriority="68" w:unhideWhenUsed="0"/>
-    <w:lsdException w:name="Medium Grid 3" w:semiHidden="0" w:uiPriority="69" w:unhideWhenUsed="0"/>
-    <w:lsdException w:name="Dark List" w:semiHidden="0" w:uiPriority="70" w:unhideWhenUsed="0"/>
-    <w:lsdException w:name="Colorful Shading" w:semiHidden="0" w:uiPriority="71" w:unhideWhenUsed="0"/>
-    <w:lsdException w:name="Colorful List" w:semiHidden="0" w:uiPriority="72" w:unhideWhenUsed="0"/>
-    <w:lsdException w:name="Colorful Grid" w:semiHidden="0" w:uiPriority="73" w:unhideWhenUsed="0"/>
-    <w:lsdException w:name="Light Shading Accent 1" w:semiHidden="0" w:uiPriority="60" w:unhideWhenUsed="0"/>
-    <w:lsdException w:name="Light List Accent 1" w:semiHidden="0" w:uiPriority="61" w:unhideWhenUsed="0"/>
-    <w:lsdException w:name="Light Grid Accent 1" w:semiHidden="0" w:uiPriority="62" w:unhideWhenUsed="0"/>
-    <w:lsdException w:name="Medium Shading 1 Accent 1" w:semiHidden="0" w:uiPriority="63" w:unhideWhenUsed="0"/>
-    <w:lsdException w:name="Medium Shading 2 Accent 1" w:semiHidden="0" w:uiPriority="64" w:unhideWhenUsed="0"/>
-    <w:lsdException w:name="Medium List 1 Accent 1" w:semiHidden="0" w:uiPriority="65" w:unhideWhenUsed="0"/>
-    <w:lsdException w:name="Revision" w:unhideWhenUsed="0"/>
-    <w:lsdException w:name="List Paragraph" w:semiHidden="0" w:uiPriority="34" w:unhideWhenUsed="0" w:qFormat="1"/>
-    <w:lsdException w:name="Quote" w:semiHidden="0" w:uiPriority="29" w:unhideWhenUsed="0" w:qFormat="1"/>
-    <w:lsdException w:name="Intense Quote" w:semiHidden="0" w:uiPriority="30" w:unhideWhenUsed="0" w:qFormat="1"/>
-    <w:lsdException w:name="Medium List 2 Accent 1" w:semiHidden="0" w:uiPriority="66" w:unhideWhenUsed="0"/>
-    <w:lsdException w:name="Medium Grid 1 Accent 1" w:semiHidden="0" w:uiPriority="67" w:unhideWhenUsed="0"/>
-    <w:lsdException w:name="Medium Grid 2 Accent 1" w:semiHidden="0" w:uiPriority="68" w:unhideWhenUsed="0"/>
-    <w:lsdException w:name="Medium Grid 3 Accent 1" w:semiHidden="0" w:uiPriority="69" w:unhideWhenUsed="0"/>
-    <w:lsdException w:name="Dark List Accent 1" w:semiHidden="0" w:uiPriority="70" w:unhideWhenUsed="0"/>
-    <w:lsdException w:name="Colorful Shading Accent 1" w:semiHidden="0" w:uiPriority="71" w:unhideWhenUsed="0"/>
-    <w:lsdException w:name="Colorful List Accent 1" w:semiHidden="0" w:uiPriority="72" w:unhideWhenUsed="0"/>
-    <w:lsdException w:name="Colorful Grid Accent 1" w:semiHidden="0" w:uiPriority="73" w:unhideWhenUsed="0"/>
-    <w:lsdException w:name="Light Shading Accent 2" w:semiHidden="0" w:uiPriority="60" w:unhideWhenUsed="0"/>
-    <w:lsdException w:name="Light List Accent 2" w:semiHidden="0" w:uiPriority="61" w:unhideWhenUsed="0"/>
-    <w:lsdException w:name="Light Grid Accent 2" w:semiHidden="0" w:uiPriority="62" w:unhideWhenUsed="0"/>
-    <w:lsdException w:name="Medium Shading 1 Accent 2" w:semiHidden="0" w:uiPriority="63" w:unhideWhenUsed="0"/>
-    <w:lsdException w:name="Medium Shading 2 Accent 2" w:semiHidden="0" w:uiPriority="64" w:unhideWhenUsed="0"/>
-    <w:lsdException w:name="Medium List 1 Accent 2" w:semiHidden="0" w:uiPriority="65" w:unhideWhenUsed="0"/>
-    <w:lsdException w:name="Medium List 2 Accent 2" w:semiHidden="0" w:uiPriority="66" w:unhideWhenUsed="0"/>
-    <w:lsdException w:name="Medium Grid 1 Accent 2" w:semiHidden="0" w:uiPriority="67" w:unhideWhenUsed="0"/>
-    <w:lsdException w:name="Medium Grid 2 Accent 2" w:semiHidden="0" w:uiPriority="68" w:unhideWhenUsed="0"/>
-    <w:lsdException w:name="Medium Grid 3 Accent 2" w:semiHidden="0" w:uiPriority="69" w:unhideWhenUsed="0"/>
-    <w:lsdException w:name="Dark List Accent 2" w:semiHidden="0" w:uiPriority="70" w:unhideWhenUsed="0"/>
-    <w:lsdException w:name="Colorful Shading Accent 2" w:semiHidden="0" w:uiPriority="71" w:unhideWhenUsed="0"/>
-    <w:lsdException w:name="Colorful List Accent 2" w:semiHidden="0" w:uiPriority="72" w:unhideWhenUsed="0"/>
-    <w:lsdException w:name="Colorful Grid Accent 2" w:semiHidden="0" w:uiPriority="73" w:unhideWhenUsed="0"/>
-    <w:lsdException w:name="Light Shading Accent 3" w:semiHidden="0" w:uiPriority="60" w:unhideWhenUsed="0"/>
-    <w:lsdException w:name="Light List Accent 3" w:semiHidden="0" w:uiPriority="61" w:unhideWhenUsed="0"/>
-    <w:lsdException w:name="Light Grid Accent 3" w:semiHidden="0" w:uiPriority="62" w:unhideWhenUsed="0"/>
-    <w:lsdException w:name="Medium Shading 1 Accent 3" w:semiHidden="0" w:uiPriority="63" w:unhideWhenUsed="0"/>
-    <w:lsdException w:name="Medium Shading 2 Accent 3" w:semiHidden="0" w:uiPriority="64" w:unhideWhenUsed="0"/>
-    <w:lsdException w:name="Medium List 1 Accent 3" w:semiHidden="0" w:uiPriority="65" w:unhideWhenUsed="0"/>
-    <w:lsdException w:name="Medium List 2 Accent 3" w:semiHidden="0" w:uiPriority="66" w:unhideWhenUsed="0"/>
-    <w:lsdException w:name="Medium Grid 1 Accent 3" w:semiHidden="0" w:uiPriority="67" w:unhideWhenUsed="0"/>
-    <w:lsdException w:name="Medium Grid 2 Accent 3" w:semiHidden="0" w:uiPriority="68" w:unhideWhenUsed="0"/>
-    <w:lsdException w:name="Medium Grid 3 Accent 3" w:semiHidden="0" w:uiPriority="69" w:unhideWhenUsed="0"/>
-    <w:lsdException w:name="Dark List Accent 3" w:semiHidden="0" w:uiPriority="70" w:unhideWhenUsed="0"/>
-    <w:lsdException w:name="Colorful Shading Accent 3" w:semiHidden="0" w:uiPriority="71" w:unhideWhenUsed="0"/>
-    <w:lsdException w:name="Colorful List Accent 3" w:semiHidden="0" w:uiPriority="72" w:unhideWhenUsed="0"/>
-    <w:lsdException w:name="Colorful Grid Accent 3" w:semiHidden="0" w:uiPriority="73" w:unhideWhenUsed="0"/>
-    <w:lsdException w:name="Light Shading Accent 4" w:semiHidden="0" w:uiPriority="60" w:unhideWhenUsed="0"/>
-    <w:lsdException w:name="Light List Accent 4" w:semiHidden="0" w:uiPriority="61" w:unhideWhenUsed="0"/>
-    <w:lsdException w:name="Light Grid Accent 4" w:semiHidden="0" w:uiPriority="62" w:unhideWhenUsed="0"/>
-    <w:lsdException w:name="Medium Shading 1 Accent 4" w:semiHidden="0" w:uiPriority="63" w:unhideWhenUsed="0"/>
-    <w:lsdException w:name="Medium Shading 2 Accent 4" w:semiHidden="0" w:uiPriority="64" w:unhideWhenUsed="0"/>
-    <w:lsdException w:name="Medium List 1 Accent 4" w:semiHidden="0" w:uiPriority="65" w:unhideWhenUsed="0"/>
-    <w:lsdException w:name="Medium List 2 Accent 4" w:semiHidden="0" w:uiPriority="66" w:unhideWhenUsed="0"/>
-    <w:lsdException w:name="Medium Grid 1 Accent 4" w:semiHidden="0" w:uiPriority="67" w:unhideWhenUsed="0"/>
-    <w:lsdException w:name="Medium Grid 2 Accent 4" w:semiHidden="0" w:uiPriority="68" w:unhideWhenUsed="0"/>
-    <w:lsdException w:name="Medium Grid 3 Accent 4" w:semiHidden="0" w:uiPriority="69" w:unhideWhenUsed="0"/>
-    <w:lsdException w:name="Dark List Accent 4" w:semiHidden="0" w:uiPriority="70" w:unhideWhenUsed="0"/>
-    <w:lsdException w:name="Colorful Shading Accent 4" w:semiHidden="0" w:uiPriority="71" w:unhideWhenUsed="0"/>
-    <w:lsdException w:name="Colorful List Accent 4" w:semiHidden="0" w:uiPriority="72" w:unhideWhenUsed="0"/>
-    <w:lsdException w:name="Colorful Grid Accent 4" w:semiHidden="0" w:uiPriority="73" w:unhideWhenUsed="0"/>
-    <w:lsdException w:name="Light Shading Accent 5" w:semiHidden="0" w:uiPriority="60" w:unhideWhenUsed="0"/>
-    <w:lsdException w:name="Light List Accent 5" w:semiHidden="0" w:uiPriority="61" w:unhideWhenUsed="0"/>
-    <w:lsdException w:name="Light Grid Accent 5" w:semiHidden="0" w:uiPriority="62" w:unhideWhenUsed="0"/>
-    <w:lsdException w:name="Medium Shading 1 Accent 5" w:semiHidden="0" w:uiPriority="63" w:unhideWhenUsed="0"/>
-    <w:lsdException w:name="Medium Shading 2 Accent 5" w:semiHidden="0" w:uiPriority="64" w:unhideWhenUsed="0"/>
-    <w:lsdException w:name="Medium List 1 Accent 5" w:semiHidden="0" w:uiPriority="65" w:unhideWhenUsed="0"/>
-    <w:lsdException w:name="Medium List 2 Accent 5" w:semiHidden="0" w:uiPriority="66" w:unhideWhenUsed="0"/>
-    <w:lsdException w:name="Medium Grid 1 Accent 5" w:semiHidden="0" w:uiPriority="67" w:unhideWhenUsed="0"/>
-    <w:lsdException w:name="Medium Grid 2 Accent 5" w:semiHidden="0" w:uiPriority="68" w:unhideWhenUsed="0"/>
-    <w:lsdException w:name="Medium Grid 3 Accent 5" w:semiHidden="0" w:uiPriority="69" w:unhideWhenUsed="0"/>
-    <w:lsdException w:name="Dark List Accent 5" w:semiHidden="0" w:uiPriority="70" w:unhideWhenUsed="0"/>
-    <w:lsdException w:name="Colorful Shading Accent 5" w:semiHidden="0" w:uiPriority="71" w:unhideWhenUsed="0"/>
-    <w:lsdException w:name="Colorful List Accent 5" w:semiHidden="0" w:uiPriority="72" w:unhideWhenUsed="0"/>
-    <w:lsdException w:name="Colorful Grid Accent 5" w:semiHidden="0" w:uiPriority="73" w:unhideWhenUsed="0"/>
-    <w:lsdException w:name="Light Shading Accent 6" w:semiHidden="0" w:uiPriority="60" w:unhideWhenUsed="0"/>
-    <w:lsdException w:name="Light List Accent 6" w:semiHidden="0" w:uiPriority="61" w:unhideWhenUsed="0"/>
-    <w:lsdException w:name="Light Grid Accent 6" w:semiHidden="0" w:uiPriority="62" w:unhideWhenUsed="0"/>
-    <w:lsdException w:name="Medium Shading 1 Accent 6" w:semiHidden="0" w:uiPriority="63" w:unhideWhenUsed="0"/>
-    <w:lsdException w:name="Medium Shading 2 Accent 6" w:semiHidden="0" w:uiPriority="64" w:unhideWhenUsed="0"/>
-    <w:lsdException w:name="Medium List 1 Accent 6" w:semiHidden="0" w:uiPriority="65" w:unhideWhenUsed="0"/>
-    <w:lsdException w:name="Medium List 2 Accent 6" w:semiHidden="0" w:uiPriority="66" w:unhideWhenUsed="0"/>
-    <w:lsdException w:name="Medium Grid 1 Accent 6" w:semiHidden="0" w:uiPriority="67" w:unhideWhenUsed="0"/>
-    <w:lsdException w:name="Medium Grid 2 Accent 6" w:semiHidden="0" w:uiPriority="68" w:unhideWhenUsed="0"/>
-    <w:lsdException w:name="Medium Grid 3 Accent 6" w:semiHidden="0" w:uiPriority="69" w:unhideWhenUsed="0"/>
-    <w:lsdException w:name="Dark List Accent 6" w:semiHidden="0" w:uiPriority="70" w:unhideWhenUsed="0"/>
-    <w:lsdException w:name="Colorful Shading Accent 6" w:semiHidden="0" w:uiPriority="71" w:unhideWhenUsed="0"/>
-    <w:lsdException w:name="Colorful List Accent 6" w:semiHidden="0" w:uiPriority="72" w:unhideWhenUsed="0"/>
-    <w:lsdException w:name="Colorful Grid Accent 6" w:semiHidden="0" w:uiPriority="73" w:unhideWhenUsed="0"/>
-    <w:lsdException w:name="Subtle Emphasis" w:semiHidden="0" w:uiPriority="19" w:unhideWhenUsed="0" w:qFormat="1"/>
-    <w:lsdException w:name="Intense Emphasis" w:semiHidden="0" w:uiPriority="21" w:unhideWhenUsed="0" w:qFormat="1"/>
-    <w:lsdException w:name="Subtle Reference" w:semiHidden="0" w:uiPriority="31" w:unhideWhenUsed="0" w:qFormat="1"/>
-    <w:lsdException w:name="Intense Reference" w:semiHidden="0" w:uiPriority="32" w:unhideWhenUsed="0" w:qFormat="1"/>
-    <w:lsdException w:name="Book Title" w:semiHidden="0" w:uiPriority="33" w:unhideWhenUsed="0" w:qFormat="1"/>
-    <w:lsdException w:name="Bibliography" w:uiPriority="37"/>
-    <w:lsdException w:name="TOC Heading" w:uiPriority="39" w:qFormat="1"/>
+  <w:latentStyles w:defLockedState="0" w:defUIPriority="99" w:defSemiHidden="0" w:defUnhideWhenUsed="0" w:defQFormat="0" w:count="372">
+    <w:lsdException w:name="Normal" w:uiPriority="0" w:qFormat="1"/>
+    <w:lsdException w:name="heading 1" w:uiPriority="9" w:qFormat="1"/>
+    <w:lsdException w:name="heading 2" w:semiHidden="1" w:uiPriority="9" w:unhideWhenUsed="1" w:qFormat="1"/>
+    <w:lsdException w:name="heading 3" w:semiHidden="1" w:uiPriority="9" w:unhideWhenUsed="1" w:qFormat="1"/>
+    <w:lsdException w:name="heading 4" w:semiHidden="1" w:uiPriority="9" w:unhideWhenUsed="1" w:qFormat="1"/>
+    <w:lsdException w:name="heading 5" w:semiHidden="1" w:uiPriority="9" w:unhideWhenUsed="1" w:qFormat="1"/>
+    <w:lsdException w:name="heading 6" w:semiHidden="1" w:uiPriority="9" w:unhideWhenUsed="1" w:qFormat="1"/>
+    <w:lsdException w:name="heading 7" w:semiHidden="1" w:uiPriority="9" w:unhideWhenUsed="1" w:qFormat="1"/>
+    <w:lsdException w:name="heading 8" w:semiHidden="1" w:uiPriority="9" w:unhideWhenUsed="1" w:qFormat="1"/>
+    <w:lsdException w:name="heading 9" w:semiHidden="1" w:uiPriority="9" w:unhideWhenUsed="1" w:qFormat="1"/>
+    <w:lsdException w:name="index 1" w:semiHidden="1" w:unhideWhenUsed="1"/>
+    <w:lsdException w:name="index 2" w:semiHidden="1" w:unhideWhenUsed="1"/>
+    <w:lsdException w:name="index 3" w:semiHidden="1" w:unhideWhenUsed="1"/>
+    <w:lsdException w:name="index 4" w:semiHidden="1" w:unhideWhenUsed="1"/>
+    <w:lsdException w:name="index 5" w:semiHidden="1" w:unhideWhenUsed="1"/>
+    <w:lsdException w:name="index 6" w:semiHidden="1" w:unhideWhenUsed="1"/>
+    <w:lsdException w:name="index 7" w:semiHidden="1" w:unhideWhenUsed="1"/>
+    <w:lsdException w:name="index 8" w:semiHidden="1" w:unhideWhenUsed="1"/>
+    <w:lsdException w:name="index 9" w:semiHidden="1" w:unhideWhenUsed="1"/>
+    <w:lsdException w:name="toc 1" w:semiHidden="1" w:uiPriority="39" w:unhideWhenUsed="1"/>
+    <w:lsdException w:name="toc 2" w:semiHidden="1" w:uiPriority="39" w:unhideWhenUsed="1"/>
+    <w:lsdException w:name="toc 3" w:semiHidden="1" w:uiPriority="39" w:unhideWhenUsed="1"/>
+    <w:lsdException w:name="toc 4" w:semiHidden="1" w:uiPriority="39" w:unhideWhenUsed="1"/>
+    <w:lsdException w:name="toc 5" w:semiHidden="1" w:uiPriority="39" w:unhideWhenUsed="1"/>
+    <w:lsdException w:name="toc 6" w:semiHidden="1" w:uiPriority="39" w:unhideWhenUsed="1"/>
+    <w:lsdException w:name="toc 7" w:semiHidden="1" w:uiPriority="39" w:unhideWhenUsed="1"/>
+    <w:lsdException w:name="toc 8" w:semiHidden="1" w:uiPriority="39" w:unhideWhenUsed="1"/>
+    <w:lsdException w:name="toc 9" w:semiHidden="1" w:uiPriority="39" w:unhideWhenUsed="1"/>
+    <w:lsdException w:name="Normal Indent" w:semiHidden="1" w:unhideWhenUsed="1"/>
+    <w:lsdException w:name="footnote text" w:semiHidden="1" w:unhideWhenUsed="1"/>
+    <w:lsdException w:name="annotation text" w:semiHidden="1" w:unhideWhenUsed="1"/>
+    <w:lsdException w:name="header" w:semiHidden="1" w:unhideWhenUsed="1"/>
+    <w:lsdException w:name="footer" w:semiHidden="1" w:unhideWhenUsed="1"/>
+    <w:lsdException w:name="index heading" w:semiHidden="1" w:unhideWhenUsed="1"/>
+    <w:lsdException w:name="caption" w:semiHidden="1" w:uiPriority="35" w:unhideWhenUsed="1" w:qFormat="1"/>
+    <w:lsdException w:name="table of figures" w:semiHidden="1" w:unhideWhenUsed="1"/>
+    <w:lsdException w:name="envelope address" w:semiHidden="1" w:unhideWhenUsed="1"/>
+    <w:lsdException w:name="envelope return" w:semiHidden="1" w:unhideWhenUsed="1"/>
+    <w:lsdException w:name="footnote reference" w:semiHidden="1" w:unhideWhenUsed="1"/>
+    <w:lsdException w:name="annotation reference" w:semiHidden="1" w:unhideWhenUsed="1"/>
+    <w:lsdException w:name="line number" w:semiHidden="1" w:unhideWhenUsed="1"/>
+    <w:lsdException w:name="page number" w:semiHidden="1" w:unhideWhenUsed="1"/>
+    <w:lsdException w:name="endnote reference" w:semiHidden="1" w:unhideWhenUsed="1"/>
+    <w:lsdException w:name="endnote text" w:semiHidden="1" w:unhideWhenUsed="1"/>
+    <w:lsdException w:name="table of authorities" w:semiHidden="1" w:unhideWhenUsed="1"/>
+    <w:lsdException w:name="macro" w:semiHidden="1" w:unhideWhenUsed="1"/>
+    <w:lsdException w:name="toa heading" w:semiHidden="1" w:unhideWhenUsed="1"/>
+    <w:lsdException w:name="List" w:semiHidden="1" w:unhideWhenUsed="1"/>
+    <w:lsdException w:name="List Bullet" w:semiHidden="1" w:unhideWhenUsed="1"/>
+    <w:lsdException w:name="List Number" w:semiHidden="1" w:unhideWhenUsed="1"/>
+    <w:lsdException w:name="List 2" w:semiHidden="1" w:unhideWhenUsed="1"/>
+    <w:lsdException w:name="List 3" w:semiHidden="1" w:unhideWhenUsed="1"/>
+    <w:lsdException w:name="List 4" w:semiHidden="1" w:unhideWhenUsed="1"/>
+    <w:lsdException w:name="List 5" w:semiHidden="1" w:unhideWhenUsed="1"/>
+    <w:lsdException w:name="List Bullet 2" w:semiHidden="1" w:unhideWhenUsed="1"/>
+    <w:lsdException w:name="List Bullet 3" w:semiHidden="1" w:unhideWhenUsed="1"/>
+    <w:lsdException w:name="List Bullet 4" w:semiHidden="1" w:unhideWhenUsed="1"/>
+    <w:lsdException w:name="List Bullet 5" w:semiHidden="1" w:unhideWhenUsed="1"/>
+    <w:lsdException w:name="List Number 2" w:semiHidden="1" w:unhideWhenUsed="1"/>
+    <w:lsdException w:name="List Number 3" w:semiHidden="1" w:unhideWhenUsed="1"/>
+    <w:lsdException w:name="List Number 4" w:semiHidden="1" w:unhideWhenUsed="1"/>
+    <w:lsdException w:name="List Number 5" w:semiHidden="1" w:unhideWhenUsed="1"/>
+    <w:lsdException w:name="Title" w:uiPriority="10" w:qFormat="1"/>
+    <w:lsdException w:name="Closing" w:semiHidden="1" w:unhideWhenUsed="1"/>
+    <w:lsdException w:name="Signature" w:semiHidden="1" w:unhideWhenUsed="1"/>
+    <w:lsdException w:name="Default Paragraph Font" w:semiHidden="1" w:uiPriority="1" w:unhideWhenUsed="1"/>
+    <w:lsdException w:name="Body Text" w:semiHidden="1" w:unhideWhenUsed="1"/>
+    <w:lsdException w:name="Body Text Indent" w:semiHidden="1" w:unhideWhenUsed="1"/>
+    <w:lsdException w:name="List Continue" w:semiHidden="1" w:unhideWhenUsed="1"/>
+    <w:lsdException w:name="List Continue 2" w:semiHidden="1" w:unhideWhenUsed="1"/>
+    <w:lsdException w:name="List Continue 3" w:semiHidden="1" w:unhideWhenUsed="1"/>
+    <w:lsdException w:name="List Continue 4" w:semiHidden="1" w:unhideWhenUsed="1"/>
+    <w:lsdException w:name="List Continue 5" w:semiHidden="1" w:unhideWhenUsed="1"/>
+    <w:lsdException w:name="Message Header" w:semiHidden="1" w:unhideWhenUsed="1"/>
+    <w:lsdException w:name="Subtitle" w:uiPriority="11" w:qFormat="1"/>
+    <w:lsdException w:name="Salutation" w:semiHidden="1" w:unhideWhenUsed="1"/>
+    <w:lsdException w:name="Date" w:semiHidden="1" w:unhideWhenUsed="1"/>
+    <w:lsdException w:name="Body Text First Indent" w:semiHidden="1" w:unhideWhenUsed="1"/>
+    <w:lsdException w:name="Body Text First Indent 2" w:semiHidden="1" w:unhideWhenUsed="1"/>
+    <w:lsdException w:name="Note Heading" w:semiHidden="1" w:unhideWhenUsed="1"/>
+    <w:lsdException w:name="Body Text 2" w:semiHidden="1" w:unhideWhenUsed="1"/>
+    <w:lsdException w:name="Body Text 3" w:semiHidden="1" w:unhideWhenUsed="1"/>
+    <w:lsdException w:name="Body Text Indent 2" w:semiHidden="1" w:unhideWhenUsed="1"/>
+    <w:lsdException w:name="Body Text Indent 3" w:semiHidden="1" w:unhideWhenUsed="1"/>
+    <w:lsdException w:name="Block Text" w:semiHidden="1" w:unhideWhenUsed="1"/>
+    <w:lsdException w:name="Hyperlink" w:semiHidden="1" w:unhideWhenUsed="1"/>
+    <w:lsdException w:name="FollowedHyperlink" w:semiHidden="1" w:unhideWhenUsed="1"/>
+    <w:lsdException w:name="Strong" w:uiPriority="22" w:qFormat="1"/>
+    <w:lsdException w:name="Emphasis" w:uiPriority="20" w:qFormat="1"/>
+    <w:lsdException w:name="Document Map" w:semiHidden="1" w:unhideWhenUsed="1"/>
+    <w:lsdException w:name="Plain Text" w:semiHidden="1" w:unhideWhenUsed="1"/>
+    <w:lsdException w:name="E-mail Signature" w:semiHidden="1" w:unhideWhenUsed="1"/>
+    <w:lsdException w:name="HTML Top of Form" w:semiHidden="1" w:unhideWhenUsed="1"/>
+    <w:lsdException w:name="HTML Bottom of Form" w:semiHidden="1" w:unhideWhenUsed="1"/>
+    <w:lsdException w:name="Normal (Web)" w:semiHidden="1" w:unhideWhenUsed="1"/>
+    <w:lsdException w:name="HTML Acronym" w:semiHidden="1" w:unhideWhenUsed="1"/>
+    <w:lsdException w:name="HTML Address" w:semiHidden="1" w:unhideWhenUsed="1"/>
+    <w:lsdException w:name="HTML Cite" w:semiHidden="1" w:unhideWhenUsed="1"/>
+    <w:lsdException w:name="HTML Code" w:semiHidden="1" w:unhideWhenUsed="1"/>
+    <w:lsdException w:name="HTML Definition" w:semiHidden="1" w:unhideWhenUsed="1"/>
+    <w:lsdException w:name="HTML Keyboard" w:semiHidden="1" w:unhideWhenUsed="1"/>
+    <w:lsdException w:name="HTML Preformatted" w:semiHidden="1" w:unhideWhenUsed="1"/>
+    <w:lsdException w:name="HTML Sample" w:semiHidden="1" w:unhideWhenUsed="1"/>
+    <w:lsdException w:name="HTML Typewriter" w:semiHidden="1" w:unhideWhenUsed="1"/>
+    <w:lsdException w:name="HTML Variable" w:semiHidden="1" w:unhideWhenUsed="1"/>
+    <w:lsdException w:name="Normal Table" w:semiHidden="1" w:unhideWhenUsed="1"/>
+    <w:lsdException w:name="annotation subject" w:semiHidden="1" w:unhideWhenUsed="1"/>
+    <w:lsdException w:name="No List" w:semiHidden="1" w:unhideWhenUsed="1"/>
+    <w:lsdException w:name="Outline List 1" w:semiHidden="1" w:unhideWhenUsed="1"/>
+    <w:lsdException w:name="Outline List 2" w:semiHidden="1" w:unhideWhenUsed="1"/>
+    <w:lsdException w:name="Outline List 3" w:semiHidden="1" w:unhideWhenUsed="1"/>
+    <w:lsdException w:name="Table Simple 1" w:semiHidden="1" w:unhideWhenUsed="1"/>
+    <w:lsdException w:name="Table Simple 2" w:semiHidden="1" w:unhideWhenUsed="1"/>
+    <w:lsdException w:name="Table Simple 3" w:semiHidden="1" w:unhideWhenUsed="1"/>
+    <w:lsdException w:name="Table Classic 1" w:semiHidden="1" w:unhideWhenUsed="1"/>
+    <w:lsdException w:name="Table Classic 2" w:semiHidden="1" w:unhideWhenUsed="1"/>
+    <w:lsdException w:name="Table Classic 3" w:semiHidden="1" w:unhideWhenUsed="1"/>
+    <w:lsdException w:name="Table Classic 4" w:semiHidden="1" w:unhideWhenUsed="1"/>
+    <w:lsdException w:name="Table Colorful 1" w:semiHidden="1" w:unhideWhenUsed="1"/>
+    <w:lsdException w:name="Table Colorful 2" w:semiHidden="1" w:unhideWhenUsed="1"/>
+    <w:lsdException w:name="Table Colorful 3" w:semiHidden="1" w:unhideWhenUsed="1"/>
+    <w:lsdException w:name="Table Columns 1" w:semiHidden="1" w:unhideWhenUsed="1"/>
+    <w:lsdException w:name="Table Columns 2" w:semiHidden="1" w:unhideWhenUsed="1"/>
+    <w:lsdException w:name="Table Columns 3" w:semiHidden="1" w:unhideWhenUsed="1"/>
+    <w:lsdException w:name="Table Columns 4" w:semiHidden="1" w:unhideWhenUsed="1"/>
+    <w:lsdException w:name="Table Columns 5" w:semiHidden="1" w:unhideWhenUsed="1"/>
+    <w:lsdException w:name="Table Grid 1" w:semiHidden="1" w:unhideWhenUsed="1"/>
+    <w:lsdException w:name="Table Grid 2" w:semiHidden="1" w:unhideWhenUsed="1"/>
+    <w:lsdException w:name="Table Grid 3" w:semiHidden="1" w:unhideWhenUsed="1"/>
+    <w:lsdException w:name="Table Grid 4" w:semiHidden="1" w:unhideWhenUsed="1"/>
+    <w:lsdException w:name="Table Grid 5" w:semiHidden="1" w:unhideWhenUsed="1"/>
+    <w:lsdException w:name="Table Grid 6" w:semiHidden="1" w:unhideWhenUsed="1"/>
+    <w:lsdException w:name="Table Grid 7" w:semiHidden="1" w:unhideWhenUsed="1"/>
+    <w:lsdException w:name="Table Grid 8" w:semiHidden="1" w:unhideWhenUsed="1"/>
+    <w:lsdException w:name="Table List 1" w:semiHidden="1" w:unhideWhenUsed="1"/>
+    <w:lsdException w:name="Table List 2" w:semiHidden="1" w:unhideWhenUsed="1"/>
+    <w:lsdException w:name="Table List 3" w:semiHidden="1" w:unhideWhenUsed="1"/>
+    <w:lsdException w:name="Table List 4" w:semiHidden="1" w:unhideWhenUsed="1"/>
+    <w:lsdException w:name="Table List 5" w:semiHidden="1" w:unhideWhenUsed="1"/>
+    <w:lsdException w:name="Table List 6" w:semiHidden="1" w:unhideWhenUsed="1"/>
+    <w:lsdException w:name="Table List 7" w:semiHidden="1" w:unhideWhenUsed="1"/>
+    <w:lsdException w:name="Table List 8" w:semiHidden="1" w:unhideWhenUsed="1"/>
+    <w:lsdException w:name="Table 3D effects 1" w:semiHidden="1" w:unhideWhenUsed="1"/>
+    <w:lsdException w:name="Table 3D effects 2" w:semiHidden="1" w:unhideWhenUsed="1"/>
+    <w:lsdException w:name="Table 3D effects 3" w:semiHidden="1" w:unhideWhenUsed="1"/>
+    <w:lsdException w:name="Table Contemporary" w:semiHidden="1" w:unhideWhenUsed="1"/>
+    <w:lsdException w:name="Table Elegant" w:semiHidden="1" w:unhideWhenUsed="1"/>
+    <w:lsdException w:name="Table Professional" w:semiHidden="1" w:unhideWhenUsed="1"/>
+    <w:lsdException w:name="Table Subtle 1" w:semiHidden="1" w:unhideWhenUsed="1"/>
+    <w:lsdException w:name="Table Subtle 2" w:semiHidden="1" w:unhideWhenUsed="1"/>
+    <w:lsdException w:name="Table Web 1" w:semiHidden="1" w:unhideWhenUsed="1"/>
+    <w:lsdException w:name="Table Web 2" w:semiHidden="1" w:unhideWhenUsed="1"/>
+    <w:lsdException w:name="Table Web 3" w:semiHidden="1" w:unhideWhenUsed="1"/>
+    <w:lsdException w:name="Balloon Text" w:semiHidden="1" w:unhideWhenUsed="1"/>
+    <w:lsdException w:name="Table Grid" w:uiPriority="39"/>
+    <w:lsdException w:name="Table Theme" w:semiHidden="1" w:unhideWhenUsed="1"/>
+    <w:lsdException w:name="Placeholder Text" w:semiHidden="1"/>
+    <w:lsdException w:name="No Spacing" w:uiPriority="1" w:qFormat="1"/>
+    <w:lsdException w:name="Light Shading" w:uiPriority="60"/>
+    <w:lsdException w:name="Light List" w:uiPriority="61"/>
+    <w:lsdException w:name="Light Grid" w:uiPriority="62"/>
+    <w:lsdException w:name="Medium Shading 1" w:uiPriority="63"/>
+    <w:lsdException w:name="Medium Shading 2" w:uiPriority="64"/>
+    <w:lsdException w:name="Medium List 1" w:uiPriority="65"/>
+    <w:lsdException w:name="Medium List 2" w:uiPriority="66"/>
+    <w:lsdException w:name="Medium Grid 1" w:uiPriority="67"/>
+    <w:lsdException w:name="Medium Grid 2" w:uiPriority="68"/>
+    <w:lsdException w:name="Medium Grid 3" w:uiPriority="69"/>
+    <w:lsdException w:name="Dark List" w:uiPriority="70"/>
+    <w:lsdException w:name="Colorful Shading" w:uiPriority="71"/>
+    <w:lsdException w:name="Colorful List" w:uiPriority="72"/>
+    <w:lsdException w:name="Colorful Grid" w:uiPriority="73"/>
+    <w:lsdException w:name="Light Shading Accent 1" w:uiPriority="60"/>
+    <w:lsdException w:name="Light List Accent 1" w:uiPriority="61"/>
+    <w:lsdException w:name="Light Grid Accent 1" w:uiPriority="62"/>
+    <w:lsdException w:name="Medium Shading 1 Accent 1" w:uiPriority="63"/>
+    <w:lsdException w:name="Medium Shading 2 Accent 1" w:uiPriority="64"/>
+    <w:lsdException w:name="Medium List 1 Accent 1" w:uiPriority="65"/>
+    <w:lsdException w:name="Revision" w:semiHidden="1"/>
+    <w:lsdException w:name="List Paragraph" w:uiPriority="34" w:qFormat="1"/>
+    <w:lsdException w:name="Quote" w:uiPriority="29" w:qFormat="1"/>
+    <w:lsdException w:name="Intense Quote" w:uiPriority="30" w:qFormat="1"/>
+    <w:lsdException w:name="Medium List 2 Accent 1" w:uiPriority="66"/>
+    <w:lsdException w:name="Medium Grid 1 Accent 1" w:uiPriority="67"/>
+    <w:lsdException w:name="Medium Grid 2 Accent 1" w:uiPriority="68"/>
+    <w:lsdException w:name="Medium Grid 3 Accent 1" w:uiPriority="69"/>
+    <w:lsdException w:name="Dark List Accent 1" w:uiPriority="70"/>
+    <w:lsdException w:name="Colorful Shading Accent 1" w:uiPriority="71"/>
+    <w:lsdException w:name="Colorful List Accent 1" w:uiPriority="72"/>
+    <w:lsdException w:name="Colorful Grid Accent 1" w:uiPriority="73"/>
+    <w:lsdException w:name="Light Shading Accent 2" w:uiPriority="60"/>
+    <w:lsdException w:name="Light List Accent 2" w:uiPriority="61"/>
+    <w:lsdException w:name="Light Grid Accent 2" w:uiPriority="62"/>
+    <w:lsdException w:name="Medium Shading 1 Accent 2" w:uiPriority="63"/>
+    <w:lsdException w:name="Medium Shading 2 Accent 2" w:uiPriority="64"/>
+    <w:lsdException w:name="Medium List 1 Accent 2" w:uiPriority="65"/>
+    <w:lsdException w:name="Medium List 2 Accent 2" w:uiPriority="66"/>
+    <w:lsdException w:name="Medium Grid 1 Accent 2" w:uiPriority="67"/>
+    <w:lsdException w:name="Medium Grid 2 Accent 2" w:uiPriority="68"/>
+    <w:lsdException w:name="Medium Grid 3 Accent 2" w:uiPriority="69"/>
+    <w:lsdException w:name="Dark List Accent 2" w:uiPriority="70"/>
+    <w:lsdException w:name="Colorful Shading Accent 2" w:uiPriority="71"/>
+    <w:lsdException w:name="Colorful List Accent 2" w:uiPriority="72"/>
+    <w:lsdException w:name="Colorful Grid Accent 2" w:uiPriority="73"/>
+    <w:lsdException w:name="Light Shading Accent 3" w:uiPriority="60"/>
+    <w:lsdException w:name="Light List Accent 3" w:uiPriority="61"/>
+    <w:lsdException w:name="Light Grid Accent 3" w:uiPriority="62"/>
+    <w:lsdException w:name="Medium Shading 1 Accent 3" w:uiPriority="63"/>
+    <w:lsdException w:name="Medium Shading 2 Accent 3" w:uiPriority="64"/>
+    <w:lsdException w:name="Medium List 1 Accent 3" w:uiPriority="65"/>
+    <w:lsdException w:name="Medium List 2 Accent 3" w:uiPriority="66"/>
+    <w:lsdException w:name="Medium Grid 1 Accent 3" w:uiPriority="67"/>
+    <w:lsdException w:name="Medium Grid 2 Accent 3" w:uiPriority="68"/>
+    <w:lsdException w:name="Medium Grid 3 Accent 3" w:uiPriority="69"/>
+    <w:lsdException w:name="Dark List Accent 3" w:uiPriority="70"/>
+    <w:lsdException w:name="Colorful Shading Accent 3" w:uiPriority="71"/>
+    <w:lsdException w:name="Colorful List Accent 3" w:uiPriority="72"/>
+    <w:lsdException w:name="Colorful Grid Accent 3" w:uiPriority="73"/>
+    <w:lsdException w:name="Light Shading Accent 4" w:uiPriority="60"/>
+    <w:lsdException w:name="Light List Accent 4" w:uiPriority="61"/>
+    <w:lsdException w:name="Light Grid Accent 4" w:uiPriority="62"/>
+    <w:lsdException w:name="Medium Shading 1 Accent 4" w:uiPriority="63"/>
+    <w:lsdException w:name="Medium Shading 2 Accent 4" w:uiPriority="64"/>
+    <w:lsdException w:name="Medium List 1 Accent 4" w:uiPriority="65"/>
+    <w:lsdException w:name="Medium List 2 Accent 4" w:uiPriority="66"/>
+    <w:lsdException w:name="Medium Grid 1 Accent 4" w:uiPriority="67"/>
+    <w:lsdException w:name="Medium Grid 2 Accent 4" w:uiPriority="68"/>
+    <w:lsdException w:name="Medium Grid 3 Accent 4" w:uiPriority="69"/>
+    <w:lsdException w:name="Dark List Accent 4" w:uiPriority="70"/>
+    <w:lsdException w:name="Colorful Shading Accent 4" w:uiPriority="71"/>
+    <w:lsdException w:name="Colorful List Accent 4" w:uiPriority="72"/>
+    <w:lsdException w:name="Colorful Grid Accent 4" w:uiPriority="73"/>
+    <w:lsdException w:name="Light Shading Accent 5" w:uiPriority="60"/>
+    <w:lsdException w:name="Light List Accent 5" w:uiPriority="61"/>
+    <w:lsdException w:name="Light Grid Accent 5" w:uiPriority="62"/>
+    <w:lsdException w:name="Medium Shading 1 Accent 5" w:uiPriority="63"/>
+    <w:lsdException w:name="Medium Shading 2 Accent 5" w:uiPriority="64"/>
+    <w:lsdException w:name="Medium List 1 Accent 5" w:uiPriority="65"/>
+    <w:lsdException w:name="Medium List 2 Accent 5" w:uiPriority="66"/>
+    <w:lsdException w:name="Medium Grid 1 Accent 5" w:uiPriority="67"/>
+    <w:lsdException w:name="Medium Grid 2 Accent 5" w:uiPriority="68"/>
+    <w:lsdException w:name="Medium Grid 3 Accent 5" w:uiPriority="69"/>
+    <w:lsdException w:name="Dark List Accent 5" w:uiPriority="70"/>
+    <w:lsdException w:name="Colorful Shading Accent 5" w:uiPriority="71"/>
+    <w:lsdException w:name="Colorful List Accent 5" w:uiPriority="72"/>
+    <w:lsdException w:name="Colorful Grid Accent 5" w:uiPriority="73"/>
+    <w:lsdException w:name="Light Shading Accent 6" w:uiPriority="60"/>
+    <w:lsdException w:name="Light List Accent 6" w:uiPriority="61"/>
+    <w:lsdException w:name="Light Grid Accent 6" w:uiPriority="62"/>
+    <w:lsdException w:name="Medium Shading 1 Accent 6" w:uiPriority="63"/>
+    <w:lsdException w:name="Medium Shading 2 Accent 6" w:uiPriority="64"/>
+    <w:lsdException w:name="Medium List 1 Accent 6" w:uiPriority="65"/>
+    <w:lsdException w:name="Medium List 2 Accent 6" w:uiPriority="66"/>
+    <w:lsdException w:name="Medium Grid 1 Accent 6" w:uiPriority="67"/>
+    <w:lsdException w:name="Medium Grid 2 Accent 6" w:uiPriority="68"/>
+    <w:lsdException w:name="Medium Grid 3 Accent 6" w:uiPriority="69"/>
+    <w:lsdException w:name="Dark List Accent 6" w:uiPriority="70"/>
+    <w:lsdException w:name="Colorful Shading Accent 6" w:uiPriority="71"/>
+    <w:lsdException w:name="Colorful List Accent 6" w:uiPriority="72"/>
+    <w:lsdException w:name="Colorful Grid Accent 6" w:uiPriority="73"/>
+    <w:lsdException w:name="Subtle Emphasis" w:uiPriority="19" w:qFormat="1"/>
+    <w:lsdException w:name="Intense Emphasis" w:uiPriority="21" w:qFormat="1"/>
+    <w:lsdException w:name="Subtle Reference" w:uiPriority="31" w:qFormat="1"/>
+    <w:lsdException w:name="Intense Reference" w:uiPriority="32" w:qFormat="1"/>
+    <w:lsdException w:name="Book Title" w:uiPriority="33" w:qFormat="1"/>
+    <w:lsdException w:name="Bibliography" w:semiHidden="1" w:uiPriority="37" w:unhideWhenUsed="1"/>
+    <w:lsdException w:name="TOC Heading" w:semiHidden="1" w:uiPriority="39" w:unhideWhenUsed="1" w:qFormat="1"/>
+    <w:lsdException w:name="Plain Table 1" w:uiPriority="41"/>
+    <w:lsdException w:name="Plain Table 2" w:uiPriority="42"/>
+    <w:lsdException w:name="Plain Table 3" w:uiPriority="43"/>
+    <w:lsdException w:name="Plain Table 4" w:uiPriority="44"/>
+    <w:lsdException w:name="Plain Table 5" w:uiPriority="45"/>
+    <w:lsdException w:name="Grid Table Light" w:uiPriority="40"/>
+    <w:lsdException w:name="Grid Table 1 Light" w:uiPriority="46"/>
+    <w:lsdException w:name="Grid Table 2" w:uiPriority="47"/>
+    <w:lsdException w:name="Grid Table 3" w:uiPriority="48"/>
+    <w:lsdException w:name="Grid Table 4" w:uiPriority="49"/>
+    <w:lsdException w:name="Grid Table 5 Dark" w:uiPriority="50"/>
+    <w:lsdException w:name="Grid Table 6 Colorful" w:uiPriority="51"/>
+    <w:lsdException w:name="Grid Table 7 Colorful" w:uiPriority="52"/>
+    <w:lsdException w:name="Grid Table 1 Light Accent 1" w:uiPriority="46"/>
+    <w:lsdException w:name="Grid Table 2 Accent 1" w:uiPriority="47"/>
+    <w:lsdException w:name="Grid Table 3 Accent 1" w:uiPriority="48"/>
+    <w:lsdException w:name="Grid Table 4 Accent 1" w:uiPriority="49"/>
+    <w:lsdException w:name="Grid Table 5 Dark Accent 1" w:uiPriority="50"/>
+    <w:lsdException w:name="Grid Table 6 Colorful Accent 1" w:uiPriority="51"/>
+    <w:lsdException w:name="Grid Table 7 Colorful Accent 1" w:uiPriority="52"/>
+    <w:lsdException w:name="Grid Table 1 Light Accent 2" w:uiPriority="46"/>
+    <w:lsdException w:name="Grid Table 2 Accent 2" w:uiPriority="47"/>
+    <w:lsdException w:name="Grid Table 3 Accent 2" w:uiPriority="48"/>
+    <w:lsdException w:name="Grid Table 4 Accent 2" w:uiPriority="49"/>
+    <w:lsdException w:name="Grid Table 5 Dark Accent 2" w:uiPriority="50"/>
+    <w:lsdException w:name="Grid Table 6 Colorful Accent 2" w:uiPriority="51"/>
+    <w:lsdException w:name="Grid Table 7 Colorful Accent 2" w:uiPriority="52"/>
+    <w:lsdException w:name="Grid Table 1 Light Accent 3" w:uiPriority="46"/>
+    <w:lsdException w:name="Grid Table 2 Accent 3" w:uiPriority="47"/>
+    <w:lsdException w:name="Grid Table 3 Accent 3" w:uiPriority="48"/>
+    <w:lsdException w:name="Grid Table 4 Accent 3" w:uiPriority="49"/>
+    <w:lsdException w:name="Grid Table 5 Dark Accent 3" w:uiPriority="50"/>
+    <w:lsdException w:name="Grid Table 6 Colorful Accent 3" w:uiPriority="51"/>
+    <w:lsdException w:name="Grid Table 7 Colorful Accent 3" w:uiPriority="52"/>
+    <w:lsdException w:name="Grid Table 1 Light Accent 4" w:uiPriority="46"/>
+    <w:lsdException w:name="Grid Table 2 Accent 4" w:uiPriority="47"/>
+    <w:lsdException w:name="Grid Table 3 Accent 4" w:uiPriority="48"/>
+    <w:lsdException w:name="Grid Table 4 Accent 4" w:uiPriority="49"/>
+    <w:lsdException w:name="Grid Table 5 Dark Accent 4" w:uiPriority="50"/>
+    <w:lsdException w:name="Grid Table 6 Colorful Accent 4" w:uiPriority="51"/>
+    <w:lsdException w:name="Grid Table 7 Colorful Accent 4" w:uiPriority="52"/>
+    <w:lsdException w:name="Grid Table 1 Light Accent 5" w:uiPriority="46"/>
+    <w:lsdException w:name="Grid Table 2 Accent 5" w:uiPriority="47"/>
+    <w:lsdException w:name="Grid Table 3 Accent 5" w:uiPriority="48"/>
+    <w:lsdException w:name="Grid Table 4 Accent 5" w:uiPriority="49"/>
+    <w:lsdException w:name="Grid Table 5 Dark Accent 5" w:uiPriority="50"/>
+    <w:lsdException w:name="Grid Table 6 Colorful Accent 5" w:uiPriority="51"/>
+    <w:lsdException w:name="Grid Table 7 Colorful Accent 5" w:uiPriority="52"/>
+    <w:lsdException w:name="Grid Table 1 Light Accent 6" w:uiPriority="46"/>
+    <w:lsdException w:name="Grid Table 2 Accent 6" w:uiPriority="47"/>
+    <w:lsdException w:name="Grid Table 3 Accent 6" w:uiPriority="48"/>
+    <w:lsdException w:name="Grid Table 4 Accent 6" w:uiPriority="49"/>
+    <w:lsdException w:name="Grid Table 5 Dark Accent 6" w:uiPriority="50"/>
+    <w:lsdException w:name="Grid Table 6 Colorful Accent 6" w:uiPriority="51"/>
+    <w:lsdException w:name="Grid Table 7 Colorful Accent 6" w:uiPriority="52"/>
+    <w:lsdException w:name="List Table 1 Light" w:uiPriority="46"/>
+    <w:lsdException w:name="List Table 2" w:uiPriority="47"/>
+    <w:lsdException w:name="List Table 3" w:uiPriority="48"/>
+    <w:lsdException w:name="List Table 4" w:uiPriority="49"/>
+    <w:lsdException w:name="List Table 5 Dark" w:uiPriority="50"/>
+    <w:lsdException w:name="List Table 6 Colorful" w:uiPriority="51"/>
+    <w:lsdException w:name="List Table 7 Colorful" w:uiPriority="52"/>
+    <w:lsdException w:name="List Table 1 Light Accent 1" w:uiPriority="46"/>
+    <w:lsdException w:name="List Table 2 Accent 1" w:uiPriority="47"/>
+    <w:lsdException w:name="List Table 3 Accent 1" w:uiPriority="48"/>
+    <w:lsdException w:name="List Table 4 Accent 1" w:uiPriority="49"/>
+    <w:lsdException w:name="List Table 5 Dark Accent 1" w:uiPriority="50"/>
+    <w:lsdException w:name="List Table 6 Colorful Accent 1" w:uiPriority="51"/>
+    <w:lsdException w:name="List Table 7 Colorful Accent 1" w:uiPriority="52"/>
+    <w:lsdException w:name="List Table 1 Light Accent 2" w:uiPriority="46"/>
+    <w:lsdException w:name="List Table 2 Accent 2" w:uiPriority="47"/>
+    <w:lsdException w:name="List Table 3 Accent 2" w:uiPriority="48"/>
+    <w:lsdException w:name="List Table 4 Accent 2" w:uiPriority="49"/>
+    <w:lsdException w:name="List Table 5 Dark Accent 2" w:uiPriority="50"/>
+    <w:lsdException w:name="List Table 6 Colorful Accent 2" w:uiPriority="51"/>
+    <w:lsdException w:name="List Table 7 Colorful Accent 2" w:uiPriority="52"/>
+    <w:lsdException w:name="List Table 1 Light Accent 3" w:uiPriority="46"/>
+    <w:lsdException w:name="List Table 2 Accent 3" w:uiPriority="47"/>
+    <w:lsdException w:name="List Table 3 Accent 3" w:uiPriority="48"/>
+    <w:lsdException w:name="List Table 4 Accent 3" w:uiPriority="49"/>
+    <w:lsdException w:name="List Table 5 Dark Accent 3" w:uiPriority="50"/>
+    <w:lsdException w:name="List Table 6 Colorful Accent 3" w:uiPriority="51"/>
+    <w:lsdException w:name="List Table 7 Colorful Accent 3" w:uiPriority="52"/>
+    <w:lsdException w:name="List Table 1 Light Accent 4" w:uiPriority="46"/>
+    <w:lsdException w:name="List Table 2 Accent 4" w:uiPriority="47"/>
+    <w:lsdException w:name="List Table 3 Accent 4" w:uiPriority="48"/>
+    <w:lsdException w:name="List Table 4 Accent 4" w:uiPriority="49"/>
+    <w:lsdException w:name="List Table 5 Dark Accent 4" w:uiPriority="50"/>
+    <w:lsdException w:name="List Table 6 Colorful Accent 4" w:uiPriority="51"/>
+    <w:lsdException w:name="List Table 7 Colorful Accent 4" w:uiPriority="52"/>
+    <w:lsdException w:name="List Table 1 Light Accent 5" w:uiPriority="46"/>
+    <w:lsdException w:name="List Table 2 Accent 5" w:uiPriority="47"/>
+    <w:lsdException w:name="List Table 3 Accent 5" w:uiPriority="48"/>
+    <w:lsdException w:name="List Table 4 Accent 5" w:uiPriority="49"/>
+    <w:lsdException w:name="List Table 5 Dark Accent 5" w:uiPriority="50"/>
+    <w:lsdException w:name="List Table 6 Colorful Accent 5" w:uiPriority="51"/>
+    <w:lsdException w:name="List Table 7 Colorful Accent 5" w:uiPriority="52"/>
+    <w:lsdException w:name="List Table 1 Light Accent 6" w:uiPriority="46"/>
+    <w:lsdException w:name="List Table 2 Accent 6" w:uiPriority="47"/>
+    <w:lsdException w:name="List Table 3 Accent 6" w:uiPriority="48"/>
+    <w:lsdException w:name="List Table 4 Accent 6" w:uiPriority="49"/>
+    <w:lsdException w:name="List Table 5 Dark Accent 6" w:uiPriority="50"/>
+    <w:lsdException w:name="List Table 6 Colorful Accent 6" w:uiPriority="51"/>
+    <w:lsdException w:name="List Table 7 Colorful Accent 6" w:uiPriority="52"/>
+    <w:lsdException w:name="Mention" w:semiHidden="1" w:unhideWhenUsed="1"/>
   </w:latentStyles>
   <w:style w:type="paragraph" w:default="1" w:styleId="Normal">
     <w:name w:val="Normal"/>
@@ -24533,7 +24780,6 @@
     <w:uiPriority w:val="99"/>
     <w:semiHidden/>
     <w:unhideWhenUsed/>
-    <w:qFormat/>
     <w:tblPr>
       <w:tblInd w:w="0" w:type="dxa"/>
       <w:tblCellMar>
@@ -24610,7 +24856,6 @@
       <w:spacing w:after="0" w:line="240" w:lineRule="auto"/>
     </w:pPr>
     <w:tblPr>
-      <w:tblInd w:w="0" w:type="dxa"/>
       <w:tblBorders>
         <w:top w:val="single" w:sz="4" w:space="0" w:color="auto"/>
         <w:left w:val="single" w:sz="4" w:space="0" w:color="auto"/>
@@ -24619,12 +24864,6 @@
         <w:insideH w:val="single" w:sz="4" w:space="0" w:color="auto"/>
         <w:insideV w:val="single" w:sz="4" w:space="0" w:color="auto"/>
       </w:tblBorders>
-      <w:tblCellMar>
-        <w:top w:w="0" w:type="dxa"/>
-        <w:left w:w="108" w:type="dxa"/>
-        <w:bottom w:w="0" w:type="dxa"/>
-        <w:right w:w="108" w:type="dxa"/>
-      </w:tblCellMar>
     </w:tblPr>
   </w:style>
   <w:style w:type="paragraph" w:customStyle="1" w:styleId="Default">
@@ -24942,7 +25181,7 @@
   <a:extraClrSchemeLst/>
   <a:extLst>
     <a:ext uri="{05A4C25C-085E-4340-85A3-A5531E510DB2}">
-      <thm15:themeFamily xmlns:thm15="http://schemas.microsoft.com/office/thememl/2012/main" xmlns="" name="Office Theme" id="{62F939B6-93AF-4DB8-9C6B-D6C7DFDC589F}" vid="{4A3C46E8-61CC-4603-A589-7422A47A8E4A}"/>
+      <thm15:themeFamily xmlns:thm15="http://schemas.microsoft.com/office/thememl/2012/main" name="Office Theme" id="{62F939B6-93AF-4DB8-9C6B-D6C7DFDC589F}" vid="{4A3C46E8-61CC-4603-A589-7422A47A8E4A}"/>
     </a:ext>
   </a:extLst>
 </a:theme>
@@ -24953,7 +25192,7 @@
 </file>
 
 <file path=customXml/itemProps1.xml><?xml version="1.0" encoding="utf-8"?>
-<ds:datastoreItem xmlns:ds="http://schemas.openxmlformats.org/officeDocument/2006/customXml" ds:itemID="{F0FD9C07-AB90-4611-8F9B-2B45DB7AF5AD}">
+<ds:datastoreItem xmlns:ds="http://schemas.openxmlformats.org/officeDocument/2006/customXml" ds:itemID="{6A7157EE-572E-4035-809E-8CCD2732E2BD}">
   <ds:schemaRefs>
     <ds:schemaRef ds:uri="http://schemas.openxmlformats.org/officeDocument/2006/bibliography"/>
   </ds:schemaRefs>

</xml_diff>

<commit_message>
Pakeisti tekstai prie techninės architektūros
</commit_message>
<xml_diff>
--- a/'Permainos' PSI2 III laboratorinis darbas.docx
+++ b/'Permainos' PSI2 III laboratorinis darbas.docx
@@ -82,6 +82,13 @@
           <w:sz w:val="24"/>
           <w:szCs w:val="32"/>
         </w:rPr>
+        <w:t>I</w:t>
+      </w:r>
+      <w:r>
+        <w:rPr>
+          <w:sz w:val="24"/>
+          <w:szCs w:val="32"/>
+        </w:rPr>
         <w:t>-asis laboratorinis darbas</w:t>
       </w:r>
       <w:r>
@@ -89,7 +96,21 @@
           <w:sz w:val="24"/>
           <w:szCs w:val="32"/>
         </w:rPr>
-        <w:t xml:space="preserve"> „Reikalavimų apibrėžimas“</w:t>
+        <w:t xml:space="preserve"> „</w:t>
+      </w:r>
+      <w:r>
+        <w:rPr>
+          <w:sz w:val="24"/>
+          <w:szCs w:val="32"/>
+        </w:rPr>
+        <w:t>Projektavimas ir kūrimas</w:t>
+      </w:r>
+      <w:r>
+        <w:rPr>
+          <w:sz w:val="24"/>
+          <w:szCs w:val="32"/>
+        </w:rPr>
+        <w:t>“</w:t>
       </w:r>
     </w:p>
     <w:p>
@@ -122,7 +143,14 @@
           <w:b/>
           <w:szCs w:val="44"/>
         </w:rPr>
-        <w:t>2 versija</w:t>
+        <w:t>3</w:t>
+      </w:r>
+      <w:r>
+        <w:rPr>
+          <w:b/>
+          <w:szCs w:val="44"/>
+        </w:rPr>
+        <w:t xml:space="preserve"> versija</w:t>
       </w:r>
     </w:p>
     <w:p>
@@ -186,7 +214,7 @@
           <w:sz w:val="22"/>
           <w:szCs w:val="22"/>
         </w:rPr>
-        <w:t>Artūras Bončkus  (darbo vadovas)</w:t>
+        <w:t>Artūras Bončkus (darbo vadovas)</w:t>
       </w:r>
     </w:p>
     <w:p>
@@ -11057,9 +11085,16 @@
         <w:t xml:space="preserve"> Sistema atidaro langą, kuriame išvestas tekstas: „Tokių išlaidų nėra“.</w:t>
       </w:r>
     </w:p>
-    <w:p/>
-    <w:p/>
-    <w:p/>
+    <w:p>
+      <w:pPr>
+        <w:spacing w:after="160" w:line="259" w:lineRule="auto"/>
+        <w:ind w:firstLine="0"/>
+        <w:jc w:val="left"/>
+      </w:pPr>
+      <w:r>
+        <w:br w:type="page"/>
+      </w:r>
+    </w:p>
     <w:p>
       <w:pPr>
         <w:pStyle w:val="ListParagraph"/>
@@ -11077,6 +11112,7 @@
           <w:b/>
           <w:sz w:val="24"/>
         </w:rPr>
+        <w:lastRenderedPageBreak/>
         <w:t>Užduotis:</w:t>
       </w:r>
       <w:r>
@@ -11107,7 +11143,6 @@
           <w:b/>
           <w:sz w:val="24"/>
         </w:rPr>
-        <w:lastRenderedPageBreak/>
         <w:t>PAGRINDINIS SCENARIJUS:</w:t>
       </w:r>
     </w:p>
@@ -11126,14 +11161,6 @@
     </w:p>
     <w:p>
       <w:pPr>
-        <w:rPr>
-          <w:sz w:val="24"/>
-        </w:rPr>
-      </w:pPr>
-    </w:p>
-    <w:p>
-      <w:pPr>
-        <w:ind w:left="284" w:firstLine="0"/>
         <w:rPr>
           <w:sz w:val="24"/>
         </w:rPr>
@@ -11629,58 +11656,21 @@
     </w:p>
     <w:p>
       <w:pPr>
-        <w:tabs>
-          <w:tab w:val="left" w:pos="3060"/>
-        </w:tabs>
-        <w:ind w:firstLine="567"/>
-        <w:rPr>
-          <w:sz w:val="24"/>
-        </w:rPr>
-      </w:pPr>
-    </w:p>
-    <w:p>
-      <w:pPr>
-        <w:tabs>
-          <w:tab w:val="left" w:pos="3060"/>
-        </w:tabs>
-        <w:ind w:firstLine="567"/>
-        <w:rPr>
-          <w:sz w:val="24"/>
-        </w:rPr>
-      </w:pPr>
-    </w:p>
-    <w:p>
-      <w:pPr>
-        <w:tabs>
-          <w:tab w:val="left" w:pos="3060"/>
-        </w:tabs>
-        <w:ind w:firstLine="567"/>
-        <w:rPr>
-          <w:sz w:val="24"/>
-        </w:rPr>
-      </w:pPr>
-    </w:p>
-    <w:p>
-      <w:pPr>
-        <w:tabs>
-          <w:tab w:val="left" w:pos="3060"/>
-        </w:tabs>
-        <w:ind w:firstLine="567"/>
-        <w:rPr>
-          <w:sz w:val="24"/>
-        </w:rPr>
-      </w:pPr>
-    </w:p>
-    <w:p>
-      <w:pPr>
-        <w:tabs>
-          <w:tab w:val="left" w:pos="3060"/>
-        </w:tabs>
-        <w:ind w:firstLine="567"/>
-        <w:rPr>
-          <w:sz w:val="24"/>
-        </w:rPr>
-      </w:pPr>
+        <w:spacing w:after="160" w:line="259" w:lineRule="auto"/>
+        <w:ind w:firstLine="0"/>
+        <w:jc w:val="left"/>
+        <w:rPr>
+          <w:b/>
+          <w:sz w:val="24"/>
+        </w:rPr>
+      </w:pPr>
+      <w:r>
+        <w:rPr>
+          <w:b/>
+          <w:sz w:val="24"/>
+        </w:rPr>
+        <w:br w:type="page"/>
+      </w:r>
     </w:p>
     <w:p>
       <w:pPr>
@@ -12758,23 +12748,6 @@
         </w:rPr>
         <w:t xml:space="preserve">, naudotojui pasiūloma užpildyti formą naujame lange, kurioje naudotojas galėtų pasiūlyti kitų socialinių tinklų. Taip pat naudotojui pateikiama fiinasta kontaktinė informacija, kad jei reikia, naudotojas galėtų susisiekti su šios svetainės kūrėjais. </w:t>
       </w:r>
-    </w:p>
-    <w:p>
-      <w:pPr>
-        <w:ind w:firstLine="360"/>
-        <w:rPr>
-          <w:sz w:val="24"/>
-        </w:rPr>
-      </w:pPr>
-    </w:p>
-    <w:p>
-      <w:pPr>
-        <w:pStyle w:val="ListParagraph"/>
-        <w:ind w:left="1224" w:firstLine="0"/>
-        <w:rPr>
-          <w:sz w:val="24"/>
-        </w:rPr>
-      </w:pPr>
     </w:p>
     <w:p>
       <w:pPr>
@@ -16228,7 +16201,7 @@
           <w:sz w:val="24"/>
         </w:rPr>
         <w:pict>
-          <v:shape id="_x0000_i1033" type="#_x0000_t75" style="width:466.9pt;height:292.9pt">
+          <v:shape id="_x0000_i1033" type="#_x0000_t75" style="width:466.9pt;height:292.35pt">
             <v:imagedata r:id="rId17" o:title="Ieškoti įrašų"/>
           </v:shape>
         </w:pict>
@@ -17635,7 +17608,35 @@
           <w:sz w:val="24"/>
           <w:lang w:eastAsia="en-GB"/>
         </w:rPr>
-        <w:t xml:space="preserve">Programos logikos lygmenyje, vaizduojami komponentai, kurie atsakingi už programos procesų vykdymą. </w:t>
+        <w:t>Programos logikos lygmenyje, vaizdu</w:t>
+      </w:r>
+      <w:r>
+        <w:rPr>
+          <w:sz w:val="24"/>
+          <w:lang w:eastAsia="en-GB"/>
+        </w:rPr>
+        <w:t>ojamas</w:t>
+      </w:r>
+      <w:r>
+        <w:rPr>
+          <w:sz w:val="24"/>
+          <w:lang w:eastAsia="en-GB"/>
+        </w:rPr>
+        <w:t xml:space="preserve"> </w:t>
+      </w:r>
+      <w:r>
+        <w:rPr>
+          <w:sz w:val="24"/>
+          <w:lang w:eastAsia="en-GB"/>
+        </w:rPr>
+        <w:t>Control komponentas, kuris</w:t>
+      </w:r>
+      <w:r>
+        <w:rPr>
+          <w:sz w:val="24"/>
+          <w:lang w:eastAsia="en-GB"/>
+        </w:rPr>
+        <w:t xml:space="preserve"> atsakingi už programos procesų vykdymą. </w:t>
       </w:r>
     </w:p>
     <w:p>
@@ -17651,7 +17652,23 @@
           <w:sz w:val="24"/>
           <w:lang w:eastAsia="en-GB"/>
         </w:rPr>
-        <w:t>Duomenų lygmenyje yra vienas komponentas „Naudotojų duomenys“. Naudotojo duomenys susideda iš paskyros duomenų, taupymo pasiūlymų.</w:t>
+        <w:t>Duomenų lygmenyje yra</w:t>
+      </w:r>
+      <w:r>
+        <w:rPr>
+          <w:sz w:val="24"/>
+          <w:lang w:eastAsia="en-GB"/>
+        </w:rPr>
+        <w:t xml:space="preserve"> „DB“ komponentas</w:t>
+      </w:r>
+      <w:bookmarkStart w:id="1" w:name="_GoBack"/>
+      <w:bookmarkEnd w:id="1"/>
+      <w:r>
+        <w:rPr>
+          <w:sz w:val="24"/>
+          <w:lang w:eastAsia="en-GB"/>
+        </w:rPr>
+        <w:t>, kurioje laikoma visa naudotojų informacija.</w:t>
       </w:r>
     </w:p>
     <w:p>
@@ -17668,7 +17685,6 @@
       </w:r>
     </w:p>
     <w:p>
-      <w:bookmarkStart w:id="1" w:name="_GoBack"/>
       <w:r>
         <w:rPr>
           <w:noProof/>
@@ -17716,7 +17732,6 @@
           </wp:inline>
         </w:drawing>
       </w:r>
-      <w:bookmarkEnd w:id="1"/>
     </w:p>
     <w:p>
       <w:pPr>
@@ -17728,7 +17743,37 @@
         <w:rPr>
           <w:sz w:val="24"/>
         </w:rPr>
-        <w:t>Serveryje yra duomenų bazė, naudotojo naršyklėje esanti programa su ja bendrauja „Duomenų bazės operacijos“ komponentu. Šį komponentą sudaro visos programos logikos lygmens operacijos, kurioms reikia tiesioginio priėjimo prie vartotojo duomenų.</w:t>
+        <w:t xml:space="preserve">Serveryje yra duomenų bazė, </w:t>
+      </w:r>
+      <w:r>
+        <w:rPr>
+          <w:sz w:val="24"/>
+        </w:rPr>
+        <w:t>kuri bendrauja su Web serveriu.</w:t>
+      </w:r>
+      <w:r>
+        <w:rPr>
+          <w:sz w:val="24"/>
+        </w:rPr>
+        <w:t xml:space="preserve"> N</w:t>
+      </w:r>
+      <w:r>
+        <w:rPr>
+          <w:sz w:val="24"/>
+        </w:rPr>
+        <w:t>audotojo</w:t>
+      </w:r>
+      <w:r>
+        <w:rPr>
+          <w:sz w:val="24"/>
+        </w:rPr>
+        <w:t xml:space="preserve"> naršyklėje esanti programa bendrauja su Web serveriu „Fiinasta API“</w:t>
+      </w:r>
+      <w:r>
+        <w:rPr>
+          <w:sz w:val="24"/>
+        </w:rPr>
+        <w:t xml:space="preserve"> komponentu. Šį komponentą sudaro visos programos logikos lygmens operacijos, kurioms reikia tiesioginio priėjimo prie vartotojo duomenų.</w:t>
       </w:r>
     </w:p>
     <w:p>
@@ -31437,6 +31482,7 @@
   <w:style w:type="character" w:default="1" w:styleId="DefaultParagraphFont">
     <w:name w:val="Default Paragraph Font"/>
     <w:uiPriority w:val="1"/>
+    <w:semiHidden/>
     <w:unhideWhenUsed/>
   </w:style>
   <w:style w:type="table" w:default="1" w:styleId="TableNormal">
@@ -31856,7 +31902,7 @@
 </file>
 
 <file path=customXml/itemProps1.xml><?xml version="1.0" encoding="utf-8"?>
-<ds:datastoreItem xmlns:ds="http://schemas.openxmlformats.org/officeDocument/2006/customXml" ds:itemID="{7D2B0556-AFF5-42DF-95D8-AA15510E4121}">
+<ds:datastoreItem xmlns:ds="http://schemas.openxmlformats.org/officeDocument/2006/customXml" ds:itemID="{7C045C8D-AE9B-4EAF-BFEF-8A90E42EC2F3}">
   <ds:schemaRefs>
     <ds:schemaRef ds:uri="http://schemas.openxmlformats.org/officeDocument/2006/bibliography"/>
   </ds:schemaRefs>

</xml_diff>

<commit_message>
Atnaujinta užduočių atsekamumo matrica
</commit_message>
<xml_diff>
--- a/'Permainos' PSI2 III laboratorinis darbas.docx
+++ b/'Permainos' PSI2 III laboratorinis darbas.docx
@@ -2055,7 +2055,7 @@
             <v:path o:extrusionok="f" gradientshapeok="t" o:connecttype="rect"/>
             <o:lock v:ext="edit" aspectratio="t"/>
           </v:shapetype>
-          <v:shape id="_x0000_i1025" type="#_x0000_t75" style="width:468pt;height:394.2pt">
+          <v:shape id="_x0000_i1025" type="#_x0000_t75" style="width:468pt;height:393.8pt">
             <v:imagedata r:id="rId9" o:title="DS modelis"/>
           </v:shape>
         </w:pict>
@@ -2088,12 +2088,7 @@
       </w:pPr>
       <w:r>
         <w:lastRenderedPageBreak/>
-        <w:t>Reikalavimų - struktūrinio da</w:t>
-      </w:r>
-      <w:bookmarkStart w:id="1" w:name="_GoBack"/>
-      <w:bookmarkEnd w:id="1"/>
-      <w:r>
-        <w:t>lykinės srities modelio atsekamumo matrica</w:t>
+        <w:t>Reikalavimų - struktūrinio dalykinės srities modelio atsekamumo matrica</w:t>
       </w:r>
     </w:p>
     <w:p/>
@@ -14076,14 +14071,14 @@
       </w:pPr>
       <w:r>
         <w:pict>
-          <v:shape id="_x0000_i1027" type="#_x0000_t75" style="width:468.6pt;height:252pt">
+          <v:shape id="_x0000_i1027" type="#_x0000_t75" style="width:468.55pt;height:252pt">
             <v:imagedata r:id="rId11" o:title="Untitled-2"/>
           </v:shape>
         </w:pict>
       </w:r>
       <w:r>
         <w:pict>
-          <v:shape id="_x0000_i1028" type="#_x0000_t75" style="width:468.6pt;height:252pt">
+          <v:shape id="_x0000_i1028" type="#_x0000_t75" style="width:468.55pt;height:252pt">
             <v:imagedata r:id="rId12" o:title="Untitled-1"/>
           </v:shape>
         </w:pict>
@@ -14123,7 +14118,7 @@
           <w:sz w:val="24"/>
         </w:rPr>
         <w:pict>
-          <v:shape id="_x0000_i1030" type="#_x0000_t75" style="width:468.6pt;height:252.6pt">
+          <v:shape id="_x0000_i1030" type="#_x0000_t75" style="width:468.55pt;height:252.55pt">
             <v:imagedata r:id="rId14" o:title="Untitled-4"/>
           </v:shape>
         </w:pict>
@@ -14183,292 +14178,168 @@
         <w:t>eikalavimų - užduočių atsekamumo matrica</w:t>
       </w:r>
     </w:p>
-    <w:p/>
+    <w:p>
+      <w:bookmarkStart w:id="1" w:name="_GoBack"/>
+      <w:bookmarkEnd w:id="1"/>
+    </w:p>
     <w:tbl>
       <w:tblPr>
         <w:tblStyle w:val="TableGrid"/>
-        <w:tblW w:w="0" w:type="auto"/>
+        <w:tblpPr w:leftFromText="180" w:rightFromText="180" w:vertAnchor="page" w:horzAnchor="margin" w:tblpXSpec="center" w:tblpY="2216"/>
+        <w:tblW w:w="11056" w:type="dxa"/>
+        <w:tblLayout w:type="fixed"/>
         <w:tblLook w:val="04A0" w:firstRow="1" w:lastRow="0" w:firstColumn="1" w:lastColumn="0" w:noHBand="0" w:noVBand="1"/>
       </w:tblPr>
       <w:tblGrid>
-        <w:gridCol w:w="1696"/>
-        <w:gridCol w:w="468"/>
-        <w:gridCol w:w="473"/>
-        <w:gridCol w:w="473"/>
-        <w:gridCol w:w="473"/>
-        <w:gridCol w:w="467"/>
-        <w:gridCol w:w="472"/>
-        <w:gridCol w:w="472"/>
-        <w:gridCol w:w="472"/>
-        <w:gridCol w:w="472"/>
-        <w:gridCol w:w="509"/>
-        <w:gridCol w:w="509"/>
-        <w:gridCol w:w="509"/>
-        <w:gridCol w:w="509"/>
-        <w:gridCol w:w="488"/>
+        <w:gridCol w:w="2728"/>
+        <w:gridCol w:w="924"/>
+        <w:gridCol w:w="748"/>
+        <w:gridCol w:w="832"/>
+        <w:gridCol w:w="832"/>
+        <w:gridCol w:w="832"/>
+        <w:gridCol w:w="832"/>
+        <w:gridCol w:w="832"/>
+        <w:gridCol w:w="832"/>
+        <w:gridCol w:w="832"/>
+        <w:gridCol w:w="832"/>
       </w:tblGrid>
       <w:tr>
-        <w:trPr>
-          <w:cantSplit/>
-          <w:trHeight w:val="1136"/>
-        </w:trPr>
-        <w:tc>
-          <w:tcPr>
-            <w:tcW w:w="1696" w:type="dxa"/>
-            <w:tcBorders>
-              <w:tl2br w:val="single" w:sz="4" w:space="0" w:color="auto"/>
-            </w:tcBorders>
-          </w:tcPr>
-          <w:p>
-            <w:pPr>
-              <w:ind w:firstLine="0"/>
-              <w:jc w:val="right"/>
-              <w:rPr>
-                <w:sz w:val="24"/>
-                <w:szCs w:val="24"/>
-              </w:rPr>
-            </w:pPr>
-            <w:r>
-              <w:rPr>
-                <w:sz w:val="24"/>
-                <w:szCs w:val="24"/>
-              </w:rPr>
-              <w:t>Užduotys</w:t>
-            </w:r>
-          </w:p>
-          <w:p>
-            <w:pPr>
-              <w:ind w:firstLine="0"/>
-              <w:rPr>
-                <w:sz w:val="24"/>
-                <w:szCs w:val="24"/>
-              </w:rPr>
-            </w:pPr>
-          </w:p>
-          <w:p>
-            <w:pPr>
-              <w:ind w:firstLine="0"/>
-              <w:rPr>
-                <w:sz w:val="24"/>
-                <w:szCs w:val="24"/>
-              </w:rPr>
-            </w:pPr>
-          </w:p>
-          <w:p>
-            <w:pPr>
-              <w:ind w:firstLine="0"/>
-              <w:rPr>
-                <w:sz w:val="24"/>
-                <w:szCs w:val="24"/>
-              </w:rPr>
-            </w:pPr>
-          </w:p>
-          <w:p>
-            <w:pPr>
-              <w:ind w:firstLine="0"/>
-            </w:pPr>
-            <w:r>
-              <w:rPr>
-                <w:sz w:val="24"/>
-                <w:szCs w:val="24"/>
-              </w:rPr>
-              <w:t>Reikalavimai</w:t>
-            </w:r>
-          </w:p>
-        </w:tc>
-        <w:tc>
-          <w:tcPr>
-            <w:tcW w:w="468" w:type="dxa"/>
-            <w:textDirection w:val="btLr"/>
-          </w:tcPr>
-          <w:p>
-            <w:pPr>
-              <w:ind w:left="113" w:right="113" w:firstLine="0"/>
-            </w:pPr>
-            <w:r>
-              <w:t>5.2.1</w:t>
-            </w:r>
-          </w:p>
-        </w:tc>
-        <w:tc>
-          <w:tcPr>
-            <w:tcW w:w="473" w:type="dxa"/>
-            <w:textDirection w:val="btLr"/>
-          </w:tcPr>
-          <w:p>
-            <w:pPr>
-              <w:ind w:left="113" w:right="113" w:firstLine="0"/>
-            </w:pPr>
-            <w:r>
-              <w:t>5.2.2</w:t>
-            </w:r>
-          </w:p>
-        </w:tc>
-        <w:tc>
-          <w:tcPr>
-            <w:tcW w:w="473" w:type="dxa"/>
-            <w:textDirection w:val="btLr"/>
-          </w:tcPr>
-          <w:p>
-            <w:pPr>
-              <w:ind w:left="113" w:right="113" w:firstLine="0"/>
-            </w:pPr>
-            <w:r>
-              <w:t>5.2.3</w:t>
-            </w:r>
-          </w:p>
-        </w:tc>
-        <w:tc>
-          <w:tcPr>
-            <w:tcW w:w="473" w:type="dxa"/>
-            <w:textDirection w:val="btLr"/>
-          </w:tcPr>
-          <w:p>
-            <w:pPr>
-              <w:ind w:left="113" w:right="113" w:firstLine="0"/>
-            </w:pPr>
-            <w:r>
-              <w:t>5.2.4</w:t>
-            </w:r>
-          </w:p>
-        </w:tc>
-        <w:tc>
-          <w:tcPr>
-            <w:tcW w:w="467" w:type="dxa"/>
-            <w:textDirection w:val="btLr"/>
-          </w:tcPr>
-          <w:p>
-            <w:pPr>
-              <w:ind w:left="113" w:right="113" w:firstLine="0"/>
-            </w:pPr>
-            <w:r>
-              <w:t>5.2.5</w:t>
-            </w:r>
-          </w:p>
-        </w:tc>
-        <w:tc>
-          <w:tcPr>
-            <w:tcW w:w="472" w:type="dxa"/>
-            <w:textDirection w:val="btLr"/>
-          </w:tcPr>
-          <w:p>
-            <w:pPr>
-              <w:ind w:left="113" w:right="113" w:firstLine="0"/>
-            </w:pPr>
-            <w:r>
-              <w:t>5.2.6</w:t>
-            </w:r>
-          </w:p>
-        </w:tc>
-        <w:tc>
-          <w:tcPr>
-            <w:tcW w:w="472" w:type="dxa"/>
-            <w:textDirection w:val="btLr"/>
-          </w:tcPr>
-          <w:p>
-            <w:pPr>
-              <w:ind w:left="113" w:right="113" w:firstLine="0"/>
-            </w:pPr>
-            <w:r>
-              <w:t>5.2.7</w:t>
-            </w:r>
-          </w:p>
-        </w:tc>
-        <w:tc>
-          <w:tcPr>
-            <w:tcW w:w="472" w:type="dxa"/>
-            <w:textDirection w:val="btLr"/>
-          </w:tcPr>
-          <w:p>
-            <w:pPr>
-              <w:ind w:left="113" w:right="113" w:firstLine="0"/>
-            </w:pPr>
-            <w:r>
-              <w:t>5.2.8</w:t>
-            </w:r>
-          </w:p>
-        </w:tc>
-        <w:tc>
-          <w:tcPr>
-            <w:tcW w:w="472" w:type="dxa"/>
-            <w:textDirection w:val="btLr"/>
-          </w:tcPr>
-          <w:p>
-            <w:pPr>
-              <w:ind w:left="113" w:right="113" w:firstLine="0"/>
-            </w:pPr>
-            <w:r>
-              <w:t>5.2.9</w:t>
-            </w:r>
-          </w:p>
-        </w:tc>
-        <w:tc>
-          <w:tcPr>
-            <w:tcW w:w="509" w:type="dxa"/>
-            <w:textDirection w:val="btLr"/>
-          </w:tcPr>
-          <w:p>
-            <w:pPr>
-              <w:ind w:left="113" w:right="113" w:firstLine="0"/>
-            </w:pPr>
-            <w:r>
-              <w:t>5.2.10</w:t>
-            </w:r>
-          </w:p>
-        </w:tc>
-        <w:tc>
-          <w:tcPr>
-            <w:tcW w:w="509" w:type="dxa"/>
-            <w:textDirection w:val="btLr"/>
-          </w:tcPr>
-          <w:p>
-            <w:pPr>
-              <w:ind w:left="113" w:right="113" w:firstLine="0"/>
-            </w:pPr>
-            <w:r>
-              <w:t>5.2.11</w:t>
-            </w:r>
-          </w:p>
-        </w:tc>
-        <w:tc>
-          <w:tcPr>
-            <w:tcW w:w="509" w:type="dxa"/>
-            <w:textDirection w:val="btLr"/>
-          </w:tcPr>
-          <w:p>
-            <w:pPr>
-              <w:ind w:left="113" w:right="113" w:firstLine="0"/>
-            </w:pPr>
-            <w:r>
-              <w:t>5.2.12</w:t>
-            </w:r>
-          </w:p>
-        </w:tc>
-        <w:tc>
-          <w:tcPr>
-            <w:tcW w:w="509" w:type="dxa"/>
-            <w:textDirection w:val="btLr"/>
-          </w:tcPr>
-          <w:p>
-            <w:pPr>
-              <w:ind w:left="113" w:right="113" w:firstLine="0"/>
-            </w:pPr>
-            <w:r>
-              <w:t>5.2.13</w:t>
-            </w:r>
-          </w:p>
-        </w:tc>
-        <w:tc>
-          <w:tcPr>
-            <w:tcW w:w="488" w:type="dxa"/>
-            <w:textDirection w:val="btLr"/>
-          </w:tcPr>
-          <w:p>
-            <w:pPr>
-              <w:ind w:left="113" w:right="113" w:firstLine="0"/>
-            </w:pPr>
-            <w:r>
-              <w:t>5.2.14</w:t>
+        <w:tc>
+          <w:tcPr>
+            <w:tcW w:w="2728" w:type="dxa"/>
+          </w:tcPr>
+          <w:p/>
+        </w:tc>
+        <w:tc>
+          <w:tcPr>
+            <w:tcW w:w="924" w:type="dxa"/>
+          </w:tcPr>
+          <w:p>
+            <w:pPr>
+              <w:jc w:val="left"/>
+            </w:pPr>
+            <w:r>
+              <w:t>FR</w:t>
+            </w:r>
+            <w:r>
+              <w:t>1</w:t>
+            </w:r>
+          </w:p>
+        </w:tc>
+        <w:tc>
+          <w:tcPr>
+            <w:tcW w:w="748" w:type="dxa"/>
+          </w:tcPr>
+          <w:p>
+            <w:pPr>
+              <w:jc w:val="left"/>
+            </w:pPr>
+            <w:r>
+              <w:t>R1</w:t>
+            </w:r>
+          </w:p>
+        </w:tc>
+        <w:tc>
+          <w:tcPr>
+            <w:tcW w:w="832" w:type="dxa"/>
+          </w:tcPr>
+          <w:p>
+            <w:pPr>
+              <w:jc w:val="left"/>
+            </w:pPr>
+            <w:r>
+              <w:t>R2</w:t>
+            </w:r>
+          </w:p>
+        </w:tc>
+        <w:tc>
+          <w:tcPr>
+            <w:tcW w:w="832" w:type="dxa"/>
+          </w:tcPr>
+          <w:p>
+            <w:pPr>
+              <w:jc w:val="left"/>
+            </w:pPr>
+            <w:r>
+              <w:t>R3</w:t>
+            </w:r>
+          </w:p>
+        </w:tc>
+        <w:tc>
+          <w:tcPr>
+            <w:tcW w:w="832" w:type="dxa"/>
+          </w:tcPr>
+          <w:p>
+            <w:pPr>
+              <w:jc w:val="left"/>
+            </w:pPr>
+            <w:r>
+              <w:t>R4</w:t>
+            </w:r>
+          </w:p>
+        </w:tc>
+        <w:tc>
+          <w:tcPr>
+            <w:tcW w:w="832" w:type="dxa"/>
+          </w:tcPr>
+          <w:p>
+            <w:pPr>
+              <w:jc w:val="left"/>
+            </w:pPr>
+            <w:r>
+              <w:t>R5</w:t>
+            </w:r>
+          </w:p>
+        </w:tc>
+        <w:tc>
+          <w:tcPr>
+            <w:tcW w:w="832" w:type="dxa"/>
+          </w:tcPr>
+          <w:p>
+            <w:pPr>
+              <w:jc w:val="left"/>
+            </w:pPr>
+            <w:r>
+              <w:t>R6</w:t>
+            </w:r>
+          </w:p>
+        </w:tc>
+        <w:tc>
+          <w:tcPr>
+            <w:tcW w:w="832" w:type="dxa"/>
+          </w:tcPr>
+          <w:p>
+            <w:pPr>
+              <w:jc w:val="left"/>
+            </w:pPr>
+            <w:r>
+              <w:t>R7</w:t>
+            </w:r>
+          </w:p>
+        </w:tc>
+        <w:tc>
+          <w:tcPr>
+            <w:tcW w:w="832" w:type="dxa"/>
+          </w:tcPr>
+          <w:p>
+            <w:pPr>
+              <w:jc w:val="left"/>
+            </w:pPr>
+            <w:r>
+              <w:t>R8</w:t>
+            </w:r>
+          </w:p>
+        </w:tc>
+        <w:tc>
+          <w:tcPr>
+            <w:tcW w:w="832" w:type="dxa"/>
+          </w:tcPr>
+          <w:p>
+            <w:pPr>
+              <w:jc w:val="left"/>
+            </w:pPr>
+            <w:r>
+              <w:t>R9</w:t>
             </w:r>
           </w:p>
         </w:tc>
@@ -14476,39 +14347,24 @@
       <w:tr>
         <w:tc>
           <w:tcPr>
-            <w:tcW w:w="1696" w:type="dxa"/>
-          </w:tcPr>
-          <w:p>
-            <w:pPr>
-              <w:ind w:firstLine="0"/>
-              <w:rPr>
-                <w:sz w:val="24"/>
-                <w:szCs w:val="24"/>
-              </w:rPr>
-            </w:pPr>
-            <w:r>
-              <w:rPr>
-                <w:sz w:val="24"/>
-                <w:szCs w:val="24"/>
-              </w:rPr>
-              <w:t>F</w:t>
-            </w:r>
-            <w:r>
-              <w:rPr>
-                <w:sz w:val="24"/>
-                <w:szCs w:val="24"/>
-              </w:rPr>
-              <w:t>R1</w:t>
-            </w:r>
-          </w:p>
-        </w:tc>
-        <w:tc>
-          <w:tcPr>
-            <w:tcW w:w="468" w:type="dxa"/>
-          </w:tcPr>
-          <w:p>
-            <w:pPr>
-              <w:ind w:firstLine="0"/>
+            <w:tcW w:w="2728" w:type="dxa"/>
+          </w:tcPr>
+          <w:p>
+            <w:pPr>
+              <w:jc w:val="left"/>
+            </w:pPr>
+            <w:r>
+              <w:t>5.2.1.„Išlaidų įrašų peržiūrėjimas“</w:t>
+            </w:r>
+          </w:p>
+        </w:tc>
+        <w:tc>
+          <w:tcPr>
+            <w:tcW w:w="924" w:type="dxa"/>
+          </w:tcPr>
+          <w:p>
+            <w:pPr>
+              <w:jc w:val="left"/>
             </w:pPr>
             <w:r>
               <w:t>+</w:t>
@@ -14517,11 +14373,51 @@
         </w:tc>
         <w:tc>
           <w:tcPr>
-            <w:tcW w:w="473" w:type="dxa"/>
-          </w:tcPr>
-          <w:p>
-            <w:pPr>
-              <w:ind w:firstLine="0"/>
+            <w:tcW w:w="748" w:type="dxa"/>
+          </w:tcPr>
+          <w:p>
+            <w:pPr>
+              <w:jc w:val="left"/>
+            </w:pPr>
+          </w:p>
+        </w:tc>
+        <w:tc>
+          <w:tcPr>
+            <w:tcW w:w="832" w:type="dxa"/>
+          </w:tcPr>
+          <w:p>
+            <w:pPr>
+              <w:jc w:val="left"/>
+            </w:pPr>
+          </w:p>
+        </w:tc>
+        <w:tc>
+          <w:tcPr>
+            <w:tcW w:w="832" w:type="dxa"/>
+          </w:tcPr>
+          <w:p>
+            <w:pPr>
+              <w:jc w:val="left"/>
+            </w:pPr>
+          </w:p>
+        </w:tc>
+        <w:tc>
+          <w:tcPr>
+            <w:tcW w:w="832" w:type="dxa"/>
+          </w:tcPr>
+          <w:p>
+            <w:pPr>
+              <w:jc w:val="left"/>
+            </w:pPr>
+          </w:p>
+        </w:tc>
+        <w:tc>
+          <w:tcPr>
+            <w:tcW w:w="832" w:type="dxa"/>
+          </w:tcPr>
+          <w:p>
+            <w:pPr>
+              <w:jc w:val="left"/>
             </w:pPr>
             <w:r>
               <w:t>+</w:t>
@@ -14530,300 +14426,66 @@
         </w:tc>
         <w:tc>
           <w:tcPr>
-            <w:tcW w:w="473" w:type="dxa"/>
-          </w:tcPr>
-          <w:p>
-            <w:pPr>
-              <w:ind w:firstLine="0"/>
-            </w:pPr>
-            <w:r>
-              <w:t>+</w:t>
-            </w:r>
-          </w:p>
-        </w:tc>
-        <w:tc>
-          <w:tcPr>
-            <w:tcW w:w="473" w:type="dxa"/>
-          </w:tcPr>
-          <w:p>
-            <w:pPr>
-              <w:ind w:firstLine="0"/>
-            </w:pPr>
-            <w:r>
-              <w:t>+</w:t>
-            </w:r>
-          </w:p>
-        </w:tc>
-        <w:tc>
-          <w:tcPr>
-            <w:tcW w:w="467" w:type="dxa"/>
-          </w:tcPr>
-          <w:p>
-            <w:pPr>
-              <w:ind w:firstLine="0"/>
-            </w:pPr>
-            <w:r>
-              <w:t>+</w:t>
-            </w:r>
-          </w:p>
-        </w:tc>
-        <w:tc>
-          <w:tcPr>
-            <w:tcW w:w="472" w:type="dxa"/>
-          </w:tcPr>
-          <w:p>
-            <w:pPr>
-              <w:ind w:firstLine="0"/>
-            </w:pPr>
-            <w:r>
-              <w:t>+</w:t>
-            </w:r>
-          </w:p>
-        </w:tc>
-        <w:tc>
-          <w:tcPr>
-            <w:tcW w:w="472" w:type="dxa"/>
-          </w:tcPr>
-          <w:p>
-            <w:pPr>
-              <w:ind w:firstLine="0"/>
-            </w:pPr>
-            <w:r>
-              <w:t>+</w:t>
-            </w:r>
-          </w:p>
-        </w:tc>
-        <w:tc>
-          <w:tcPr>
-            <w:tcW w:w="472" w:type="dxa"/>
-          </w:tcPr>
-          <w:p>
-            <w:pPr>
-              <w:ind w:firstLine="0"/>
-            </w:pPr>
-            <w:r>
-              <w:t>+</w:t>
-            </w:r>
-          </w:p>
-        </w:tc>
-        <w:tc>
-          <w:tcPr>
-            <w:tcW w:w="472" w:type="dxa"/>
-          </w:tcPr>
-          <w:p>
-            <w:pPr>
-              <w:ind w:firstLine="0"/>
-            </w:pPr>
-            <w:r>
-              <w:t>+</w:t>
-            </w:r>
-          </w:p>
-        </w:tc>
-        <w:tc>
-          <w:tcPr>
-            <w:tcW w:w="509" w:type="dxa"/>
-          </w:tcPr>
-          <w:p>
-            <w:pPr>
-              <w:ind w:firstLine="0"/>
-            </w:pPr>
-            <w:r>
-              <w:t>+</w:t>
-            </w:r>
-          </w:p>
-        </w:tc>
-        <w:tc>
-          <w:tcPr>
-            <w:tcW w:w="509" w:type="dxa"/>
-          </w:tcPr>
-          <w:p>
-            <w:pPr>
-              <w:ind w:firstLine="0"/>
-            </w:pPr>
-            <w:r>
-              <w:t>+</w:t>
-            </w:r>
-          </w:p>
-        </w:tc>
-        <w:tc>
-          <w:tcPr>
-            <w:tcW w:w="509" w:type="dxa"/>
-          </w:tcPr>
-          <w:p>
-            <w:pPr>
-              <w:ind w:firstLine="0"/>
-            </w:pPr>
-            <w:r>
-              <w:t>+</w:t>
-            </w:r>
-          </w:p>
-        </w:tc>
-        <w:tc>
-          <w:tcPr>
-            <w:tcW w:w="509" w:type="dxa"/>
-          </w:tcPr>
-          <w:p>
-            <w:pPr>
-              <w:ind w:firstLine="0"/>
-            </w:pPr>
-            <w:r>
-              <w:t>+</w:t>
-            </w:r>
-          </w:p>
-        </w:tc>
-        <w:tc>
-          <w:tcPr>
-            <w:tcW w:w="488" w:type="dxa"/>
-          </w:tcPr>
-          <w:p>
-            <w:pPr>
-              <w:ind w:firstLine="0"/>
-            </w:pPr>
-            <w:r>
-              <w:t>+</w:t>
-            </w:r>
+            <w:tcW w:w="832" w:type="dxa"/>
+          </w:tcPr>
+          <w:p>
+            <w:pPr>
+              <w:jc w:val="left"/>
+            </w:pPr>
+          </w:p>
+        </w:tc>
+        <w:tc>
+          <w:tcPr>
+            <w:tcW w:w="832" w:type="dxa"/>
+          </w:tcPr>
+          <w:p>
+            <w:pPr>
+              <w:jc w:val="left"/>
+            </w:pPr>
+          </w:p>
+        </w:tc>
+        <w:tc>
+          <w:tcPr>
+            <w:tcW w:w="832" w:type="dxa"/>
+          </w:tcPr>
+          <w:p>
+            <w:pPr>
+              <w:jc w:val="left"/>
+            </w:pPr>
+          </w:p>
+        </w:tc>
+        <w:tc>
+          <w:tcPr>
+            <w:tcW w:w="832" w:type="dxa"/>
+          </w:tcPr>
+          <w:p>
+            <w:pPr>
+              <w:jc w:val="left"/>
+            </w:pPr>
           </w:p>
         </w:tc>
       </w:tr>
       <w:tr>
         <w:tc>
           <w:tcPr>
-            <w:tcW w:w="1696" w:type="dxa"/>
-          </w:tcPr>
-          <w:p>
-            <w:pPr>
-              <w:ind w:firstLine="0"/>
-              <w:rPr>
-                <w:sz w:val="24"/>
-                <w:szCs w:val="24"/>
-              </w:rPr>
-            </w:pPr>
-            <w:r>
-              <w:rPr>
-                <w:sz w:val="24"/>
-                <w:szCs w:val="24"/>
-              </w:rPr>
-              <w:t>R1</w:t>
-            </w:r>
-          </w:p>
-        </w:tc>
-        <w:tc>
-          <w:tcPr>
-            <w:tcW w:w="468" w:type="dxa"/>
-          </w:tcPr>
-          <w:p>
-            <w:pPr>
-              <w:ind w:firstLine="0"/>
-            </w:pPr>
-          </w:p>
-        </w:tc>
-        <w:tc>
-          <w:tcPr>
-            <w:tcW w:w="473" w:type="dxa"/>
-          </w:tcPr>
-          <w:p>
-            <w:pPr>
-              <w:ind w:firstLine="0"/>
-            </w:pPr>
-          </w:p>
-        </w:tc>
-        <w:tc>
-          <w:tcPr>
-            <w:tcW w:w="473" w:type="dxa"/>
-          </w:tcPr>
-          <w:p>
-            <w:pPr>
-              <w:ind w:firstLine="0"/>
-            </w:pPr>
-          </w:p>
-        </w:tc>
-        <w:tc>
-          <w:tcPr>
-            <w:tcW w:w="473" w:type="dxa"/>
-          </w:tcPr>
-          <w:p>
-            <w:pPr>
-              <w:ind w:firstLine="0"/>
-            </w:pPr>
-          </w:p>
-        </w:tc>
-        <w:tc>
-          <w:tcPr>
-            <w:tcW w:w="467" w:type="dxa"/>
-          </w:tcPr>
-          <w:p>
-            <w:pPr>
-              <w:ind w:firstLine="0"/>
-            </w:pPr>
-          </w:p>
-        </w:tc>
-        <w:tc>
-          <w:tcPr>
-            <w:tcW w:w="472" w:type="dxa"/>
-          </w:tcPr>
-          <w:p>
-            <w:pPr>
-              <w:ind w:firstLine="0"/>
-            </w:pPr>
-          </w:p>
-        </w:tc>
-        <w:tc>
-          <w:tcPr>
-            <w:tcW w:w="472" w:type="dxa"/>
-          </w:tcPr>
-          <w:p>
-            <w:pPr>
-              <w:ind w:firstLine="0"/>
-            </w:pPr>
-          </w:p>
-        </w:tc>
-        <w:tc>
-          <w:tcPr>
-            <w:tcW w:w="472" w:type="dxa"/>
-          </w:tcPr>
-          <w:p>
-            <w:pPr>
-              <w:ind w:firstLine="0"/>
-            </w:pPr>
-          </w:p>
-        </w:tc>
-        <w:tc>
-          <w:tcPr>
-            <w:tcW w:w="472" w:type="dxa"/>
-          </w:tcPr>
-          <w:p>
-            <w:pPr>
-              <w:ind w:firstLine="0"/>
-            </w:pPr>
-          </w:p>
-        </w:tc>
-        <w:tc>
-          <w:tcPr>
-            <w:tcW w:w="509" w:type="dxa"/>
-          </w:tcPr>
-          <w:p>
-            <w:pPr>
-              <w:ind w:firstLine="0"/>
-            </w:pPr>
-          </w:p>
-        </w:tc>
-        <w:tc>
-          <w:tcPr>
-            <w:tcW w:w="509" w:type="dxa"/>
-          </w:tcPr>
-          <w:p>
-            <w:pPr>
-              <w:ind w:firstLine="0"/>
-            </w:pPr>
-          </w:p>
-        </w:tc>
-        <w:tc>
-          <w:tcPr>
-            <w:tcW w:w="509" w:type="dxa"/>
-          </w:tcPr>
-          <w:p>
-            <w:pPr>
-              <w:ind w:firstLine="0"/>
+            <w:tcW w:w="2728" w:type="dxa"/>
+          </w:tcPr>
+          <w:p>
+            <w:pPr>
+              <w:jc w:val="left"/>
+            </w:pPr>
+            <w:r>
+              <w:t>5.2.2. „Ieškoti įrašų“</w:t>
+            </w:r>
+          </w:p>
+        </w:tc>
+        <w:tc>
+          <w:tcPr>
+            <w:tcW w:w="924" w:type="dxa"/>
+          </w:tcPr>
+          <w:p>
+            <w:pPr>
+              <w:jc w:val="left"/>
             </w:pPr>
             <w:r>
               <w:t>+</w:t>
@@ -14832,21 +14494,94 @@
         </w:tc>
         <w:tc>
           <w:tcPr>
-            <w:tcW w:w="509" w:type="dxa"/>
-          </w:tcPr>
-          <w:p>
-            <w:pPr>
-              <w:ind w:firstLine="0"/>
-            </w:pPr>
-          </w:p>
-        </w:tc>
-        <w:tc>
-          <w:tcPr>
-            <w:tcW w:w="488" w:type="dxa"/>
-          </w:tcPr>
-          <w:p>
-            <w:pPr>
-              <w:ind w:firstLine="0"/>
+            <w:tcW w:w="748" w:type="dxa"/>
+          </w:tcPr>
+          <w:p>
+            <w:pPr>
+              <w:jc w:val="left"/>
+            </w:pPr>
+          </w:p>
+        </w:tc>
+        <w:tc>
+          <w:tcPr>
+            <w:tcW w:w="832" w:type="dxa"/>
+          </w:tcPr>
+          <w:p>
+            <w:pPr>
+              <w:jc w:val="left"/>
+            </w:pPr>
+          </w:p>
+        </w:tc>
+        <w:tc>
+          <w:tcPr>
+            <w:tcW w:w="832" w:type="dxa"/>
+          </w:tcPr>
+          <w:p>
+            <w:pPr>
+              <w:jc w:val="left"/>
+            </w:pPr>
+          </w:p>
+        </w:tc>
+        <w:tc>
+          <w:tcPr>
+            <w:tcW w:w="832" w:type="dxa"/>
+          </w:tcPr>
+          <w:p>
+            <w:pPr>
+              <w:jc w:val="left"/>
+            </w:pPr>
+          </w:p>
+        </w:tc>
+        <w:tc>
+          <w:tcPr>
+            <w:tcW w:w="832" w:type="dxa"/>
+          </w:tcPr>
+          <w:p>
+            <w:pPr>
+              <w:jc w:val="left"/>
+            </w:pPr>
+            <w:r>
+              <w:t>+</w:t>
+            </w:r>
+          </w:p>
+        </w:tc>
+        <w:tc>
+          <w:tcPr>
+            <w:tcW w:w="832" w:type="dxa"/>
+          </w:tcPr>
+          <w:p>
+            <w:pPr>
+              <w:jc w:val="left"/>
+            </w:pPr>
+          </w:p>
+        </w:tc>
+        <w:tc>
+          <w:tcPr>
+            <w:tcW w:w="832" w:type="dxa"/>
+          </w:tcPr>
+          <w:p>
+            <w:pPr>
+              <w:jc w:val="left"/>
+            </w:pPr>
+          </w:p>
+        </w:tc>
+        <w:tc>
+          <w:tcPr>
+            <w:tcW w:w="832" w:type="dxa"/>
+          </w:tcPr>
+          <w:p>
+            <w:pPr>
+              <w:jc w:val="left"/>
+            </w:pPr>
+          </w:p>
+        </w:tc>
+        <w:tc>
+          <w:tcPr>
+            <w:tcW w:w="832" w:type="dxa"/>
+          </w:tcPr>
+          <w:p>
+            <w:pPr>
+              <w:jc w:val="left"/>
             </w:pPr>
           </w:p>
         </w:tc>
@@ -14854,142 +14589,24 @@
       <w:tr>
         <w:tc>
           <w:tcPr>
-            <w:tcW w:w="1696" w:type="dxa"/>
-          </w:tcPr>
-          <w:p>
-            <w:pPr>
-              <w:ind w:firstLine="0"/>
-              <w:rPr>
-                <w:sz w:val="24"/>
-                <w:szCs w:val="24"/>
-              </w:rPr>
-            </w:pPr>
-            <w:r>
-              <w:rPr>
-                <w:sz w:val="24"/>
-                <w:szCs w:val="24"/>
-              </w:rPr>
-              <w:t>R1.1</w:t>
-            </w:r>
-          </w:p>
-        </w:tc>
-        <w:tc>
-          <w:tcPr>
-            <w:tcW w:w="468" w:type="dxa"/>
-          </w:tcPr>
-          <w:p>
-            <w:pPr>
-              <w:ind w:firstLine="0"/>
-            </w:pPr>
-          </w:p>
-        </w:tc>
-        <w:tc>
-          <w:tcPr>
-            <w:tcW w:w="473" w:type="dxa"/>
-          </w:tcPr>
-          <w:p>
-            <w:pPr>
-              <w:ind w:firstLine="0"/>
-            </w:pPr>
-          </w:p>
-        </w:tc>
-        <w:tc>
-          <w:tcPr>
-            <w:tcW w:w="473" w:type="dxa"/>
-          </w:tcPr>
-          <w:p>
-            <w:pPr>
-              <w:ind w:firstLine="0"/>
-            </w:pPr>
-          </w:p>
-        </w:tc>
-        <w:tc>
-          <w:tcPr>
-            <w:tcW w:w="473" w:type="dxa"/>
-          </w:tcPr>
-          <w:p>
-            <w:pPr>
-              <w:ind w:firstLine="0"/>
-            </w:pPr>
-          </w:p>
-        </w:tc>
-        <w:tc>
-          <w:tcPr>
-            <w:tcW w:w="467" w:type="dxa"/>
-          </w:tcPr>
-          <w:p>
-            <w:pPr>
-              <w:ind w:firstLine="0"/>
-            </w:pPr>
-          </w:p>
-        </w:tc>
-        <w:tc>
-          <w:tcPr>
-            <w:tcW w:w="472" w:type="dxa"/>
-          </w:tcPr>
-          <w:p>
-            <w:pPr>
-              <w:ind w:firstLine="0"/>
-            </w:pPr>
-          </w:p>
-        </w:tc>
-        <w:tc>
-          <w:tcPr>
-            <w:tcW w:w="472" w:type="dxa"/>
-          </w:tcPr>
-          <w:p>
-            <w:pPr>
-              <w:ind w:firstLine="0"/>
-            </w:pPr>
-          </w:p>
-        </w:tc>
-        <w:tc>
-          <w:tcPr>
-            <w:tcW w:w="472" w:type="dxa"/>
-          </w:tcPr>
-          <w:p>
-            <w:pPr>
-              <w:ind w:firstLine="0"/>
-            </w:pPr>
-          </w:p>
-        </w:tc>
-        <w:tc>
-          <w:tcPr>
-            <w:tcW w:w="472" w:type="dxa"/>
-          </w:tcPr>
-          <w:p>
-            <w:pPr>
-              <w:ind w:firstLine="0"/>
-            </w:pPr>
-          </w:p>
-        </w:tc>
-        <w:tc>
-          <w:tcPr>
-            <w:tcW w:w="509" w:type="dxa"/>
-          </w:tcPr>
-          <w:p>
-            <w:pPr>
-              <w:ind w:firstLine="0"/>
-            </w:pPr>
-          </w:p>
-        </w:tc>
-        <w:tc>
-          <w:tcPr>
-            <w:tcW w:w="509" w:type="dxa"/>
-          </w:tcPr>
-          <w:p>
-            <w:pPr>
-              <w:ind w:firstLine="0"/>
-            </w:pPr>
-          </w:p>
-        </w:tc>
-        <w:tc>
-          <w:tcPr>
-            <w:tcW w:w="509" w:type="dxa"/>
-          </w:tcPr>
-          <w:p>
-            <w:pPr>
-              <w:ind w:firstLine="0"/>
+            <w:tcW w:w="2728" w:type="dxa"/>
+          </w:tcPr>
+          <w:p>
+            <w:pPr>
+              <w:jc w:val="left"/>
+            </w:pPr>
+            <w:r>
+              <w:t>5.2.3. „Filtruoti įrašus“</w:t>
+            </w:r>
+          </w:p>
+        </w:tc>
+        <w:tc>
+          <w:tcPr>
+            <w:tcW w:w="924" w:type="dxa"/>
+          </w:tcPr>
+          <w:p>
+            <w:pPr>
+              <w:jc w:val="left"/>
             </w:pPr>
             <w:r>
               <w:t>+</w:t>
@@ -14998,21 +14615,94 @@
         </w:tc>
         <w:tc>
           <w:tcPr>
-            <w:tcW w:w="509" w:type="dxa"/>
-          </w:tcPr>
-          <w:p>
-            <w:pPr>
-              <w:ind w:firstLine="0"/>
-            </w:pPr>
-          </w:p>
-        </w:tc>
-        <w:tc>
-          <w:tcPr>
-            <w:tcW w:w="488" w:type="dxa"/>
-          </w:tcPr>
-          <w:p>
-            <w:pPr>
-              <w:ind w:firstLine="0"/>
+            <w:tcW w:w="748" w:type="dxa"/>
+          </w:tcPr>
+          <w:p>
+            <w:pPr>
+              <w:jc w:val="left"/>
+            </w:pPr>
+          </w:p>
+        </w:tc>
+        <w:tc>
+          <w:tcPr>
+            <w:tcW w:w="832" w:type="dxa"/>
+          </w:tcPr>
+          <w:p>
+            <w:pPr>
+              <w:jc w:val="left"/>
+            </w:pPr>
+          </w:p>
+        </w:tc>
+        <w:tc>
+          <w:tcPr>
+            <w:tcW w:w="832" w:type="dxa"/>
+          </w:tcPr>
+          <w:p>
+            <w:pPr>
+              <w:jc w:val="left"/>
+            </w:pPr>
+          </w:p>
+        </w:tc>
+        <w:tc>
+          <w:tcPr>
+            <w:tcW w:w="832" w:type="dxa"/>
+          </w:tcPr>
+          <w:p>
+            <w:pPr>
+              <w:jc w:val="left"/>
+            </w:pPr>
+          </w:p>
+        </w:tc>
+        <w:tc>
+          <w:tcPr>
+            <w:tcW w:w="832" w:type="dxa"/>
+          </w:tcPr>
+          <w:p>
+            <w:pPr>
+              <w:jc w:val="left"/>
+            </w:pPr>
+            <w:r>
+              <w:t>+</w:t>
+            </w:r>
+          </w:p>
+        </w:tc>
+        <w:tc>
+          <w:tcPr>
+            <w:tcW w:w="832" w:type="dxa"/>
+          </w:tcPr>
+          <w:p>
+            <w:pPr>
+              <w:jc w:val="left"/>
+            </w:pPr>
+          </w:p>
+        </w:tc>
+        <w:tc>
+          <w:tcPr>
+            <w:tcW w:w="832" w:type="dxa"/>
+          </w:tcPr>
+          <w:p>
+            <w:pPr>
+              <w:jc w:val="left"/>
+            </w:pPr>
+          </w:p>
+        </w:tc>
+        <w:tc>
+          <w:tcPr>
+            <w:tcW w:w="832" w:type="dxa"/>
+          </w:tcPr>
+          <w:p>
+            <w:pPr>
+              <w:jc w:val="left"/>
+            </w:pPr>
+          </w:p>
+        </w:tc>
+        <w:tc>
+          <w:tcPr>
+            <w:tcW w:w="832" w:type="dxa"/>
+          </w:tcPr>
+          <w:p>
+            <w:pPr>
+              <w:jc w:val="left"/>
             </w:pPr>
           </w:p>
         </w:tc>
@@ -15020,72 +14710,24 @@
       <w:tr>
         <w:tc>
           <w:tcPr>
-            <w:tcW w:w="1696" w:type="dxa"/>
-          </w:tcPr>
-          <w:p>
-            <w:pPr>
-              <w:ind w:firstLine="0"/>
-              <w:rPr>
-                <w:sz w:val="24"/>
-                <w:szCs w:val="24"/>
-              </w:rPr>
-            </w:pPr>
-            <w:r>
-              <w:rPr>
-                <w:sz w:val="24"/>
-                <w:szCs w:val="24"/>
-              </w:rPr>
-              <w:t>R2.1</w:t>
-            </w:r>
-          </w:p>
-        </w:tc>
-        <w:tc>
-          <w:tcPr>
-            <w:tcW w:w="468" w:type="dxa"/>
-          </w:tcPr>
-          <w:p>
-            <w:pPr>
-              <w:ind w:firstLine="0"/>
-            </w:pPr>
-          </w:p>
-        </w:tc>
-        <w:tc>
-          <w:tcPr>
-            <w:tcW w:w="473" w:type="dxa"/>
-          </w:tcPr>
-          <w:p>
-            <w:pPr>
-              <w:ind w:firstLine="0"/>
-            </w:pPr>
-          </w:p>
-        </w:tc>
-        <w:tc>
-          <w:tcPr>
-            <w:tcW w:w="473" w:type="dxa"/>
-          </w:tcPr>
-          <w:p>
-            <w:pPr>
-              <w:ind w:firstLine="0"/>
-            </w:pPr>
-          </w:p>
-        </w:tc>
-        <w:tc>
-          <w:tcPr>
-            <w:tcW w:w="473" w:type="dxa"/>
-          </w:tcPr>
-          <w:p>
-            <w:pPr>
-              <w:ind w:firstLine="0"/>
-            </w:pPr>
-          </w:p>
-        </w:tc>
-        <w:tc>
-          <w:tcPr>
-            <w:tcW w:w="467" w:type="dxa"/>
-          </w:tcPr>
-          <w:p>
-            <w:pPr>
-              <w:ind w:firstLine="0"/>
+            <w:tcW w:w="2728" w:type="dxa"/>
+          </w:tcPr>
+          <w:p>
+            <w:pPr>
+              <w:jc w:val="left"/>
+            </w:pPr>
+            <w:r>
+              <w:t>5.2.4. „Filtruoti pagal kategoriją“</w:t>
+            </w:r>
+          </w:p>
+        </w:tc>
+        <w:tc>
+          <w:tcPr>
+            <w:tcW w:w="924" w:type="dxa"/>
+          </w:tcPr>
+          <w:p>
+            <w:pPr>
+              <w:jc w:val="left"/>
             </w:pPr>
             <w:r>
               <w:t>+</w:t>
@@ -15094,21 +14736,51 @@
         </w:tc>
         <w:tc>
           <w:tcPr>
-            <w:tcW w:w="472" w:type="dxa"/>
-          </w:tcPr>
-          <w:p>
-            <w:pPr>
-              <w:ind w:firstLine="0"/>
-            </w:pPr>
-          </w:p>
-        </w:tc>
-        <w:tc>
-          <w:tcPr>
-            <w:tcW w:w="472" w:type="dxa"/>
-          </w:tcPr>
-          <w:p>
-            <w:pPr>
-              <w:ind w:firstLine="0"/>
+            <w:tcW w:w="748" w:type="dxa"/>
+          </w:tcPr>
+          <w:p>
+            <w:pPr>
+              <w:jc w:val="left"/>
+            </w:pPr>
+          </w:p>
+        </w:tc>
+        <w:tc>
+          <w:tcPr>
+            <w:tcW w:w="832" w:type="dxa"/>
+          </w:tcPr>
+          <w:p>
+            <w:pPr>
+              <w:jc w:val="left"/>
+            </w:pPr>
+          </w:p>
+        </w:tc>
+        <w:tc>
+          <w:tcPr>
+            <w:tcW w:w="832" w:type="dxa"/>
+          </w:tcPr>
+          <w:p>
+            <w:pPr>
+              <w:jc w:val="left"/>
+            </w:pPr>
+          </w:p>
+        </w:tc>
+        <w:tc>
+          <w:tcPr>
+            <w:tcW w:w="832" w:type="dxa"/>
+          </w:tcPr>
+          <w:p>
+            <w:pPr>
+              <w:jc w:val="left"/>
+            </w:pPr>
+          </w:p>
+        </w:tc>
+        <w:tc>
+          <w:tcPr>
+            <w:tcW w:w="832" w:type="dxa"/>
+          </w:tcPr>
+          <w:p>
+            <w:pPr>
+              <w:jc w:val="left"/>
             </w:pPr>
             <w:r>
               <w:t>+</w:t>
@@ -15117,71 +14789,44 @@
         </w:tc>
         <w:tc>
           <w:tcPr>
-            <w:tcW w:w="472" w:type="dxa"/>
-          </w:tcPr>
-          <w:p>
-            <w:pPr>
-              <w:ind w:firstLine="0"/>
-            </w:pPr>
-          </w:p>
-        </w:tc>
-        <w:tc>
-          <w:tcPr>
-            <w:tcW w:w="472" w:type="dxa"/>
-          </w:tcPr>
-          <w:p>
-            <w:pPr>
-              <w:ind w:firstLine="0"/>
-            </w:pPr>
-          </w:p>
-        </w:tc>
-        <w:tc>
-          <w:tcPr>
-            <w:tcW w:w="509" w:type="dxa"/>
-          </w:tcPr>
-          <w:p>
-            <w:pPr>
-              <w:ind w:firstLine="0"/>
-            </w:pPr>
-          </w:p>
-        </w:tc>
-        <w:tc>
-          <w:tcPr>
-            <w:tcW w:w="509" w:type="dxa"/>
-          </w:tcPr>
-          <w:p>
-            <w:pPr>
-              <w:ind w:firstLine="0"/>
-            </w:pPr>
-          </w:p>
-        </w:tc>
-        <w:tc>
-          <w:tcPr>
-            <w:tcW w:w="509" w:type="dxa"/>
-          </w:tcPr>
-          <w:p>
-            <w:pPr>
-              <w:ind w:firstLine="0"/>
-            </w:pPr>
-          </w:p>
-        </w:tc>
-        <w:tc>
-          <w:tcPr>
-            <w:tcW w:w="509" w:type="dxa"/>
-          </w:tcPr>
-          <w:p>
-            <w:pPr>
-              <w:ind w:firstLine="0"/>
-            </w:pPr>
-          </w:p>
-        </w:tc>
-        <w:tc>
-          <w:tcPr>
-            <w:tcW w:w="488" w:type="dxa"/>
-          </w:tcPr>
-          <w:p>
-            <w:pPr>
-              <w:ind w:firstLine="0"/>
+            <w:tcW w:w="832" w:type="dxa"/>
+          </w:tcPr>
+          <w:p>
+            <w:pPr>
+              <w:jc w:val="left"/>
+            </w:pPr>
+          </w:p>
+        </w:tc>
+        <w:tc>
+          <w:tcPr>
+            <w:tcW w:w="832" w:type="dxa"/>
+          </w:tcPr>
+          <w:p>
+            <w:pPr>
+              <w:jc w:val="left"/>
+            </w:pPr>
+          </w:p>
+        </w:tc>
+        <w:tc>
+          <w:tcPr>
+            <w:tcW w:w="832" w:type="dxa"/>
+          </w:tcPr>
+          <w:p>
+            <w:pPr>
+              <w:jc w:val="left"/>
+            </w:pPr>
+            <w:r>
+              <w:t>+</w:t>
+            </w:r>
+          </w:p>
+        </w:tc>
+        <w:tc>
+          <w:tcPr>
+            <w:tcW w:w="832" w:type="dxa"/>
+          </w:tcPr>
+          <w:p>
+            <w:pPr>
+              <w:jc w:val="left"/>
             </w:pPr>
           </w:p>
         </w:tc>
@@ -15189,92 +14834,24 @@
       <w:tr>
         <w:tc>
           <w:tcPr>
-            <w:tcW w:w="1696" w:type="dxa"/>
-          </w:tcPr>
-          <w:p>
-            <w:pPr>
-              <w:ind w:firstLine="0"/>
-              <w:rPr>
-                <w:sz w:val="24"/>
-                <w:szCs w:val="24"/>
-              </w:rPr>
-            </w:pPr>
-            <w:r>
-              <w:rPr>
-                <w:sz w:val="24"/>
-                <w:szCs w:val="24"/>
-              </w:rPr>
-              <w:t>R2.2</w:t>
-            </w:r>
-          </w:p>
-        </w:tc>
-        <w:tc>
-          <w:tcPr>
-            <w:tcW w:w="468" w:type="dxa"/>
-          </w:tcPr>
-          <w:p>
-            <w:pPr>
-              <w:ind w:firstLine="0"/>
-            </w:pPr>
-          </w:p>
-        </w:tc>
-        <w:tc>
-          <w:tcPr>
-            <w:tcW w:w="473" w:type="dxa"/>
-          </w:tcPr>
-          <w:p>
-            <w:pPr>
-              <w:ind w:firstLine="0"/>
-            </w:pPr>
-          </w:p>
-        </w:tc>
-        <w:tc>
-          <w:tcPr>
-            <w:tcW w:w="473" w:type="dxa"/>
-          </w:tcPr>
-          <w:p>
-            <w:pPr>
-              <w:ind w:firstLine="0"/>
-            </w:pPr>
-          </w:p>
-        </w:tc>
-        <w:tc>
-          <w:tcPr>
-            <w:tcW w:w="473" w:type="dxa"/>
-          </w:tcPr>
-          <w:p>
-            <w:pPr>
-              <w:ind w:firstLine="0"/>
-            </w:pPr>
-          </w:p>
-        </w:tc>
-        <w:tc>
-          <w:tcPr>
-            <w:tcW w:w="467" w:type="dxa"/>
-          </w:tcPr>
-          <w:p>
-            <w:pPr>
-              <w:ind w:firstLine="0"/>
-            </w:pPr>
-          </w:p>
-        </w:tc>
-        <w:tc>
-          <w:tcPr>
-            <w:tcW w:w="472" w:type="dxa"/>
-          </w:tcPr>
-          <w:p>
-            <w:pPr>
-              <w:ind w:firstLine="0"/>
-            </w:pPr>
-          </w:p>
-        </w:tc>
-        <w:tc>
-          <w:tcPr>
-            <w:tcW w:w="472" w:type="dxa"/>
-          </w:tcPr>
-          <w:p>
-            <w:pPr>
-              <w:ind w:firstLine="0"/>
+            <w:tcW w:w="2728" w:type="dxa"/>
+          </w:tcPr>
+          <w:p>
+            <w:pPr>
+              <w:jc w:val="left"/>
+            </w:pPr>
+            <w:r>
+              <w:t>5.2.5. „Pridėti išlaidas“</w:t>
+            </w:r>
+          </w:p>
+        </w:tc>
+        <w:tc>
+          <w:tcPr>
+            <w:tcW w:w="924" w:type="dxa"/>
+          </w:tcPr>
+          <w:p>
+            <w:pPr>
+              <w:jc w:val="left"/>
             </w:pPr>
             <w:r>
               <w:t>+</w:t>
@@ -15283,71 +14860,94 @@
         </w:tc>
         <w:tc>
           <w:tcPr>
-            <w:tcW w:w="472" w:type="dxa"/>
-          </w:tcPr>
-          <w:p>
-            <w:pPr>
-              <w:ind w:firstLine="0"/>
-            </w:pPr>
-          </w:p>
-        </w:tc>
-        <w:tc>
-          <w:tcPr>
-            <w:tcW w:w="472" w:type="dxa"/>
-          </w:tcPr>
-          <w:p>
-            <w:pPr>
-              <w:ind w:firstLine="0"/>
-            </w:pPr>
-          </w:p>
-        </w:tc>
-        <w:tc>
-          <w:tcPr>
-            <w:tcW w:w="509" w:type="dxa"/>
-          </w:tcPr>
-          <w:p>
-            <w:pPr>
-              <w:ind w:firstLine="0"/>
-            </w:pPr>
-          </w:p>
-        </w:tc>
-        <w:tc>
-          <w:tcPr>
-            <w:tcW w:w="509" w:type="dxa"/>
-          </w:tcPr>
-          <w:p>
-            <w:pPr>
-              <w:ind w:firstLine="0"/>
-            </w:pPr>
-          </w:p>
-        </w:tc>
-        <w:tc>
-          <w:tcPr>
-            <w:tcW w:w="509" w:type="dxa"/>
-          </w:tcPr>
-          <w:p>
-            <w:pPr>
-              <w:ind w:firstLine="0"/>
-            </w:pPr>
-          </w:p>
-        </w:tc>
-        <w:tc>
-          <w:tcPr>
-            <w:tcW w:w="509" w:type="dxa"/>
-          </w:tcPr>
-          <w:p>
-            <w:pPr>
-              <w:ind w:firstLine="0"/>
-            </w:pPr>
-          </w:p>
-        </w:tc>
-        <w:tc>
-          <w:tcPr>
-            <w:tcW w:w="488" w:type="dxa"/>
-          </w:tcPr>
-          <w:p>
-            <w:pPr>
-              <w:ind w:firstLine="0"/>
+            <w:tcW w:w="748" w:type="dxa"/>
+          </w:tcPr>
+          <w:p>
+            <w:pPr>
+              <w:jc w:val="left"/>
+            </w:pPr>
+          </w:p>
+        </w:tc>
+        <w:tc>
+          <w:tcPr>
+            <w:tcW w:w="832" w:type="dxa"/>
+          </w:tcPr>
+          <w:p>
+            <w:pPr>
+              <w:jc w:val="left"/>
+            </w:pPr>
+          </w:p>
+        </w:tc>
+        <w:tc>
+          <w:tcPr>
+            <w:tcW w:w="832" w:type="dxa"/>
+          </w:tcPr>
+          <w:p>
+            <w:pPr>
+              <w:jc w:val="left"/>
+            </w:pPr>
+            <w:r>
+              <w:t>+</w:t>
+            </w:r>
+          </w:p>
+        </w:tc>
+        <w:tc>
+          <w:tcPr>
+            <w:tcW w:w="832" w:type="dxa"/>
+          </w:tcPr>
+          <w:p>
+            <w:pPr>
+              <w:jc w:val="left"/>
+            </w:pPr>
+          </w:p>
+        </w:tc>
+        <w:tc>
+          <w:tcPr>
+            <w:tcW w:w="832" w:type="dxa"/>
+          </w:tcPr>
+          <w:p>
+            <w:pPr>
+              <w:jc w:val="left"/>
+            </w:pPr>
+          </w:p>
+        </w:tc>
+        <w:tc>
+          <w:tcPr>
+            <w:tcW w:w="832" w:type="dxa"/>
+          </w:tcPr>
+          <w:p>
+            <w:pPr>
+              <w:jc w:val="left"/>
+            </w:pPr>
+          </w:p>
+        </w:tc>
+        <w:tc>
+          <w:tcPr>
+            <w:tcW w:w="832" w:type="dxa"/>
+          </w:tcPr>
+          <w:p>
+            <w:pPr>
+              <w:jc w:val="left"/>
+            </w:pPr>
+          </w:p>
+        </w:tc>
+        <w:tc>
+          <w:tcPr>
+            <w:tcW w:w="832" w:type="dxa"/>
+          </w:tcPr>
+          <w:p>
+            <w:pPr>
+              <w:jc w:val="left"/>
+            </w:pPr>
+          </w:p>
+        </w:tc>
+        <w:tc>
+          <w:tcPr>
+            <w:tcW w:w="832" w:type="dxa"/>
+          </w:tcPr>
+          <w:p>
+            <w:pPr>
+              <w:jc w:val="left"/>
             </w:pPr>
           </w:p>
         </w:tc>
@@ -15355,92 +14955,24 @@
       <w:tr>
         <w:tc>
           <w:tcPr>
-            <w:tcW w:w="1696" w:type="dxa"/>
-          </w:tcPr>
-          <w:p>
-            <w:pPr>
-              <w:ind w:firstLine="0"/>
-              <w:rPr>
-                <w:sz w:val="24"/>
-                <w:szCs w:val="24"/>
-              </w:rPr>
-            </w:pPr>
-            <w:r>
-              <w:rPr>
-                <w:sz w:val="24"/>
-                <w:szCs w:val="24"/>
-              </w:rPr>
-              <w:t>R3</w:t>
-            </w:r>
-          </w:p>
-        </w:tc>
-        <w:tc>
-          <w:tcPr>
-            <w:tcW w:w="468" w:type="dxa"/>
-          </w:tcPr>
-          <w:p>
-            <w:pPr>
-              <w:ind w:firstLine="0"/>
-            </w:pPr>
-          </w:p>
-        </w:tc>
-        <w:tc>
-          <w:tcPr>
-            <w:tcW w:w="473" w:type="dxa"/>
-          </w:tcPr>
-          <w:p>
-            <w:pPr>
-              <w:ind w:firstLine="0"/>
-            </w:pPr>
-          </w:p>
-        </w:tc>
-        <w:tc>
-          <w:tcPr>
-            <w:tcW w:w="473" w:type="dxa"/>
-          </w:tcPr>
-          <w:p>
-            <w:pPr>
-              <w:ind w:firstLine="0"/>
-            </w:pPr>
-          </w:p>
-        </w:tc>
-        <w:tc>
-          <w:tcPr>
-            <w:tcW w:w="473" w:type="dxa"/>
-          </w:tcPr>
-          <w:p>
-            <w:pPr>
-              <w:ind w:firstLine="0"/>
-            </w:pPr>
-          </w:p>
-        </w:tc>
-        <w:tc>
-          <w:tcPr>
-            <w:tcW w:w="467" w:type="dxa"/>
-          </w:tcPr>
-          <w:p>
-            <w:pPr>
-              <w:ind w:firstLine="0"/>
-            </w:pPr>
-          </w:p>
-        </w:tc>
-        <w:tc>
-          <w:tcPr>
-            <w:tcW w:w="472" w:type="dxa"/>
-          </w:tcPr>
-          <w:p>
-            <w:pPr>
-              <w:ind w:firstLine="0"/>
-            </w:pPr>
-          </w:p>
-        </w:tc>
-        <w:tc>
-          <w:tcPr>
-            <w:tcW w:w="472" w:type="dxa"/>
-          </w:tcPr>
-          <w:p>
-            <w:pPr>
-              <w:ind w:firstLine="0"/>
+            <w:tcW w:w="2728" w:type="dxa"/>
+          </w:tcPr>
+          <w:p>
+            <w:pPr>
+              <w:jc w:val="left"/>
+            </w:pPr>
+            <w:r>
+              <w:t>5.2.6. „Pridėti čekio nuotrauką“</w:t>
+            </w:r>
+          </w:p>
+        </w:tc>
+        <w:tc>
+          <w:tcPr>
+            <w:tcW w:w="924" w:type="dxa"/>
+          </w:tcPr>
+          <w:p>
+            <w:pPr>
+              <w:jc w:val="left"/>
             </w:pPr>
             <w:r>
               <w:t>+</w:t>
@@ -15449,204 +14981,119 @@
         </w:tc>
         <w:tc>
           <w:tcPr>
-            <w:tcW w:w="472" w:type="dxa"/>
-          </w:tcPr>
-          <w:p>
-            <w:pPr>
-              <w:ind w:firstLine="0"/>
-            </w:pPr>
-          </w:p>
-        </w:tc>
-        <w:tc>
-          <w:tcPr>
-            <w:tcW w:w="472" w:type="dxa"/>
-          </w:tcPr>
-          <w:p>
-            <w:pPr>
-              <w:ind w:firstLine="0"/>
-            </w:pPr>
-          </w:p>
-        </w:tc>
-        <w:tc>
-          <w:tcPr>
-            <w:tcW w:w="509" w:type="dxa"/>
-          </w:tcPr>
-          <w:p>
-            <w:pPr>
-              <w:ind w:firstLine="0"/>
-            </w:pPr>
-          </w:p>
-        </w:tc>
-        <w:tc>
-          <w:tcPr>
-            <w:tcW w:w="509" w:type="dxa"/>
-          </w:tcPr>
-          <w:p>
-            <w:pPr>
-              <w:ind w:firstLine="0"/>
-            </w:pPr>
-          </w:p>
-        </w:tc>
-        <w:tc>
-          <w:tcPr>
-            <w:tcW w:w="509" w:type="dxa"/>
-          </w:tcPr>
-          <w:p>
-            <w:pPr>
-              <w:ind w:firstLine="0"/>
-            </w:pPr>
-          </w:p>
-        </w:tc>
-        <w:tc>
-          <w:tcPr>
-            <w:tcW w:w="509" w:type="dxa"/>
-          </w:tcPr>
-          <w:p>
-            <w:pPr>
-              <w:ind w:firstLine="0"/>
-            </w:pPr>
-          </w:p>
-        </w:tc>
-        <w:tc>
-          <w:tcPr>
-            <w:tcW w:w="488" w:type="dxa"/>
-          </w:tcPr>
-          <w:p>
-            <w:pPr>
-              <w:ind w:firstLine="0"/>
-            </w:pPr>
+            <w:tcW w:w="748" w:type="dxa"/>
+          </w:tcPr>
+          <w:p>
+            <w:pPr>
+              <w:jc w:val="left"/>
+            </w:pPr>
+          </w:p>
+        </w:tc>
+        <w:tc>
+          <w:tcPr>
+            <w:tcW w:w="832" w:type="dxa"/>
+          </w:tcPr>
+          <w:p>
+            <w:pPr>
+              <w:jc w:val="left"/>
+            </w:pPr>
+          </w:p>
+        </w:tc>
+        <w:tc>
+          <w:tcPr>
+            <w:tcW w:w="832" w:type="dxa"/>
+          </w:tcPr>
+          <w:p>
+            <w:pPr>
+              <w:jc w:val="left"/>
+            </w:pPr>
+          </w:p>
+        </w:tc>
+        <w:tc>
+          <w:tcPr>
+            <w:tcW w:w="832" w:type="dxa"/>
+          </w:tcPr>
+          <w:p>
+            <w:pPr>
+              <w:jc w:val="left"/>
+            </w:pPr>
+          </w:p>
+        </w:tc>
+        <w:tc>
+          <w:tcPr>
+            <w:tcW w:w="832" w:type="dxa"/>
+          </w:tcPr>
+          <w:p>
+            <w:pPr>
+              <w:jc w:val="left"/>
+            </w:pPr>
+          </w:p>
+        </w:tc>
+        <w:tc>
+          <w:tcPr>
+            <w:tcW w:w="832" w:type="dxa"/>
+          </w:tcPr>
+          <w:p>
+            <w:pPr>
+              <w:jc w:val="left"/>
+            </w:pPr>
+          </w:p>
+        </w:tc>
+        <w:tc>
+          <w:tcPr>
+            <w:tcW w:w="832" w:type="dxa"/>
+          </w:tcPr>
+          <w:p>
+            <w:pPr>
+              <w:jc w:val="left"/>
+            </w:pPr>
+          </w:p>
+        </w:tc>
+        <w:tc>
+          <w:tcPr>
+            <w:tcW w:w="832" w:type="dxa"/>
+          </w:tcPr>
+          <w:p>
+            <w:pPr>
+              <w:jc w:val="left"/>
+            </w:pPr>
+          </w:p>
+        </w:tc>
+        <w:tc>
+          <w:tcPr>
+            <w:tcW w:w="832" w:type="dxa"/>
+          </w:tcPr>
+          <w:p>
+            <w:pPr>
+              <w:jc w:val="left"/>
+            </w:pPr>
+            <w:r>
+              <w:t>+</w:t>
+            </w:r>
           </w:p>
         </w:tc>
       </w:tr>
       <w:tr>
         <w:tc>
           <w:tcPr>
-            <w:tcW w:w="1696" w:type="dxa"/>
-          </w:tcPr>
-          <w:p>
-            <w:pPr>
-              <w:ind w:firstLine="0"/>
-              <w:rPr>
-                <w:sz w:val="24"/>
-                <w:szCs w:val="24"/>
-              </w:rPr>
-            </w:pPr>
-            <w:r>
-              <w:rPr>
-                <w:sz w:val="24"/>
-                <w:szCs w:val="24"/>
-              </w:rPr>
-              <w:t>R4</w:t>
-            </w:r>
-          </w:p>
-        </w:tc>
-        <w:tc>
-          <w:tcPr>
-            <w:tcW w:w="468" w:type="dxa"/>
-          </w:tcPr>
-          <w:p>
-            <w:pPr>
-              <w:ind w:firstLine="0"/>
-            </w:pPr>
-          </w:p>
-        </w:tc>
-        <w:tc>
-          <w:tcPr>
-            <w:tcW w:w="473" w:type="dxa"/>
-          </w:tcPr>
-          <w:p>
-            <w:pPr>
-              <w:ind w:firstLine="0"/>
-            </w:pPr>
-          </w:p>
-        </w:tc>
-        <w:tc>
-          <w:tcPr>
-            <w:tcW w:w="473" w:type="dxa"/>
-          </w:tcPr>
-          <w:p>
-            <w:pPr>
-              <w:ind w:firstLine="0"/>
-            </w:pPr>
-          </w:p>
-        </w:tc>
-        <w:tc>
-          <w:tcPr>
-            <w:tcW w:w="473" w:type="dxa"/>
-          </w:tcPr>
-          <w:p>
-            <w:pPr>
-              <w:ind w:firstLine="0"/>
-            </w:pPr>
-          </w:p>
-        </w:tc>
-        <w:tc>
-          <w:tcPr>
-            <w:tcW w:w="467" w:type="dxa"/>
-          </w:tcPr>
-          <w:p>
-            <w:pPr>
-              <w:ind w:firstLine="0"/>
-            </w:pPr>
-          </w:p>
-        </w:tc>
-        <w:tc>
-          <w:tcPr>
-            <w:tcW w:w="472" w:type="dxa"/>
-          </w:tcPr>
-          <w:p>
-            <w:pPr>
-              <w:ind w:firstLine="0"/>
-            </w:pPr>
-          </w:p>
-        </w:tc>
-        <w:tc>
-          <w:tcPr>
-            <w:tcW w:w="472" w:type="dxa"/>
-          </w:tcPr>
-          <w:p>
-            <w:pPr>
-              <w:ind w:firstLine="0"/>
-            </w:pPr>
-          </w:p>
-        </w:tc>
-        <w:tc>
-          <w:tcPr>
-            <w:tcW w:w="472" w:type="dxa"/>
-          </w:tcPr>
-          <w:p>
-            <w:pPr>
-              <w:ind w:firstLine="0"/>
-            </w:pPr>
-          </w:p>
-        </w:tc>
-        <w:tc>
-          <w:tcPr>
-            <w:tcW w:w="472" w:type="dxa"/>
-          </w:tcPr>
-          <w:p>
-            <w:pPr>
-              <w:ind w:firstLine="0"/>
-            </w:pPr>
-          </w:p>
-        </w:tc>
-        <w:tc>
-          <w:tcPr>
-            <w:tcW w:w="509" w:type="dxa"/>
-          </w:tcPr>
-          <w:p>
-            <w:pPr>
-              <w:ind w:firstLine="0"/>
-            </w:pPr>
-          </w:p>
-        </w:tc>
-        <w:tc>
-          <w:tcPr>
-            <w:tcW w:w="509" w:type="dxa"/>
-          </w:tcPr>
-          <w:p>
-            <w:pPr>
-              <w:ind w:firstLine="0"/>
+            <w:tcW w:w="2728" w:type="dxa"/>
+          </w:tcPr>
+          <w:p>
+            <w:pPr>
+              <w:jc w:val="left"/>
+            </w:pPr>
+            <w:r>
+              <w:t>5.2.7. „Rašyti pastabą“</w:t>
+            </w:r>
+          </w:p>
+        </w:tc>
+        <w:tc>
+          <w:tcPr>
+            <w:tcW w:w="924" w:type="dxa"/>
+          </w:tcPr>
+          <w:p>
+            <w:pPr>
+              <w:jc w:val="left"/>
             </w:pPr>
             <w:r>
               <w:t>+</w:t>
@@ -15655,31 +15102,97 @@
         </w:tc>
         <w:tc>
           <w:tcPr>
-            <w:tcW w:w="509" w:type="dxa"/>
-          </w:tcPr>
-          <w:p>
-            <w:pPr>
-              <w:ind w:firstLine="0"/>
-            </w:pPr>
-          </w:p>
-        </w:tc>
-        <w:tc>
-          <w:tcPr>
-            <w:tcW w:w="509" w:type="dxa"/>
-          </w:tcPr>
-          <w:p>
-            <w:pPr>
-              <w:ind w:firstLine="0"/>
-            </w:pPr>
-          </w:p>
-        </w:tc>
-        <w:tc>
-          <w:tcPr>
-            <w:tcW w:w="488" w:type="dxa"/>
-          </w:tcPr>
-          <w:p>
-            <w:pPr>
-              <w:ind w:firstLine="0"/>
+            <w:tcW w:w="748" w:type="dxa"/>
+          </w:tcPr>
+          <w:p>
+            <w:pPr>
+              <w:jc w:val="left"/>
+            </w:pPr>
+          </w:p>
+        </w:tc>
+        <w:tc>
+          <w:tcPr>
+            <w:tcW w:w="832" w:type="dxa"/>
+          </w:tcPr>
+          <w:p>
+            <w:pPr>
+              <w:jc w:val="left"/>
+            </w:pPr>
+            <w:r>
+              <w:t>+</w:t>
+            </w:r>
+          </w:p>
+        </w:tc>
+        <w:tc>
+          <w:tcPr>
+            <w:tcW w:w="832" w:type="dxa"/>
+          </w:tcPr>
+          <w:p>
+            <w:pPr>
+              <w:jc w:val="left"/>
+            </w:pPr>
+            <w:r>
+              <w:t>+</w:t>
+            </w:r>
+          </w:p>
+        </w:tc>
+        <w:tc>
+          <w:tcPr>
+            <w:tcW w:w="832" w:type="dxa"/>
+          </w:tcPr>
+          <w:p>
+            <w:pPr>
+              <w:jc w:val="left"/>
+            </w:pPr>
+          </w:p>
+        </w:tc>
+        <w:tc>
+          <w:tcPr>
+            <w:tcW w:w="832" w:type="dxa"/>
+          </w:tcPr>
+          <w:p>
+            <w:pPr>
+              <w:jc w:val="left"/>
+            </w:pPr>
+          </w:p>
+        </w:tc>
+        <w:tc>
+          <w:tcPr>
+            <w:tcW w:w="832" w:type="dxa"/>
+          </w:tcPr>
+          <w:p>
+            <w:pPr>
+              <w:jc w:val="left"/>
+            </w:pPr>
+          </w:p>
+        </w:tc>
+        <w:tc>
+          <w:tcPr>
+            <w:tcW w:w="832" w:type="dxa"/>
+          </w:tcPr>
+          <w:p>
+            <w:pPr>
+              <w:jc w:val="left"/>
+            </w:pPr>
+          </w:p>
+        </w:tc>
+        <w:tc>
+          <w:tcPr>
+            <w:tcW w:w="832" w:type="dxa"/>
+          </w:tcPr>
+          <w:p>
+            <w:pPr>
+              <w:jc w:val="left"/>
+            </w:pPr>
+          </w:p>
+        </w:tc>
+        <w:tc>
+          <w:tcPr>
+            <w:tcW w:w="832" w:type="dxa"/>
+          </w:tcPr>
+          <w:p>
+            <w:pPr>
+              <w:jc w:val="left"/>
             </w:pPr>
           </w:p>
         </w:tc>
@@ -15687,32 +15200,24 @@
       <w:tr>
         <w:tc>
           <w:tcPr>
-            <w:tcW w:w="1696" w:type="dxa"/>
-          </w:tcPr>
-          <w:p>
-            <w:pPr>
-              <w:ind w:firstLine="0"/>
-              <w:rPr>
-                <w:sz w:val="24"/>
-                <w:szCs w:val="24"/>
-              </w:rPr>
-            </w:pPr>
-            <w:r>
-              <w:rPr>
-                <w:sz w:val="24"/>
-                <w:szCs w:val="24"/>
-              </w:rPr>
-              <w:t>R5</w:t>
-            </w:r>
-          </w:p>
-        </w:tc>
-        <w:tc>
-          <w:tcPr>
-            <w:tcW w:w="468" w:type="dxa"/>
-          </w:tcPr>
-          <w:p>
-            <w:pPr>
-              <w:ind w:firstLine="0"/>
+            <w:tcW w:w="2728" w:type="dxa"/>
+          </w:tcPr>
+          <w:p>
+            <w:pPr>
+              <w:jc w:val="left"/>
+            </w:pPr>
+            <w:r>
+              <w:t>5.2.8. „Peržiūrėti statistiką“</w:t>
+            </w:r>
+          </w:p>
+        </w:tc>
+        <w:tc>
+          <w:tcPr>
+            <w:tcW w:w="924" w:type="dxa"/>
+          </w:tcPr>
+          <w:p>
+            <w:pPr>
+              <w:jc w:val="left"/>
             </w:pPr>
             <w:r>
               <w:t>+</w:t>
@@ -15721,131 +15226,97 @@
         </w:tc>
         <w:tc>
           <w:tcPr>
-            <w:tcW w:w="473" w:type="dxa"/>
-          </w:tcPr>
-          <w:p>
-            <w:pPr>
-              <w:ind w:firstLine="0"/>
-            </w:pPr>
-          </w:p>
-        </w:tc>
-        <w:tc>
-          <w:tcPr>
-            <w:tcW w:w="473" w:type="dxa"/>
-          </w:tcPr>
-          <w:p>
-            <w:pPr>
-              <w:ind w:firstLine="0"/>
-            </w:pPr>
-          </w:p>
-        </w:tc>
-        <w:tc>
-          <w:tcPr>
-            <w:tcW w:w="473" w:type="dxa"/>
-          </w:tcPr>
-          <w:p>
-            <w:pPr>
-              <w:ind w:firstLine="0"/>
-            </w:pPr>
-          </w:p>
-        </w:tc>
-        <w:tc>
-          <w:tcPr>
-            <w:tcW w:w="467" w:type="dxa"/>
-          </w:tcPr>
-          <w:p>
-            <w:pPr>
-              <w:ind w:firstLine="0"/>
-            </w:pPr>
-          </w:p>
-        </w:tc>
-        <w:tc>
-          <w:tcPr>
-            <w:tcW w:w="472" w:type="dxa"/>
-          </w:tcPr>
-          <w:p>
-            <w:pPr>
-              <w:ind w:firstLine="0"/>
-            </w:pPr>
-          </w:p>
-        </w:tc>
-        <w:tc>
-          <w:tcPr>
-            <w:tcW w:w="472" w:type="dxa"/>
-          </w:tcPr>
-          <w:p>
-            <w:pPr>
-              <w:ind w:firstLine="0"/>
-            </w:pPr>
-          </w:p>
-        </w:tc>
-        <w:tc>
-          <w:tcPr>
-            <w:tcW w:w="472" w:type="dxa"/>
-          </w:tcPr>
-          <w:p>
-            <w:pPr>
-              <w:ind w:firstLine="0"/>
-            </w:pPr>
-          </w:p>
-        </w:tc>
-        <w:tc>
-          <w:tcPr>
-            <w:tcW w:w="472" w:type="dxa"/>
-          </w:tcPr>
-          <w:p>
-            <w:pPr>
-              <w:ind w:firstLine="0"/>
-            </w:pPr>
-          </w:p>
-        </w:tc>
-        <w:tc>
-          <w:tcPr>
-            <w:tcW w:w="509" w:type="dxa"/>
-          </w:tcPr>
-          <w:p>
-            <w:pPr>
-              <w:ind w:firstLine="0"/>
-            </w:pPr>
-          </w:p>
-        </w:tc>
-        <w:tc>
-          <w:tcPr>
-            <w:tcW w:w="509" w:type="dxa"/>
-          </w:tcPr>
-          <w:p>
-            <w:pPr>
-              <w:ind w:firstLine="0"/>
-            </w:pPr>
-          </w:p>
-        </w:tc>
-        <w:tc>
-          <w:tcPr>
-            <w:tcW w:w="509" w:type="dxa"/>
-          </w:tcPr>
-          <w:p>
-            <w:pPr>
-              <w:ind w:firstLine="0"/>
-            </w:pPr>
-          </w:p>
-        </w:tc>
-        <w:tc>
-          <w:tcPr>
-            <w:tcW w:w="509" w:type="dxa"/>
-          </w:tcPr>
-          <w:p>
-            <w:pPr>
-              <w:ind w:firstLine="0"/>
-            </w:pPr>
-          </w:p>
-        </w:tc>
-        <w:tc>
-          <w:tcPr>
-            <w:tcW w:w="488" w:type="dxa"/>
-          </w:tcPr>
-          <w:p>
-            <w:pPr>
-              <w:ind w:firstLine="0"/>
+            <w:tcW w:w="748" w:type="dxa"/>
+          </w:tcPr>
+          <w:p>
+            <w:pPr>
+              <w:jc w:val="left"/>
+            </w:pPr>
+          </w:p>
+        </w:tc>
+        <w:tc>
+          <w:tcPr>
+            <w:tcW w:w="832" w:type="dxa"/>
+          </w:tcPr>
+          <w:p>
+            <w:pPr>
+              <w:jc w:val="left"/>
+            </w:pPr>
+          </w:p>
+        </w:tc>
+        <w:tc>
+          <w:tcPr>
+            <w:tcW w:w="832" w:type="dxa"/>
+          </w:tcPr>
+          <w:p>
+            <w:pPr>
+              <w:jc w:val="left"/>
+            </w:pPr>
+          </w:p>
+        </w:tc>
+        <w:tc>
+          <w:tcPr>
+            <w:tcW w:w="832" w:type="dxa"/>
+          </w:tcPr>
+          <w:p>
+            <w:pPr>
+              <w:jc w:val="left"/>
+            </w:pPr>
+          </w:p>
+        </w:tc>
+        <w:tc>
+          <w:tcPr>
+            <w:tcW w:w="832" w:type="dxa"/>
+          </w:tcPr>
+          <w:p>
+            <w:pPr>
+              <w:jc w:val="left"/>
+            </w:pPr>
+            <w:r>
+              <w:t>+</w:t>
+            </w:r>
+          </w:p>
+        </w:tc>
+        <w:tc>
+          <w:tcPr>
+            <w:tcW w:w="832" w:type="dxa"/>
+          </w:tcPr>
+          <w:p>
+            <w:pPr>
+              <w:jc w:val="left"/>
+            </w:pPr>
+          </w:p>
+        </w:tc>
+        <w:tc>
+          <w:tcPr>
+            <w:tcW w:w="832" w:type="dxa"/>
+          </w:tcPr>
+          <w:p>
+            <w:pPr>
+              <w:jc w:val="left"/>
+            </w:pPr>
+          </w:p>
+        </w:tc>
+        <w:tc>
+          <w:tcPr>
+            <w:tcW w:w="832" w:type="dxa"/>
+          </w:tcPr>
+          <w:p>
+            <w:pPr>
+              <w:jc w:val="left"/>
+            </w:pPr>
+            <w:r>
+              <w:t>+</w:t>
+            </w:r>
+          </w:p>
+        </w:tc>
+        <w:tc>
+          <w:tcPr>
+            <w:tcW w:w="832" w:type="dxa"/>
+          </w:tcPr>
+          <w:p>
+            <w:pPr>
+              <w:jc w:val="left"/>
             </w:pPr>
           </w:p>
         </w:tc>
@@ -15853,42 +15324,24 @@
       <w:tr>
         <w:tc>
           <w:tcPr>
-            <w:tcW w:w="1696" w:type="dxa"/>
-          </w:tcPr>
-          <w:p>
-            <w:pPr>
-              <w:ind w:firstLine="0"/>
-              <w:rPr>
-                <w:sz w:val="24"/>
-                <w:szCs w:val="24"/>
-              </w:rPr>
-            </w:pPr>
-            <w:r>
-              <w:rPr>
-                <w:sz w:val="24"/>
-                <w:szCs w:val="24"/>
-              </w:rPr>
-              <w:t>R5.1</w:t>
-            </w:r>
-          </w:p>
-        </w:tc>
-        <w:tc>
-          <w:tcPr>
-            <w:tcW w:w="468" w:type="dxa"/>
-          </w:tcPr>
-          <w:p>
-            <w:pPr>
-              <w:ind w:firstLine="0"/>
-            </w:pPr>
-          </w:p>
-        </w:tc>
-        <w:tc>
-          <w:tcPr>
-            <w:tcW w:w="473" w:type="dxa"/>
-          </w:tcPr>
-          <w:p>
-            <w:pPr>
-              <w:ind w:firstLine="0"/>
+            <w:tcW w:w="2728" w:type="dxa"/>
+          </w:tcPr>
+          <w:p>
+            <w:pPr>
+              <w:jc w:val="left"/>
+            </w:pPr>
+            <w:r>
+              <w:t>5.2.9. „Peržiūrėti vidutines pajamas“</w:t>
+            </w:r>
+          </w:p>
+        </w:tc>
+        <w:tc>
+          <w:tcPr>
+            <w:tcW w:w="924" w:type="dxa"/>
+          </w:tcPr>
+          <w:p>
+            <w:pPr>
+              <w:jc w:val="left"/>
             </w:pPr>
             <w:r>
               <w:t>+</w:t>
@@ -15897,121 +15350,97 @@
         </w:tc>
         <w:tc>
           <w:tcPr>
-            <w:tcW w:w="473" w:type="dxa"/>
-          </w:tcPr>
-          <w:p>
-            <w:pPr>
-              <w:ind w:firstLine="0"/>
-            </w:pPr>
-          </w:p>
-        </w:tc>
-        <w:tc>
-          <w:tcPr>
-            <w:tcW w:w="473" w:type="dxa"/>
-          </w:tcPr>
-          <w:p>
-            <w:pPr>
-              <w:ind w:firstLine="0"/>
-            </w:pPr>
-          </w:p>
-        </w:tc>
-        <w:tc>
-          <w:tcPr>
-            <w:tcW w:w="467" w:type="dxa"/>
-          </w:tcPr>
-          <w:p>
-            <w:pPr>
-              <w:ind w:firstLine="0"/>
-            </w:pPr>
-          </w:p>
-        </w:tc>
-        <w:tc>
-          <w:tcPr>
-            <w:tcW w:w="472" w:type="dxa"/>
-          </w:tcPr>
-          <w:p>
-            <w:pPr>
-              <w:ind w:firstLine="0"/>
-            </w:pPr>
-          </w:p>
-        </w:tc>
-        <w:tc>
-          <w:tcPr>
-            <w:tcW w:w="472" w:type="dxa"/>
-          </w:tcPr>
-          <w:p>
-            <w:pPr>
-              <w:ind w:firstLine="0"/>
-            </w:pPr>
-          </w:p>
-        </w:tc>
-        <w:tc>
-          <w:tcPr>
-            <w:tcW w:w="472" w:type="dxa"/>
-          </w:tcPr>
-          <w:p>
-            <w:pPr>
-              <w:ind w:firstLine="0"/>
-            </w:pPr>
-          </w:p>
-        </w:tc>
-        <w:tc>
-          <w:tcPr>
-            <w:tcW w:w="472" w:type="dxa"/>
-          </w:tcPr>
-          <w:p>
-            <w:pPr>
-              <w:ind w:firstLine="0"/>
-            </w:pPr>
-          </w:p>
-        </w:tc>
-        <w:tc>
-          <w:tcPr>
-            <w:tcW w:w="509" w:type="dxa"/>
-          </w:tcPr>
-          <w:p>
-            <w:pPr>
-              <w:ind w:firstLine="0"/>
-            </w:pPr>
-          </w:p>
-        </w:tc>
-        <w:tc>
-          <w:tcPr>
-            <w:tcW w:w="509" w:type="dxa"/>
-          </w:tcPr>
-          <w:p>
-            <w:pPr>
-              <w:ind w:firstLine="0"/>
-            </w:pPr>
-          </w:p>
-        </w:tc>
-        <w:tc>
-          <w:tcPr>
-            <w:tcW w:w="509" w:type="dxa"/>
-          </w:tcPr>
-          <w:p>
-            <w:pPr>
-              <w:ind w:firstLine="0"/>
-            </w:pPr>
-          </w:p>
-        </w:tc>
-        <w:tc>
-          <w:tcPr>
-            <w:tcW w:w="509" w:type="dxa"/>
-          </w:tcPr>
-          <w:p>
-            <w:pPr>
-              <w:ind w:firstLine="0"/>
-            </w:pPr>
-          </w:p>
-        </w:tc>
-        <w:tc>
-          <w:tcPr>
-            <w:tcW w:w="488" w:type="dxa"/>
-          </w:tcPr>
-          <w:p>
-            <w:pPr>
-              <w:ind w:firstLine="0"/>
+            <w:tcW w:w="748" w:type="dxa"/>
+          </w:tcPr>
+          <w:p>
+            <w:pPr>
+              <w:jc w:val="left"/>
+            </w:pPr>
+          </w:p>
+        </w:tc>
+        <w:tc>
+          <w:tcPr>
+            <w:tcW w:w="832" w:type="dxa"/>
+          </w:tcPr>
+          <w:p>
+            <w:pPr>
+              <w:jc w:val="left"/>
+            </w:pPr>
+          </w:p>
+        </w:tc>
+        <w:tc>
+          <w:tcPr>
+            <w:tcW w:w="832" w:type="dxa"/>
+          </w:tcPr>
+          <w:p>
+            <w:pPr>
+              <w:jc w:val="left"/>
+            </w:pPr>
+          </w:p>
+        </w:tc>
+        <w:tc>
+          <w:tcPr>
+            <w:tcW w:w="832" w:type="dxa"/>
+          </w:tcPr>
+          <w:p>
+            <w:pPr>
+              <w:jc w:val="left"/>
+            </w:pPr>
+          </w:p>
+        </w:tc>
+        <w:tc>
+          <w:tcPr>
+            <w:tcW w:w="832" w:type="dxa"/>
+          </w:tcPr>
+          <w:p>
+            <w:pPr>
+              <w:jc w:val="left"/>
+            </w:pPr>
+            <w:r>
+              <w:t>+</w:t>
+            </w:r>
+          </w:p>
+        </w:tc>
+        <w:tc>
+          <w:tcPr>
+            <w:tcW w:w="832" w:type="dxa"/>
+          </w:tcPr>
+          <w:p>
+            <w:pPr>
+              <w:jc w:val="left"/>
+            </w:pPr>
+          </w:p>
+        </w:tc>
+        <w:tc>
+          <w:tcPr>
+            <w:tcW w:w="832" w:type="dxa"/>
+          </w:tcPr>
+          <w:p>
+            <w:pPr>
+              <w:jc w:val="left"/>
+            </w:pPr>
+          </w:p>
+        </w:tc>
+        <w:tc>
+          <w:tcPr>
+            <w:tcW w:w="832" w:type="dxa"/>
+          </w:tcPr>
+          <w:p>
+            <w:pPr>
+              <w:jc w:val="left"/>
+            </w:pPr>
+            <w:r>
+              <w:t>+</w:t>
+            </w:r>
+          </w:p>
+        </w:tc>
+        <w:tc>
+          <w:tcPr>
+            <w:tcW w:w="832" w:type="dxa"/>
+          </w:tcPr>
+          <w:p>
+            <w:pPr>
+              <w:jc w:val="left"/>
             </w:pPr>
           </w:p>
         </w:tc>
@@ -16019,52 +15448,24 @@
       <w:tr>
         <w:tc>
           <w:tcPr>
-            <w:tcW w:w="1696" w:type="dxa"/>
-          </w:tcPr>
-          <w:p>
-            <w:pPr>
-              <w:ind w:firstLine="0"/>
-              <w:rPr>
-                <w:sz w:val="24"/>
-                <w:szCs w:val="24"/>
-              </w:rPr>
-            </w:pPr>
-            <w:r>
-              <w:rPr>
-                <w:sz w:val="24"/>
-                <w:szCs w:val="24"/>
-              </w:rPr>
-              <w:t>R5.2</w:t>
-            </w:r>
-          </w:p>
-        </w:tc>
-        <w:tc>
-          <w:tcPr>
-            <w:tcW w:w="468" w:type="dxa"/>
-          </w:tcPr>
-          <w:p>
-            <w:pPr>
-              <w:ind w:firstLine="0"/>
-            </w:pPr>
-          </w:p>
-        </w:tc>
-        <w:tc>
-          <w:tcPr>
-            <w:tcW w:w="473" w:type="dxa"/>
-          </w:tcPr>
-          <w:p>
-            <w:pPr>
-              <w:ind w:firstLine="0"/>
-            </w:pPr>
-          </w:p>
-        </w:tc>
-        <w:tc>
-          <w:tcPr>
-            <w:tcW w:w="473" w:type="dxa"/>
-          </w:tcPr>
-          <w:p>
-            <w:pPr>
-              <w:ind w:firstLine="0"/>
+            <w:tcW w:w="2728" w:type="dxa"/>
+          </w:tcPr>
+          <w:p>
+            <w:pPr>
+              <w:jc w:val="left"/>
+            </w:pPr>
+            <w:r>
+              <w:t>5.2.10. „Peržiūrėti vidutines išlaidas“</w:t>
+            </w:r>
+          </w:p>
+        </w:tc>
+        <w:tc>
+          <w:tcPr>
+            <w:tcW w:w="924" w:type="dxa"/>
+          </w:tcPr>
+          <w:p>
+            <w:pPr>
+              <w:jc w:val="left"/>
             </w:pPr>
             <w:r>
               <w:t>+</w:t>
@@ -16073,11 +15474,51 @@
         </w:tc>
         <w:tc>
           <w:tcPr>
-            <w:tcW w:w="473" w:type="dxa"/>
-          </w:tcPr>
-          <w:p>
-            <w:pPr>
-              <w:ind w:firstLine="0"/>
+            <w:tcW w:w="748" w:type="dxa"/>
+          </w:tcPr>
+          <w:p>
+            <w:pPr>
+              <w:jc w:val="left"/>
+            </w:pPr>
+          </w:p>
+        </w:tc>
+        <w:tc>
+          <w:tcPr>
+            <w:tcW w:w="832" w:type="dxa"/>
+          </w:tcPr>
+          <w:p>
+            <w:pPr>
+              <w:jc w:val="left"/>
+            </w:pPr>
+          </w:p>
+        </w:tc>
+        <w:tc>
+          <w:tcPr>
+            <w:tcW w:w="832" w:type="dxa"/>
+          </w:tcPr>
+          <w:p>
+            <w:pPr>
+              <w:jc w:val="left"/>
+            </w:pPr>
+          </w:p>
+        </w:tc>
+        <w:tc>
+          <w:tcPr>
+            <w:tcW w:w="832" w:type="dxa"/>
+          </w:tcPr>
+          <w:p>
+            <w:pPr>
+              <w:jc w:val="left"/>
+            </w:pPr>
+          </w:p>
+        </w:tc>
+        <w:tc>
+          <w:tcPr>
+            <w:tcW w:w="832" w:type="dxa"/>
+          </w:tcPr>
+          <w:p>
+            <w:pPr>
+              <w:jc w:val="left"/>
             </w:pPr>
             <w:r>
               <w:t>+</w:t>
@@ -16086,101 +15527,44 @@
         </w:tc>
         <w:tc>
           <w:tcPr>
-            <w:tcW w:w="467" w:type="dxa"/>
-          </w:tcPr>
-          <w:p>
-            <w:pPr>
-              <w:ind w:firstLine="0"/>
-            </w:pPr>
-          </w:p>
-        </w:tc>
-        <w:tc>
-          <w:tcPr>
-            <w:tcW w:w="472" w:type="dxa"/>
-          </w:tcPr>
-          <w:p>
-            <w:pPr>
-              <w:ind w:firstLine="0"/>
-            </w:pPr>
-          </w:p>
-        </w:tc>
-        <w:tc>
-          <w:tcPr>
-            <w:tcW w:w="472" w:type="dxa"/>
-          </w:tcPr>
-          <w:p>
-            <w:pPr>
-              <w:ind w:firstLine="0"/>
-            </w:pPr>
-          </w:p>
-        </w:tc>
-        <w:tc>
-          <w:tcPr>
-            <w:tcW w:w="472" w:type="dxa"/>
-          </w:tcPr>
-          <w:p>
-            <w:pPr>
-              <w:ind w:firstLine="0"/>
-            </w:pPr>
-          </w:p>
-        </w:tc>
-        <w:tc>
-          <w:tcPr>
-            <w:tcW w:w="472" w:type="dxa"/>
-          </w:tcPr>
-          <w:p>
-            <w:pPr>
-              <w:ind w:firstLine="0"/>
-            </w:pPr>
-          </w:p>
-        </w:tc>
-        <w:tc>
-          <w:tcPr>
-            <w:tcW w:w="509" w:type="dxa"/>
-          </w:tcPr>
-          <w:p>
-            <w:pPr>
-              <w:ind w:firstLine="0"/>
-            </w:pPr>
-          </w:p>
-        </w:tc>
-        <w:tc>
-          <w:tcPr>
-            <w:tcW w:w="509" w:type="dxa"/>
-          </w:tcPr>
-          <w:p>
-            <w:pPr>
-              <w:ind w:firstLine="0"/>
-            </w:pPr>
-          </w:p>
-        </w:tc>
-        <w:tc>
-          <w:tcPr>
-            <w:tcW w:w="509" w:type="dxa"/>
-          </w:tcPr>
-          <w:p>
-            <w:pPr>
-              <w:ind w:firstLine="0"/>
-            </w:pPr>
-          </w:p>
-        </w:tc>
-        <w:tc>
-          <w:tcPr>
-            <w:tcW w:w="509" w:type="dxa"/>
-          </w:tcPr>
-          <w:p>
-            <w:pPr>
-              <w:ind w:firstLine="0"/>
-            </w:pPr>
-          </w:p>
-        </w:tc>
-        <w:tc>
-          <w:tcPr>
-            <w:tcW w:w="488" w:type="dxa"/>
-          </w:tcPr>
-          <w:p>
-            <w:pPr>
-              <w:ind w:firstLine="0"/>
+            <w:tcW w:w="832" w:type="dxa"/>
+          </w:tcPr>
+          <w:p>
+            <w:pPr>
+              <w:jc w:val="left"/>
+            </w:pPr>
+          </w:p>
+        </w:tc>
+        <w:tc>
+          <w:tcPr>
+            <w:tcW w:w="832" w:type="dxa"/>
+          </w:tcPr>
+          <w:p>
+            <w:pPr>
+              <w:jc w:val="left"/>
+            </w:pPr>
+          </w:p>
+        </w:tc>
+        <w:tc>
+          <w:tcPr>
+            <w:tcW w:w="832" w:type="dxa"/>
+          </w:tcPr>
+          <w:p>
+            <w:pPr>
+              <w:jc w:val="left"/>
+            </w:pPr>
+            <w:r>
+              <w:t>+</w:t>
+            </w:r>
+          </w:p>
+        </w:tc>
+        <w:tc>
+          <w:tcPr>
+            <w:tcW w:w="832" w:type="dxa"/>
+          </w:tcPr>
+          <w:p>
+            <w:pPr>
+              <w:jc w:val="left"/>
             </w:pPr>
           </w:p>
         </w:tc>
@@ -16188,318 +15572,148 @@
       <w:tr>
         <w:tc>
           <w:tcPr>
-            <w:tcW w:w="1696" w:type="dxa"/>
-          </w:tcPr>
-          <w:p>
-            <w:pPr>
-              <w:ind w:firstLine="0"/>
-              <w:rPr>
-                <w:sz w:val="24"/>
-                <w:szCs w:val="24"/>
-              </w:rPr>
-            </w:pPr>
-            <w:r>
-              <w:rPr>
-                <w:sz w:val="24"/>
-                <w:szCs w:val="24"/>
-              </w:rPr>
-              <w:t>R6</w:t>
-            </w:r>
-          </w:p>
-        </w:tc>
-        <w:tc>
-          <w:tcPr>
-            <w:tcW w:w="468" w:type="dxa"/>
-          </w:tcPr>
-          <w:p>
-            <w:pPr>
-              <w:ind w:firstLine="0"/>
-            </w:pPr>
-          </w:p>
-        </w:tc>
-        <w:tc>
-          <w:tcPr>
-            <w:tcW w:w="473" w:type="dxa"/>
-          </w:tcPr>
-          <w:p>
-            <w:pPr>
-              <w:ind w:firstLine="0"/>
-            </w:pPr>
-          </w:p>
-        </w:tc>
-        <w:tc>
-          <w:tcPr>
-            <w:tcW w:w="473" w:type="dxa"/>
-          </w:tcPr>
-          <w:p>
-            <w:pPr>
-              <w:ind w:firstLine="0"/>
-            </w:pPr>
-          </w:p>
-        </w:tc>
-        <w:tc>
-          <w:tcPr>
-            <w:tcW w:w="473" w:type="dxa"/>
-          </w:tcPr>
-          <w:p>
-            <w:pPr>
-              <w:ind w:firstLine="0"/>
-            </w:pPr>
-          </w:p>
-        </w:tc>
-        <w:tc>
-          <w:tcPr>
-            <w:tcW w:w="467" w:type="dxa"/>
-          </w:tcPr>
-          <w:p>
-            <w:pPr>
-              <w:ind w:firstLine="0"/>
-            </w:pPr>
-          </w:p>
-        </w:tc>
-        <w:tc>
-          <w:tcPr>
-            <w:tcW w:w="472" w:type="dxa"/>
-          </w:tcPr>
-          <w:p>
-            <w:pPr>
-              <w:ind w:firstLine="0"/>
-            </w:pPr>
-          </w:p>
-        </w:tc>
-        <w:tc>
-          <w:tcPr>
-            <w:tcW w:w="472" w:type="dxa"/>
-          </w:tcPr>
-          <w:p>
-            <w:pPr>
-              <w:ind w:firstLine="0"/>
-            </w:pPr>
-          </w:p>
-        </w:tc>
-        <w:tc>
-          <w:tcPr>
-            <w:tcW w:w="472" w:type="dxa"/>
-          </w:tcPr>
-          <w:p>
-            <w:pPr>
-              <w:ind w:firstLine="0"/>
-            </w:pPr>
-          </w:p>
-        </w:tc>
-        <w:tc>
-          <w:tcPr>
-            <w:tcW w:w="472" w:type="dxa"/>
-          </w:tcPr>
-          <w:p>
-            <w:pPr>
-              <w:ind w:firstLine="0"/>
-            </w:pPr>
-          </w:p>
-        </w:tc>
-        <w:tc>
-          <w:tcPr>
-            <w:tcW w:w="509" w:type="dxa"/>
-          </w:tcPr>
-          <w:p>
-            <w:pPr>
-              <w:ind w:firstLine="0"/>
-            </w:pPr>
-          </w:p>
-        </w:tc>
-        <w:tc>
-          <w:tcPr>
-            <w:tcW w:w="509" w:type="dxa"/>
-          </w:tcPr>
-          <w:p>
-            <w:pPr>
-              <w:ind w:firstLine="0"/>
-            </w:pPr>
-          </w:p>
-        </w:tc>
-        <w:tc>
-          <w:tcPr>
-            <w:tcW w:w="509" w:type="dxa"/>
-          </w:tcPr>
-          <w:p>
-            <w:pPr>
-              <w:ind w:firstLine="0"/>
-            </w:pPr>
-          </w:p>
-        </w:tc>
-        <w:tc>
-          <w:tcPr>
-            <w:tcW w:w="509" w:type="dxa"/>
-          </w:tcPr>
-          <w:p>
-            <w:pPr>
-              <w:ind w:firstLine="0"/>
-            </w:pPr>
-          </w:p>
-        </w:tc>
-        <w:tc>
-          <w:tcPr>
-            <w:tcW w:w="488" w:type="dxa"/>
-          </w:tcPr>
-          <w:p>
-            <w:pPr>
-              <w:ind w:firstLine="0"/>
+            <w:tcW w:w="2728" w:type="dxa"/>
+          </w:tcPr>
+          <w:p>
+            <w:pPr>
+              <w:jc w:val="left"/>
+            </w:pPr>
+            <w:r>
+              <w:t>5.2.11. „Gauti taupymo pasiūlymus“</w:t>
+            </w:r>
+          </w:p>
+        </w:tc>
+        <w:tc>
+          <w:tcPr>
+            <w:tcW w:w="924" w:type="dxa"/>
+          </w:tcPr>
+          <w:p>
+            <w:pPr>
+              <w:jc w:val="left"/>
             </w:pPr>
             <w:r>
               <w:t>+</w:t>
             </w:r>
+          </w:p>
+        </w:tc>
+        <w:tc>
+          <w:tcPr>
+            <w:tcW w:w="748" w:type="dxa"/>
+          </w:tcPr>
+          <w:p>
+            <w:pPr>
+              <w:jc w:val="left"/>
+            </w:pPr>
+          </w:p>
+        </w:tc>
+        <w:tc>
+          <w:tcPr>
+            <w:tcW w:w="832" w:type="dxa"/>
+          </w:tcPr>
+          <w:p>
+            <w:pPr>
+              <w:jc w:val="left"/>
+            </w:pPr>
+          </w:p>
+        </w:tc>
+        <w:tc>
+          <w:tcPr>
+            <w:tcW w:w="832" w:type="dxa"/>
+          </w:tcPr>
+          <w:p>
+            <w:pPr>
+              <w:jc w:val="left"/>
+            </w:pPr>
+          </w:p>
+        </w:tc>
+        <w:tc>
+          <w:tcPr>
+            <w:tcW w:w="832" w:type="dxa"/>
+          </w:tcPr>
+          <w:p>
+            <w:pPr>
+              <w:jc w:val="left"/>
+            </w:pPr>
+            <w:r>
+              <w:t>+</w:t>
+            </w:r>
+          </w:p>
+        </w:tc>
+        <w:tc>
+          <w:tcPr>
+            <w:tcW w:w="832" w:type="dxa"/>
+          </w:tcPr>
+          <w:p>
+            <w:pPr>
+              <w:jc w:val="left"/>
+            </w:pPr>
+            <w:r>
+              <w:t>+</w:t>
+            </w:r>
+          </w:p>
+        </w:tc>
+        <w:tc>
+          <w:tcPr>
+            <w:tcW w:w="832" w:type="dxa"/>
+          </w:tcPr>
+          <w:p>
+            <w:pPr>
+              <w:jc w:val="left"/>
+            </w:pPr>
+          </w:p>
+        </w:tc>
+        <w:tc>
+          <w:tcPr>
+            <w:tcW w:w="832" w:type="dxa"/>
+          </w:tcPr>
+          <w:p>
+            <w:pPr>
+              <w:jc w:val="left"/>
+            </w:pPr>
+          </w:p>
+        </w:tc>
+        <w:tc>
+          <w:tcPr>
+            <w:tcW w:w="832" w:type="dxa"/>
+          </w:tcPr>
+          <w:p>
+            <w:pPr>
+              <w:jc w:val="left"/>
+            </w:pPr>
+          </w:p>
+        </w:tc>
+        <w:tc>
+          <w:tcPr>
+            <w:tcW w:w="832" w:type="dxa"/>
+          </w:tcPr>
+          <w:p>
+            <w:pPr>
+              <w:jc w:val="left"/>
+            </w:pPr>
           </w:p>
         </w:tc>
       </w:tr>
       <w:tr>
         <w:tc>
           <w:tcPr>
-            <w:tcW w:w="1696" w:type="dxa"/>
-          </w:tcPr>
-          <w:p>
-            <w:pPr>
-              <w:ind w:firstLine="0"/>
-              <w:rPr>
-                <w:sz w:val="24"/>
-                <w:szCs w:val="24"/>
-              </w:rPr>
-            </w:pPr>
-            <w:r>
-              <w:rPr>
-                <w:sz w:val="24"/>
-                <w:szCs w:val="24"/>
-              </w:rPr>
-              <w:t>R7</w:t>
-            </w:r>
-          </w:p>
-        </w:tc>
-        <w:tc>
-          <w:tcPr>
-            <w:tcW w:w="468" w:type="dxa"/>
-          </w:tcPr>
-          <w:p>
-            <w:pPr>
-              <w:ind w:firstLine="0"/>
-            </w:pPr>
-          </w:p>
-        </w:tc>
-        <w:tc>
-          <w:tcPr>
-            <w:tcW w:w="473" w:type="dxa"/>
-          </w:tcPr>
-          <w:p>
-            <w:pPr>
-              <w:ind w:firstLine="0"/>
-            </w:pPr>
-          </w:p>
-        </w:tc>
-        <w:tc>
-          <w:tcPr>
-            <w:tcW w:w="473" w:type="dxa"/>
-          </w:tcPr>
-          <w:p>
-            <w:pPr>
-              <w:ind w:firstLine="0"/>
-            </w:pPr>
-          </w:p>
-        </w:tc>
-        <w:tc>
-          <w:tcPr>
-            <w:tcW w:w="473" w:type="dxa"/>
-          </w:tcPr>
-          <w:p>
-            <w:pPr>
-              <w:ind w:firstLine="0"/>
-            </w:pPr>
-          </w:p>
-        </w:tc>
-        <w:tc>
-          <w:tcPr>
-            <w:tcW w:w="467" w:type="dxa"/>
-          </w:tcPr>
-          <w:p>
-            <w:pPr>
-              <w:ind w:firstLine="0"/>
-            </w:pPr>
-          </w:p>
-        </w:tc>
-        <w:tc>
-          <w:tcPr>
-            <w:tcW w:w="472" w:type="dxa"/>
-          </w:tcPr>
-          <w:p>
-            <w:pPr>
-              <w:ind w:firstLine="0"/>
-            </w:pPr>
-          </w:p>
-        </w:tc>
-        <w:tc>
-          <w:tcPr>
-            <w:tcW w:w="472" w:type="dxa"/>
-          </w:tcPr>
-          <w:p>
-            <w:pPr>
-              <w:ind w:firstLine="0"/>
-            </w:pPr>
-          </w:p>
-        </w:tc>
-        <w:tc>
-          <w:tcPr>
-            <w:tcW w:w="472" w:type="dxa"/>
-          </w:tcPr>
-          <w:p>
-            <w:pPr>
-              <w:ind w:firstLine="0"/>
-            </w:pPr>
-          </w:p>
-        </w:tc>
-        <w:tc>
-          <w:tcPr>
-            <w:tcW w:w="472" w:type="dxa"/>
-          </w:tcPr>
-          <w:p>
-            <w:pPr>
-              <w:ind w:firstLine="0"/>
-            </w:pPr>
-          </w:p>
-        </w:tc>
-        <w:tc>
-          <w:tcPr>
-            <w:tcW w:w="509" w:type="dxa"/>
-          </w:tcPr>
-          <w:p>
-            <w:pPr>
-              <w:ind w:firstLine="0"/>
-            </w:pPr>
-          </w:p>
-        </w:tc>
-        <w:tc>
-          <w:tcPr>
-            <w:tcW w:w="509" w:type="dxa"/>
-          </w:tcPr>
-          <w:p>
-            <w:pPr>
-              <w:ind w:firstLine="0"/>
-            </w:pPr>
-          </w:p>
-        </w:tc>
-        <w:tc>
-          <w:tcPr>
-            <w:tcW w:w="509" w:type="dxa"/>
-          </w:tcPr>
-          <w:p>
-            <w:pPr>
-              <w:ind w:firstLine="0"/>
-            </w:pPr>
-          </w:p>
-        </w:tc>
-        <w:tc>
-          <w:tcPr>
-            <w:tcW w:w="509" w:type="dxa"/>
-          </w:tcPr>
-          <w:p>
-            <w:pPr>
-              <w:ind w:firstLine="0"/>
+            <w:tcW w:w="2728" w:type="dxa"/>
+          </w:tcPr>
+          <w:p>
+            <w:pPr>
+              <w:jc w:val="left"/>
+            </w:pPr>
+            <w:r>
+              <w:t>5.2.12. „Peržiūrėti nuspėjamas išlaidas“</w:t>
+            </w:r>
+          </w:p>
+        </w:tc>
+        <w:tc>
+          <w:tcPr>
+            <w:tcW w:w="924" w:type="dxa"/>
+          </w:tcPr>
+          <w:p>
+            <w:pPr>
+              <w:jc w:val="left"/>
             </w:pPr>
             <w:r>
               <w:t>+</w:t>
@@ -16508,11 +15722,97 @@
         </w:tc>
         <w:tc>
           <w:tcPr>
-            <w:tcW w:w="488" w:type="dxa"/>
-          </w:tcPr>
-          <w:p>
-            <w:pPr>
-              <w:ind w:firstLine="0"/>
+            <w:tcW w:w="748" w:type="dxa"/>
+          </w:tcPr>
+          <w:p>
+            <w:pPr>
+              <w:jc w:val="left"/>
+            </w:pPr>
+            <w:r>
+              <w:t>+</w:t>
+            </w:r>
+          </w:p>
+        </w:tc>
+        <w:tc>
+          <w:tcPr>
+            <w:tcW w:w="832" w:type="dxa"/>
+          </w:tcPr>
+          <w:p>
+            <w:pPr>
+              <w:jc w:val="left"/>
+            </w:pPr>
+          </w:p>
+        </w:tc>
+        <w:tc>
+          <w:tcPr>
+            <w:tcW w:w="832" w:type="dxa"/>
+          </w:tcPr>
+          <w:p>
+            <w:pPr>
+              <w:jc w:val="left"/>
+            </w:pPr>
+          </w:p>
+        </w:tc>
+        <w:tc>
+          <w:tcPr>
+            <w:tcW w:w="832" w:type="dxa"/>
+          </w:tcPr>
+          <w:p>
+            <w:pPr>
+              <w:jc w:val="left"/>
+            </w:pPr>
+          </w:p>
+        </w:tc>
+        <w:tc>
+          <w:tcPr>
+            <w:tcW w:w="832" w:type="dxa"/>
+          </w:tcPr>
+          <w:p>
+            <w:pPr>
+              <w:jc w:val="left"/>
+            </w:pPr>
+            <w:r>
+              <w:t>+</w:t>
+            </w:r>
+          </w:p>
+        </w:tc>
+        <w:tc>
+          <w:tcPr>
+            <w:tcW w:w="832" w:type="dxa"/>
+          </w:tcPr>
+          <w:p>
+            <w:pPr>
+              <w:jc w:val="left"/>
+            </w:pPr>
+          </w:p>
+        </w:tc>
+        <w:tc>
+          <w:tcPr>
+            <w:tcW w:w="832" w:type="dxa"/>
+          </w:tcPr>
+          <w:p>
+            <w:pPr>
+              <w:jc w:val="left"/>
+            </w:pPr>
+          </w:p>
+        </w:tc>
+        <w:tc>
+          <w:tcPr>
+            <w:tcW w:w="832" w:type="dxa"/>
+          </w:tcPr>
+          <w:p>
+            <w:pPr>
+              <w:jc w:val="left"/>
+            </w:pPr>
+          </w:p>
+        </w:tc>
+        <w:tc>
+          <w:tcPr>
+            <w:tcW w:w="832" w:type="dxa"/>
+          </w:tcPr>
+          <w:p>
+            <w:pPr>
+              <w:jc w:val="left"/>
             </w:pPr>
           </w:p>
         </w:tc>
@@ -16520,102 +15820,24 @@
       <w:tr>
         <w:tc>
           <w:tcPr>
-            <w:tcW w:w="1696" w:type="dxa"/>
-          </w:tcPr>
-          <w:p>
-            <w:pPr>
-              <w:ind w:firstLine="0"/>
-              <w:rPr>
-                <w:sz w:val="24"/>
-                <w:szCs w:val="24"/>
-              </w:rPr>
-            </w:pPr>
-            <w:r>
-              <w:rPr>
-                <w:sz w:val="24"/>
-                <w:szCs w:val="24"/>
-              </w:rPr>
-              <w:t>R8</w:t>
-            </w:r>
-          </w:p>
-        </w:tc>
-        <w:tc>
-          <w:tcPr>
-            <w:tcW w:w="468" w:type="dxa"/>
-          </w:tcPr>
-          <w:p>
-            <w:pPr>
-              <w:ind w:firstLine="0"/>
-            </w:pPr>
-          </w:p>
-        </w:tc>
-        <w:tc>
-          <w:tcPr>
-            <w:tcW w:w="473" w:type="dxa"/>
-          </w:tcPr>
-          <w:p>
-            <w:pPr>
-              <w:ind w:firstLine="0"/>
-            </w:pPr>
-          </w:p>
-        </w:tc>
-        <w:tc>
-          <w:tcPr>
-            <w:tcW w:w="473" w:type="dxa"/>
-          </w:tcPr>
-          <w:p>
-            <w:pPr>
-              <w:ind w:firstLine="0"/>
-            </w:pPr>
-          </w:p>
-        </w:tc>
-        <w:tc>
-          <w:tcPr>
-            <w:tcW w:w="473" w:type="dxa"/>
-          </w:tcPr>
-          <w:p>
-            <w:pPr>
-              <w:ind w:firstLine="0"/>
-            </w:pPr>
-          </w:p>
-        </w:tc>
-        <w:tc>
-          <w:tcPr>
-            <w:tcW w:w="467" w:type="dxa"/>
-          </w:tcPr>
-          <w:p>
-            <w:pPr>
-              <w:ind w:firstLine="0"/>
-            </w:pPr>
-          </w:p>
-        </w:tc>
-        <w:tc>
-          <w:tcPr>
-            <w:tcW w:w="472" w:type="dxa"/>
-          </w:tcPr>
-          <w:p>
-            <w:pPr>
-              <w:ind w:firstLine="0"/>
-            </w:pPr>
-          </w:p>
-        </w:tc>
-        <w:tc>
-          <w:tcPr>
-            <w:tcW w:w="472" w:type="dxa"/>
-          </w:tcPr>
-          <w:p>
-            <w:pPr>
-              <w:ind w:firstLine="0"/>
-            </w:pPr>
-          </w:p>
-        </w:tc>
-        <w:tc>
-          <w:tcPr>
-            <w:tcW w:w="472" w:type="dxa"/>
-          </w:tcPr>
-          <w:p>
-            <w:pPr>
-              <w:ind w:firstLine="0"/>
+            <w:tcW w:w="2728" w:type="dxa"/>
+          </w:tcPr>
+          <w:p>
+            <w:pPr>
+              <w:jc w:val="left"/>
+            </w:pPr>
+            <w:r>
+              <w:t>5.2.13. „Paremti kūrėjus“</w:t>
+            </w:r>
+          </w:p>
+        </w:tc>
+        <w:tc>
+          <w:tcPr>
+            <w:tcW w:w="924" w:type="dxa"/>
+          </w:tcPr>
+          <w:p>
+            <w:pPr>
+              <w:jc w:val="left"/>
             </w:pPr>
             <w:r>
               <w:t>+</w:t>
@@ -16624,61 +15846,94 @@
         </w:tc>
         <w:tc>
           <w:tcPr>
-            <w:tcW w:w="472" w:type="dxa"/>
-          </w:tcPr>
-          <w:p>
-            <w:pPr>
-              <w:ind w:firstLine="0"/>
-            </w:pPr>
-          </w:p>
-        </w:tc>
-        <w:tc>
-          <w:tcPr>
-            <w:tcW w:w="509" w:type="dxa"/>
-          </w:tcPr>
-          <w:p>
-            <w:pPr>
-              <w:ind w:firstLine="0"/>
-            </w:pPr>
-          </w:p>
-        </w:tc>
-        <w:tc>
-          <w:tcPr>
-            <w:tcW w:w="509" w:type="dxa"/>
-          </w:tcPr>
-          <w:p>
-            <w:pPr>
-              <w:ind w:firstLine="0"/>
-            </w:pPr>
-          </w:p>
-        </w:tc>
-        <w:tc>
-          <w:tcPr>
-            <w:tcW w:w="509" w:type="dxa"/>
-          </w:tcPr>
-          <w:p>
-            <w:pPr>
-              <w:ind w:firstLine="0"/>
-            </w:pPr>
-          </w:p>
-        </w:tc>
-        <w:tc>
-          <w:tcPr>
-            <w:tcW w:w="509" w:type="dxa"/>
-          </w:tcPr>
-          <w:p>
-            <w:pPr>
-              <w:ind w:firstLine="0"/>
-            </w:pPr>
-          </w:p>
-        </w:tc>
-        <w:tc>
-          <w:tcPr>
-            <w:tcW w:w="488" w:type="dxa"/>
-          </w:tcPr>
-          <w:p>
-            <w:pPr>
-              <w:ind w:firstLine="0"/>
+            <w:tcW w:w="748" w:type="dxa"/>
+          </w:tcPr>
+          <w:p>
+            <w:pPr>
+              <w:jc w:val="left"/>
+            </w:pPr>
+          </w:p>
+        </w:tc>
+        <w:tc>
+          <w:tcPr>
+            <w:tcW w:w="832" w:type="dxa"/>
+          </w:tcPr>
+          <w:p>
+            <w:pPr>
+              <w:jc w:val="left"/>
+            </w:pPr>
+          </w:p>
+        </w:tc>
+        <w:tc>
+          <w:tcPr>
+            <w:tcW w:w="832" w:type="dxa"/>
+          </w:tcPr>
+          <w:p>
+            <w:pPr>
+              <w:jc w:val="left"/>
+            </w:pPr>
+          </w:p>
+        </w:tc>
+        <w:tc>
+          <w:tcPr>
+            <w:tcW w:w="832" w:type="dxa"/>
+          </w:tcPr>
+          <w:p>
+            <w:pPr>
+              <w:jc w:val="left"/>
+            </w:pPr>
+          </w:p>
+        </w:tc>
+        <w:tc>
+          <w:tcPr>
+            <w:tcW w:w="832" w:type="dxa"/>
+          </w:tcPr>
+          <w:p>
+            <w:pPr>
+              <w:jc w:val="left"/>
+            </w:pPr>
+          </w:p>
+        </w:tc>
+        <w:tc>
+          <w:tcPr>
+            <w:tcW w:w="832" w:type="dxa"/>
+          </w:tcPr>
+          <w:p>
+            <w:pPr>
+              <w:jc w:val="left"/>
+            </w:pPr>
+          </w:p>
+        </w:tc>
+        <w:tc>
+          <w:tcPr>
+            <w:tcW w:w="832" w:type="dxa"/>
+          </w:tcPr>
+          <w:p>
+            <w:pPr>
+              <w:jc w:val="left"/>
+            </w:pPr>
+            <w:r>
+              <w:t>+</w:t>
+            </w:r>
+          </w:p>
+        </w:tc>
+        <w:tc>
+          <w:tcPr>
+            <w:tcW w:w="832" w:type="dxa"/>
+          </w:tcPr>
+          <w:p>
+            <w:pPr>
+              <w:jc w:val="left"/>
+            </w:pPr>
+          </w:p>
+        </w:tc>
+        <w:tc>
+          <w:tcPr>
+            <w:tcW w:w="832" w:type="dxa"/>
+          </w:tcPr>
+          <w:p>
+            <w:pPr>
+              <w:jc w:val="left"/>
             </w:pPr>
           </w:p>
         </w:tc>
@@ -16686,119 +15941,24 @@
       <w:tr>
         <w:tc>
           <w:tcPr>
-            <w:tcW w:w="1696" w:type="dxa"/>
-          </w:tcPr>
-          <w:p>
-            <w:pPr>
-              <w:ind w:firstLine="0"/>
-              <w:rPr>
-                <w:sz w:val="24"/>
-                <w:szCs w:val="24"/>
-              </w:rPr>
-            </w:pPr>
-            <w:r>
-              <w:rPr>
-                <w:sz w:val="24"/>
-                <w:szCs w:val="24"/>
-              </w:rPr>
-              <w:t>R8</w:t>
-            </w:r>
-            <w:r>
-              <w:rPr>
-                <w:sz w:val="24"/>
-                <w:szCs w:val="24"/>
-              </w:rPr>
-              <w:t>.1</w:t>
-            </w:r>
-          </w:p>
-        </w:tc>
-        <w:tc>
-          <w:tcPr>
-            <w:tcW w:w="468" w:type="dxa"/>
-          </w:tcPr>
-          <w:p>
-            <w:pPr>
-              <w:ind w:firstLine="0"/>
-            </w:pPr>
-          </w:p>
-        </w:tc>
-        <w:tc>
-          <w:tcPr>
-            <w:tcW w:w="473" w:type="dxa"/>
-          </w:tcPr>
-          <w:p>
-            <w:pPr>
-              <w:ind w:firstLine="0"/>
-            </w:pPr>
-          </w:p>
-        </w:tc>
-        <w:tc>
-          <w:tcPr>
-            <w:tcW w:w="473" w:type="dxa"/>
-          </w:tcPr>
-          <w:p>
-            <w:pPr>
-              <w:ind w:firstLine="0"/>
-            </w:pPr>
-          </w:p>
-        </w:tc>
-        <w:tc>
-          <w:tcPr>
-            <w:tcW w:w="473" w:type="dxa"/>
-          </w:tcPr>
-          <w:p>
-            <w:pPr>
-              <w:ind w:firstLine="0"/>
-            </w:pPr>
-          </w:p>
-        </w:tc>
-        <w:tc>
-          <w:tcPr>
-            <w:tcW w:w="467" w:type="dxa"/>
-          </w:tcPr>
-          <w:p>
-            <w:pPr>
-              <w:ind w:firstLine="0"/>
-            </w:pPr>
-          </w:p>
-        </w:tc>
-        <w:tc>
-          <w:tcPr>
-            <w:tcW w:w="472" w:type="dxa"/>
-          </w:tcPr>
-          <w:p>
-            <w:pPr>
-              <w:ind w:firstLine="0"/>
-            </w:pPr>
-          </w:p>
-        </w:tc>
-        <w:tc>
-          <w:tcPr>
-            <w:tcW w:w="472" w:type="dxa"/>
-          </w:tcPr>
-          <w:p>
-            <w:pPr>
-              <w:ind w:firstLine="0"/>
-            </w:pPr>
-          </w:p>
-        </w:tc>
-        <w:tc>
-          <w:tcPr>
-            <w:tcW w:w="472" w:type="dxa"/>
-          </w:tcPr>
-          <w:p>
-            <w:pPr>
-              <w:ind w:firstLine="0"/>
-            </w:pPr>
-          </w:p>
-        </w:tc>
-        <w:tc>
-          <w:tcPr>
-            <w:tcW w:w="472" w:type="dxa"/>
-          </w:tcPr>
-          <w:p>
-            <w:pPr>
-              <w:ind w:firstLine="0"/>
+            <w:tcW w:w="2728" w:type="dxa"/>
+          </w:tcPr>
+          <w:p>
+            <w:pPr>
+              <w:jc w:val="left"/>
+            </w:pPr>
+            <w:r>
+              <w:t>5.2.14. „Dalintis statistika socialiniuose tinkluose“</w:t>
+            </w:r>
+          </w:p>
+        </w:tc>
+        <w:tc>
+          <w:tcPr>
+            <w:tcW w:w="924" w:type="dxa"/>
+          </w:tcPr>
+          <w:p>
+            <w:pPr>
+              <w:jc w:val="left"/>
             </w:pPr>
             <w:r>
               <w:t>+</w:t>
@@ -16807,181 +15967,61 @@
         </w:tc>
         <w:tc>
           <w:tcPr>
-            <w:tcW w:w="509" w:type="dxa"/>
-          </w:tcPr>
-          <w:p>
-            <w:pPr>
-              <w:ind w:firstLine="0"/>
-            </w:pPr>
-          </w:p>
-        </w:tc>
-        <w:tc>
-          <w:tcPr>
-            <w:tcW w:w="509" w:type="dxa"/>
-          </w:tcPr>
-          <w:p>
-            <w:pPr>
-              <w:ind w:firstLine="0"/>
-            </w:pPr>
-          </w:p>
-        </w:tc>
-        <w:tc>
-          <w:tcPr>
-            <w:tcW w:w="509" w:type="dxa"/>
-          </w:tcPr>
-          <w:p>
-            <w:pPr>
-              <w:ind w:firstLine="0"/>
-            </w:pPr>
-          </w:p>
-        </w:tc>
-        <w:tc>
-          <w:tcPr>
-            <w:tcW w:w="509" w:type="dxa"/>
-          </w:tcPr>
-          <w:p>
-            <w:pPr>
-              <w:ind w:firstLine="0"/>
-            </w:pPr>
-          </w:p>
-        </w:tc>
-        <w:tc>
-          <w:tcPr>
-            <w:tcW w:w="488" w:type="dxa"/>
-          </w:tcPr>
-          <w:p>
-            <w:pPr>
-              <w:ind w:firstLine="0"/>
-            </w:pPr>
-          </w:p>
-        </w:tc>
-      </w:tr>
-      <w:tr>
-        <w:tc>
-          <w:tcPr>
-            <w:tcW w:w="1696" w:type="dxa"/>
-          </w:tcPr>
-          <w:p>
-            <w:pPr>
-              <w:ind w:firstLine="0"/>
-              <w:rPr>
-                <w:sz w:val="24"/>
-                <w:szCs w:val="24"/>
-              </w:rPr>
-            </w:pPr>
-            <w:r>
-              <w:rPr>
-                <w:sz w:val="24"/>
-                <w:szCs w:val="24"/>
-              </w:rPr>
-              <w:t>R8</w:t>
-            </w:r>
-            <w:r>
-              <w:rPr>
-                <w:sz w:val="24"/>
-                <w:szCs w:val="24"/>
-              </w:rPr>
-              <w:t>.2</w:t>
-            </w:r>
-          </w:p>
-        </w:tc>
-        <w:tc>
-          <w:tcPr>
-            <w:tcW w:w="468" w:type="dxa"/>
-          </w:tcPr>
-          <w:p>
-            <w:pPr>
-              <w:ind w:firstLine="0"/>
-            </w:pPr>
-          </w:p>
-        </w:tc>
-        <w:tc>
-          <w:tcPr>
-            <w:tcW w:w="473" w:type="dxa"/>
-          </w:tcPr>
-          <w:p>
-            <w:pPr>
-              <w:ind w:firstLine="0"/>
-            </w:pPr>
-          </w:p>
-        </w:tc>
-        <w:tc>
-          <w:tcPr>
-            <w:tcW w:w="473" w:type="dxa"/>
-          </w:tcPr>
-          <w:p>
-            <w:pPr>
-              <w:ind w:firstLine="0"/>
-            </w:pPr>
-          </w:p>
-        </w:tc>
-        <w:tc>
-          <w:tcPr>
-            <w:tcW w:w="473" w:type="dxa"/>
-          </w:tcPr>
-          <w:p>
-            <w:pPr>
-              <w:ind w:firstLine="0"/>
-            </w:pPr>
-          </w:p>
-        </w:tc>
-        <w:tc>
-          <w:tcPr>
-            <w:tcW w:w="467" w:type="dxa"/>
-          </w:tcPr>
-          <w:p>
-            <w:pPr>
-              <w:ind w:firstLine="0"/>
-            </w:pPr>
-          </w:p>
-        </w:tc>
-        <w:tc>
-          <w:tcPr>
-            <w:tcW w:w="472" w:type="dxa"/>
-          </w:tcPr>
-          <w:p>
-            <w:pPr>
-              <w:ind w:firstLine="0"/>
-            </w:pPr>
-          </w:p>
-        </w:tc>
-        <w:tc>
-          <w:tcPr>
-            <w:tcW w:w="472" w:type="dxa"/>
-          </w:tcPr>
-          <w:p>
-            <w:pPr>
-              <w:ind w:firstLine="0"/>
-            </w:pPr>
-          </w:p>
-        </w:tc>
-        <w:tc>
-          <w:tcPr>
-            <w:tcW w:w="472" w:type="dxa"/>
-          </w:tcPr>
-          <w:p>
-            <w:pPr>
-              <w:ind w:firstLine="0"/>
-            </w:pPr>
-          </w:p>
-        </w:tc>
-        <w:tc>
-          <w:tcPr>
-            <w:tcW w:w="472" w:type="dxa"/>
-          </w:tcPr>
-          <w:p>
-            <w:pPr>
-              <w:ind w:firstLine="0"/>
-            </w:pPr>
-          </w:p>
-        </w:tc>
-        <w:tc>
-          <w:tcPr>
-            <w:tcW w:w="509" w:type="dxa"/>
-          </w:tcPr>
-          <w:p>
-            <w:pPr>
-              <w:ind w:firstLine="0"/>
+            <w:tcW w:w="748" w:type="dxa"/>
+          </w:tcPr>
+          <w:p>
+            <w:pPr>
+              <w:jc w:val="left"/>
+            </w:pPr>
+          </w:p>
+        </w:tc>
+        <w:tc>
+          <w:tcPr>
+            <w:tcW w:w="832" w:type="dxa"/>
+          </w:tcPr>
+          <w:p>
+            <w:pPr>
+              <w:jc w:val="left"/>
+            </w:pPr>
+          </w:p>
+        </w:tc>
+        <w:tc>
+          <w:tcPr>
+            <w:tcW w:w="832" w:type="dxa"/>
+          </w:tcPr>
+          <w:p>
+            <w:pPr>
+              <w:jc w:val="left"/>
+            </w:pPr>
+          </w:p>
+        </w:tc>
+        <w:tc>
+          <w:tcPr>
+            <w:tcW w:w="832" w:type="dxa"/>
+          </w:tcPr>
+          <w:p>
+            <w:pPr>
+              <w:jc w:val="left"/>
+            </w:pPr>
+          </w:p>
+        </w:tc>
+        <w:tc>
+          <w:tcPr>
+            <w:tcW w:w="832" w:type="dxa"/>
+          </w:tcPr>
+          <w:p>
+            <w:pPr>
+              <w:jc w:val="left"/>
+            </w:pPr>
+          </w:p>
+        </w:tc>
+        <w:tc>
+          <w:tcPr>
+            <w:tcW w:w="832" w:type="dxa"/>
+          </w:tcPr>
+          <w:p>
+            <w:pPr>
+              <w:jc w:val="left"/>
             </w:pPr>
             <w:r>
               <w:t>+</w:t>
@@ -16990,383 +16030,31 @@
         </w:tc>
         <w:tc>
           <w:tcPr>
-            <w:tcW w:w="509" w:type="dxa"/>
-          </w:tcPr>
-          <w:p>
-            <w:pPr>
-              <w:ind w:firstLine="0"/>
-            </w:pPr>
-          </w:p>
-        </w:tc>
-        <w:tc>
-          <w:tcPr>
-            <w:tcW w:w="509" w:type="dxa"/>
-          </w:tcPr>
-          <w:p>
-            <w:pPr>
-              <w:ind w:firstLine="0"/>
-            </w:pPr>
-          </w:p>
-        </w:tc>
-        <w:tc>
-          <w:tcPr>
-            <w:tcW w:w="509" w:type="dxa"/>
-          </w:tcPr>
-          <w:p>
-            <w:pPr>
-              <w:ind w:firstLine="0"/>
-            </w:pPr>
-          </w:p>
-        </w:tc>
-        <w:tc>
-          <w:tcPr>
-            <w:tcW w:w="488" w:type="dxa"/>
-          </w:tcPr>
-          <w:p>
-            <w:pPr>
-              <w:ind w:firstLine="0"/>
-            </w:pPr>
-          </w:p>
-        </w:tc>
-      </w:tr>
-      <w:tr>
-        <w:tc>
-          <w:tcPr>
-            <w:tcW w:w="1696" w:type="dxa"/>
-          </w:tcPr>
-          <w:p>
-            <w:pPr>
-              <w:ind w:firstLine="0"/>
-              <w:rPr>
-                <w:sz w:val="24"/>
-                <w:szCs w:val="24"/>
-              </w:rPr>
-            </w:pPr>
-            <w:r>
-              <w:rPr>
-                <w:sz w:val="24"/>
-                <w:szCs w:val="24"/>
-              </w:rPr>
-              <w:t>R8</w:t>
-            </w:r>
-            <w:r>
-              <w:rPr>
-                <w:sz w:val="24"/>
-                <w:szCs w:val="24"/>
-              </w:rPr>
-              <w:t>.3</w:t>
-            </w:r>
-          </w:p>
-        </w:tc>
-        <w:tc>
-          <w:tcPr>
-            <w:tcW w:w="468" w:type="dxa"/>
-          </w:tcPr>
-          <w:p>
-            <w:pPr>
-              <w:ind w:firstLine="0"/>
-            </w:pPr>
-          </w:p>
-        </w:tc>
-        <w:tc>
-          <w:tcPr>
-            <w:tcW w:w="473" w:type="dxa"/>
-          </w:tcPr>
-          <w:p>
-            <w:pPr>
-              <w:ind w:firstLine="0"/>
-            </w:pPr>
-          </w:p>
-        </w:tc>
-        <w:tc>
-          <w:tcPr>
-            <w:tcW w:w="473" w:type="dxa"/>
-          </w:tcPr>
-          <w:p>
-            <w:pPr>
-              <w:ind w:firstLine="0"/>
-            </w:pPr>
-          </w:p>
-        </w:tc>
-        <w:tc>
-          <w:tcPr>
-            <w:tcW w:w="473" w:type="dxa"/>
-          </w:tcPr>
-          <w:p>
-            <w:pPr>
-              <w:ind w:firstLine="0"/>
-            </w:pPr>
-          </w:p>
-        </w:tc>
-        <w:tc>
-          <w:tcPr>
-            <w:tcW w:w="467" w:type="dxa"/>
-          </w:tcPr>
-          <w:p>
-            <w:pPr>
-              <w:ind w:firstLine="0"/>
-            </w:pPr>
-          </w:p>
-        </w:tc>
-        <w:tc>
-          <w:tcPr>
-            <w:tcW w:w="472" w:type="dxa"/>
-          </w:tcPr>
-          <w:p>
-            <w:pPr>
-              <w:ind w:firstLine="0"/>
-            </w:pPr>
-          </w:p>
-        </w:tc>
-        <w:tc>
-          <w:tcPr>
-            <w:tcW w:w="472" w:type="dxa"/>
-          </w:tcPr>
-          <w:p>
-            <w:pPr>
-              <w:ind w:firstLine="0"/>
-            </w:pPr>
-          </w:p>
-        </w:tc>
-        <w:tc>
-          <w:tcPr>
-            <w:tcW w:w="472" w:type="dxa"/>
-          </w:tcPr>
-          <w:p>
-            <w:pPr>
-              <w:ind w:firstLine="0"/>
-            </w:pPr>
-            <w:r>
-              <w:t>+</w:t>
-            </w:r>
-          </w:p>
-        </w:tc>
-        <w:tc>
-          <w:tcPr>
-            <w:tcW w:w="472" w:type="dxa"/>
-          </w:tcPr>
-          <w:p>
-            <w:pPr>
-              <w:ind w:firstLine="0"/>
-            </w:pPr>
-          </w:p>
-        </w:tc>
-        <w:tc>
-          <w:tcPr>
-            <w:tcW w:w="509" w:type="dxa"/>
-          </w:tcPr>
-          <w:p>
-            <w:pPr>
-              <w:ind w:firstLine="0"/>
-            </w:pPr>
-          </w:p>
-        </w:tc>
-        <w:tc>
-          <w:tcPr>
-            <w:tcW w:w="509" w:type="dxa"/>
-          </w:tcPr>
-          <w:p>
-            <w:pPr>
-              <w:ind w:firstLine="0"/>
-            </w:pPr>
-          </w:p>
-        </w:tc>
-        <w:tc>
-          <w:tcPr>
-            <w:tcW w:w="509" w:type="dxa"/>
-          </w:tcPr>
-          <w:p>
-            <w:pPr>
-              <w:ind w:firstLine="0"/>
-            </w:pPr>
-          </w:p>
-        </w:tc>
-        <w:tc>
-          <w:tcPr>
-            <w:tcW w:w="509" w:type="dxa"/>
-          </w:tcPr>
-          <w:p>
-            <w:pPr>
-              <w:ind w:firstLine="0"/>
-            </w:pPr>
-          </w:p>
-        </w:tc>
-        <w:tc>
-          <w:tcPr>
-            <w:tcW w:w="488" w:type="dxa"/>
-          </w:tcPr>
-          <w:p>
-            <w:pPr>
-              <w:ind w:firstLine="0"/>
-            </w:pPr>
-          </w:p>
-        </w:tc>
-      </w:tr>
-      <w:tr>
-        <w:tc>
-          <w:tcPr>
-            <w:tcW w:w="1696" w:type="dxa"/>
-          </w:tcPr>
-          <w:p>
-            <w:pPr>
-              <w:ind w:firstLine="0"/>
-              <w:rPr>
-                <w:sz w:val="24"/>
-                <w:szCs w:val="24"/>
-              </w:rPr>
-            </w:pPr>
-            <w:r>
-              <w:rPr>
-                <w:sz w:val="24"/>
-                <w:szCs w:val="24"/>
-              </w:rPr>
-              <w:t>R9</w:t>
-            </w:r>
-          </w:p>
-        </w:tc>
-        <w:tc>
-          <w:tcPr>
-            <w:tcW w:w="468" w:type="dxa"/>
-          </w:tcPr>
-          <w:p>
-            <w:pPr>
-              <w:ind w:firstLine="0"/>
-            </w:pPr>
-          </w:p>
-        </w:tc>
-        <w:tc>
-          <w:tcPr>
-            <w:tcW w:w="473" w:type="dxa"/>
-          </w:tcPr>
-          <w:p>
-            <w:pPr>
-              <w:ind w:firstLine="0"/>
-            </w:pPr>
-          </w:p>
-        </w:tc>
-        <w:tc>
-          <w:tcPr>
-            <w:tcW w:w="473" w:type="dxa"/>
-          </w:tcPr>
-          <w:p>
-            <w:pPr>
-              <w:ind w:firstLine="0"/>
-            </w:pPr>
-          </w:p>
-        </w:tc>
-        <w:tc>
-          <w:tcPr>
-            <w:tcW w:w="473" w:type="dxa"/>
-          </w:tcPr>
-          <w:p>
-            <w:pPr>
-              <w:ind w:firstLine="0"/>
-            </w:pPr>
-          </w:p>
-        </w:tc>
-        <w:tc>
-          <w:tcPr>
-            <w:tcW w:w="467" w:type="dxa"/>
-          </w:tcPr>
-          <w:p>
-            <w:pPr>
-              <w:ind w:firstLine="0"/>
-            </w:pPr>
-            <w:r>
-              <w:t>+</w:t>
-            </w:r>
-          </w:p>
-        </w:tc>
-        <w:tc>
-          <w:tcPr>
-            <w:tcW w:w="472" w:type="dxa"/>
-          </w:tcPr>
-          <w:p>
-            <w:pPr>
-              <w:ind w:firstLine="0"/>
-            </w:pPr>
-            <w:r>
-              <w:t>+</w:t>
-            </w:r>
-          </w:p>
-        </w:tc>
-        <w:tc>
-          <w:tcPr>
-            <w:tcW w:w="472" w:type="dxa"/>
-          </w:tcPr>
-          <w:p>
-            <w:pPr>
-              <w:ind w:firstLine="0"/>
-            </w:pPr>
-          </w:p>
-        </w:tc>
-        <w:tc>
-          <w:tcPr>
-            <w:tcW w:w="472" w:type="dxa"/>
-          </w:tcPr>
-          <w:p>
-            <w:pPr>
-              <w:ind w:firstLine="0"/>
-            </w:pPr>
-          </w:p>
-        </w:tc>
-        <w:tc>
-          <w:tcPr>
-            <w:tcW w:w="472" w:type="dxa"/>
-          </w:tcPr>
-          <w:p>
-            <w:pPr>
-              <w:ind w:firstLine="0"/>
-            </w:pPr>
-          </w:p>
-        </w:tc>
-        <w:tc>
-          <w:tcPr>
-            <w:tcW w:w="509" w:type="dxa"/>
-          </w:tcPr>
-          <w:p>
-            <w:pPr>
-              <w:ind w:firstLine="0"/>
-            </w:pPr>
-          </w:p>
-        </w:tc>
-        <w:tc>
-          <w:tcPr>
-            <w:tcW w:w="509" w:type="dxa"/>
-          </w:tcPr>
-          <w:p>
-            <w:pPr>
-              <w:ind w:firstLine="0"/>
-            </w:pPr>
-          </w:p>
-        </w:tc>
-        <w:tc>
-          <w:tcPr>
-            <w:tcW w:w="509" w:type="dxa"/>
-          </w:tcPr>
-          <w:p>
-            <w:pPr>
-              <w:ind w:firstLine="0"/>
-            </w:pPr>
-          </w:p>
-        </w:tc>
-        <w:tc>
-          <w:tcPr>
-            <w:tcW w:w="509" w:type="dxa"/>
-          </w:tcPr>
-          <w:p>
-            <w:pPr>
-              <w:ind w:firstLine="0"/>
-            </w:pPr>
-          </w:p>
-        </w:tc>
-        <w:tc>
-          <w:tcPr>
-            <w:tcW w:w="488" w:type="dxa"/>
-          </w:tcPr>
-          <w:p>
-            <w:pPr>
-              <w:ind w:firstLine="0"/>
+            <w:tcW w:w="832" w:type="dxa"/>
+          </w:tcPr>
+          <w:p>
+            <w:pPr>
+              <w:jc w:val="left"/>
+            </w:pPr>
+          </w:p>
+        </w:tc>
+        <w:tc>
+          <w:tcPr>
+            <w:tcW w:w="832" w:type="dxa"/>
+          </w:tcPr>
+          <w:p>
+            <w:pPr>
+              <w:jc w:val="left"/>
+            </w:pPr>
+          </w:p>
+        </w:tc>
+        <w:tc>
+          <w:tcPr>
+            <w:tcW w:w="832" w:type="dxa"/>
+          </w:tcPr>
+          <w:p>
+            <w:pPr>
+              <w:jc w:val="left"/>
             </w:pPr>
           </w:p>
         </w:tc>
@@ -17439,7 +16127,7 @@
           <w:sz w:val="24"/>
         </w:rPr>
         <w:pict>
-          <v:shape id="_x0000_i1032" type="#_x0000_t75" style="width:467.4pt;height:208.8pt">
+          <v:shape id="_x0000_i1032" type="#_x0000_t75" style="width:467.45pt;height:208.9pt">
             <v:imagedata r:id="rId16" o:title="sd__Peržiūrėti_išlaidų_įrašus__Peržiūrėti_išlaidų_įrašus"/>
           </v:shape>
         </w:pict>
@@ -17483,7 +16171,7 @@
           <w:sz w:val="24"/>
         </w:rPr>
         <w:pict>
-          <v:shape id="_x0000_i1033" type="#_x0000_t75" style="width:466.8pt;height:292.8pt">
+          <v:shape id="_x0000_i1033" type="#_x0000_t75" style="width:466.9pt;height:292.35pt">
             <v:imagedata r:id="rId17" o:title="Ieškoti įrašų"/>
           </v:shape>
         </w:pict>
@@ -18842,7 +17530,21 @@
           <w:sz w:val="24"/>
           <w:lang w:eastAsia="en-GB"/>
         </w:rPr>
-        <w:t>Pirmame lygmenyje vaizduojamas „Fiinasta“ modelio komponentas. Į šį komponentą patenka visi interfeiso elementai, kurie yra pateikiami robastiškumo diagramose: „Pridėti išlaidas“, „</w:t>
+        <w:t>Pirmame ly</w:t>
+      </w:r>
+      <w:r>
+        <w:rPr>
+          <w:sz w:val="24"/>
+          <w:lang w:eastAsia="en-GB"/>
+        </w:rPr>
+        <w:t xml:space="preserve">gmenyje vaizduojamas „View“ </w:t>
+      </w:r>
+      <w:r>
+        <w:rPr>
+          <w:sz w:val="24"/>
+          <w:lang w:eastAsia="en-GB"/>
+        </w:rPr>
+        <w:t>komponentas. Į šį komponentą patenka visi interfeiso elementai, kurie yra pateikiami robastiškumo diagramose: „Pridėti išlaidas“, „</w:t>
       </w:r>
       <w:r>
         <w:rPr>
@@ -19047,7 +17749,19 @@
         <w:rPr>
           <w:sz w:val="24"/>
         </w:rPr>
-        <w:t xml:space="preserve"> naršyklėje esanti programa bendrauja su Web serveriu „Fiinasta API“</w:t>
+        <w:t xml:space="preserve"> naršyklėje esanti pr</w:t>
+      </w:r>
+      <w:r>
+        <w:rPr>
+          <w:sz w:val="24"/>
+        </w:rPr>
+        <w:t>ograma bendrauja su Web serverio</w:t>
+      </w:r>
+      <w:r>
+        <w:rPr>
+          <w:sz w:val="24"/>
+        </w:rPr>
+        <w:t xml:space="preserve"> „Fiinasta API“</w:t>
       </w:r>
       <w:r>
         <w:rPr>
@@ -19087,7 +17801,13 @@
           <w:rFonts w:ascii="Times New Roman" w:hAnsi="Times New Roman" w:cs="Times New Roman"/>
         </w:rPr>
         <w:lastRenderedPageBreak/>
-        <w:t>Testavomo</w:t>
+        <w:t>Testavi</w:t>
+      </w:r>
+      <w:r>
+        <w:rPr>
+          <w:rFonts w:ascii="Times New Roman" w:hAnsi="Times New Roman" w:cs="Times New Roman"/>
+        </w:rPr>
+        <w:t>mo</w:t>
       </w:r>
       <w:r>
         <w:rPr>
@@ -32458,7 +31178,7 @@
     <w:lsdException w:name="Table Web 2" w:semiHidden="1" w:unhideWhenUsed="1"/>
     <w:lsdException w:name="Table Web 3" w:semiHidden="1" w:unhideWhenUsed="1"/>
     <w:lsdException w:name="Balloon Text" w:semiHidden="1" w:unhideWhenUsed="1"/>
-    <w:lsdException w:name="Table Grid" w:uiPriority="39"/>
+    <w:lsdException w:name="Table Grid" w:uiPriority="59"/>
     <w:lsdException w:name="Table Theme" w:semiHidden="1" w:unhideWhenUsed="1"/>
     <w:lsdException w:name="Placeholder Text" w:semiHidden="1"/>
     <w:lsdException w:name="No Spacing" w:uiPriority="1" w:qFormat="1"/>
@@ -32840,7 +31560,7 @@
   <w:style w:type="table" w:styleId="TableGrid">
     <w:name w:val="Table Grid"/>
     <w:basedOn w:val="TableNormal"/>
-    <w:uiPriority w:val="39"/>
+    <w:uiPriority w:val="59"/>
     <w:rsid w:val="00E145CA"/>
     <w:pPr>
       <w:spacing w:after="0" w:line="240" w:lineRule="auto"/>
@@ -33182,7 +31902,7 @@
 </file>
 
 <file path=customXml/itemProps1.xml><?xml version="1.0" encoding="utf-8"?>
-<ds:datastoreItem xmlns:ds="http://schemas.openxmlformats.org/officeDocument/2006/customXml" ds:itemID="{06738EFF-6E10-4EEA-A776-58BEBEC9FD26}">
+<ds:datastoreItem xmlns:ds="http://schemas.openxmlformats.org/officeDocument/2006/customXml" ds:itemID="{2C6A718C-9815-46FD-BAF6-6EC5286197B3}">
   <ds:schemaRefs>
     <ds:schemaRef ds:uri="http://schemas.openxmlformats.org/officeDocument/2006/bibliography"/>
   </ds:schemaRefs>

</xml_diff>

<commit_message>
Pakeista išlaidos pavadinimas į pastabas
</commit_message>
<xml_diff>
--- a/'Permainos' PSI2 III laboratorinis darbas.docx
+++ b/'Permainos' PSI2 III laboratorinis darbas.docx
@@ -12092,7 +12092,25 @@
         <w:rPr>
           <w:sz w:val="24"/>
         </w:rPr>
-        <w:t>Naudotojas paspaudžia „Biudžeto suvestinė“. Sistema atidaro biudžeto suvestinės langą, kuriame matome visas išlaidas. Naudotojas paspaudžia ant „Išlaidų paieška“ mygtuko ir suveda išlaidos pavadinimą, kurios ieško. Sistema atidaro išlaidas, kurios atitinka naudotojo paieškos kriterijus.</w:t>
+        <w:t>Naudotojas paspaudžia „Biudžeto suvestinė“. Sistema atidaro biudžeto suvestinės langą, kuriame matome visas išlaidas. Naudotojas paspaudžia ant „Išlaidų paieška“ mygtu</w:t>
+      </w:r>
+      <w:r>
+        <w:rPr>
+          <w:sz w:val="24"/>
+        </w:rPr>
+        <w:t>ko ir suveda išlaidos pastab</w:t>
+      </w:r>
+      <w:r>
+        <w:rPr>
+          <w:sz w:val="24"/>
+        </w:rPr>
+        <w:t>ą</w:t>
+      </w:r>
+      <w:r>
+        <w:rPr>
+          <w:sz w:val="24"/>
+        </w:rPr>
+        <w:t>, kurios ieško. Sistema atidaro išlaidas, kurios atitinka naudotojo paieškos kriterijus.</w:t>
       </w:r>
     </w:p>
     <w:p>
@@ -18129,7 +18147,14 @@
                 <w:color w:val="5B9BD5" w:themeColor="accent1"/>
                 <w:sz w:val="24"/>
               </w:rPr>
-              <w:t>Testuotojas suveda išlaidos, kurios ieško pavadinimą</w:t>
+              <w:t>Testuotojas suveda i</w:t>
+            </w:r>
+            <w:r>
+              <w:rPr>
+                <w:color w:val="5B9BD5" w:themeColor="accent1"/>
+                <w:sz w:val="24"/>
+              </w:rPr>
+              <w:t>šlaidos, kurios ieško pastabą</w:t>
             </w:r>
           </w:p>
         </w:tc>
@@ -18295,8 +18320,17 @@
                 <w:color w:val="5B9BD5" w:themeColor="accent1"/>
                 <w:sz w:val="24"/>
               </w:rPr>
-              <w:t>Testuotojas suveda išlaidos, kurios nėra pavadinimą</w:t>
-            </w:r>
+              <w:t xml:space="preserve">Testuotojas suveda </w:t>
+            </w:r>
+            <w:r>
+              <w:rPr>
+                <w:color w:val="5B9BD5" w:themeColor="accent1"/>
+                <w:sz w:val="24"/>
+              </w:rPr>
+              <w:t>išlaidos, kurios nėra pastabą</w:t>
+            </w:r>
+            <w:bookmarkStart w:id="1" w:name="_GoBack"/>
+            <w:bookmarkEnd w:id="1"/>
           </w:p>
         </w:tc>
         <w:tc>
@@ -26270,6 +26304,7 @@
               <w:jc w:val="left"/>
             </w:pPr>
             <w:r>
+              <w:lastRenderedPageBreak/>
               <w:t>2016-04-04</w:t>
             </w:r>
           </w:p>
@@ -26617,6 +26652,7 @@
               <w:jc w:val="left"/>
             </w:pPr>
             <w:r>
+              <w:lastRenderedPageBreak/>
               <w:t>2016-04-04</w:t>
             </w:r>
           </w:p>
@@ -26773,6 +26809,7 @@
               <w:jc w:val="left"/>
             </w:pPr>
             <w:r>
+              <w:lastRenderedPageBreak/>
               <w:t>2016-04-04</w:t>
             </w:r>
           </w:p>
@@ -27134,6 +27171,7 @@
               <w:jc w:val="left"/>
             </w:pPr>
             <w:r>
+              <w:lastRenderedPageBreak/>
               <w:t>2016-04-05</w:t>
             </w:r>
           </w:p>
@@ -27314,6 +27352,7 @@
               <w:jc w:val="left"/>
             </w:pPr>
             <w:r>
+              <w:lastRenderedPageBreak/>
               <w:t>2016-04-11</w:t>
             </w:r>
           </w:p>
@@ -27979,6 +28018,7 @@
               <w:jc w:val="left"/>
             </w:pPr>
             <w:r>
+              <w:lastRenderedPageBreak/>
               <w:t>2016-05-20</w:t>
             </w:r>
           </w:p>
@@ -28163,6 +28203,7 @@
               <w:jc w:val="left"/>
             </w:pPr>
             <w:r>
+              <w:lastRenderedPageBreak/>
               <w:t>2016-05-20</w:t>
             </w:r>
           </w:p>
@@ -28364,6 +28405,7 @@
               <w:jc w:val="left"/>
             </w:pPr>
             <w:r>
+              <w:lastRenderedPageBreak/>
               <w:t>2016-05-20</w:t>
             </w:r>
           </w:p>
@@ -28541,6 +28583,7 @@
               <w:jc w:val="left"/>
             </w:pPr>
             <w:r>
+              <w:lastRenderedPageBreak/>
               <w:t>2016-05-20</w:t>
             </w:r>
           </w:p>
@@ -28720,6 +28763,7 @@
               <w:jc w:val="left"/>
             </w:pPr>
             <w:r>
+              <w:lastRenderedPageBreak/>
               <w:t>2016-05-20</w:t>
             </w:r>
           </w:p>
@@ -28888,8 +28932,6 @@
       <w:r>
         <w:t>M – Pakeistas D – Ištrintas A – Pridėtas</w:t>
       </w:r>
-      <w:bookmarkStart w:id="1" w:name="_GoBack"/>
-      <w:bookmarkEnd w:id="1"/>
     </w:p>
     <w:sectPr>
       <w:pgSz w:w="12240" w:h="15840"/>
@@ -31518,7 +31560,7 @@
 </file>
 
 <file path=customXml/itemProps1.xml><?xml version="1.0" encoding="utf-8"?>
-<ds:datastoreItem xmlns:ds="http://schemas.openxmlformats.org/officeDocument/2006/customXml" ds:itemID="{86705350-7582-469F-91FE-B2C16B91C4FF}">
+<ds:datastoreItem xmlns:ds="http://schemas.openxmlformats.org/officeDocument/2006/customXml" ds:itemID="{44B451AF-59C1-4DB0-BBB6-2945AC5C4E16}">
   <ds:schemaRefs>
     <ds:schemaRef ds:uri="http://schemas.openxmlformats.org/officeDocument/2006/bibliography"/>
   </ds:schemaRefs>

</xml_diff>

<commit_message>
Dokumentas paverstas i pdf
</commit_message>
<xml_diff>
--- a/'Permainos' PSI2 III laboratorinis darbas.docx
+++ b/'Permainos' PSI2 III laboratorinis darbas.docx
@@ -1,6 +1,6 @@
 
 <file path=word/document.xml><?xml version="1.0" encoding="utf-8"?>
-<w:document xmlns:wpc="http://schemas.microsoft.com/office/word/2010/wordprocessingCanvas" xmlns:cx="http://schemas.microsoft.com/office/drawing/2014/chartex" xmlns:cx1="http://schemas.microsoft.com/office/drawing/2015/9/8/chartex" xmlns:cx2="http://schemas.microsoft.com/office/drawing/2015/10/21/chartex" xmlns:mc="http://schemas.openxmlformats.org/markup-compatibility/2006" xmlns:o="urn:schemas-microsoft-com:office:office" xmlns:r="http://schemas.openxmlformats.org/officeDocument/2006/relationships" xmlns:m="http://schemas.openxmlformats.org/officeDocument/2006/math" xmlns:v="urn:schemas-microsoft-com:vml" xmlns:wp14="http://schemas.microsoft.com/office/word/2010/wordprocessingDrawing" xmlns:wp="http://schemas.openxmlformats.org/drawingml/2006/wordprocessingDrawing" xmlns:w10="urn:schemas-microsoft-com:office:word" xmlns:w="http://schemas.openxmlformats.org/wordprocessingml/2006/main" xmlns:w14="http://schemas.microsoft.com/office/word/2010/wordml" xmlns:w15="http://schemas.microsoft.com/office/word/2012/wordml" xmlns:w16se="http://schemas.microsoft.com/office/word/2015/wordml/symex" xmlns:wpg="http://schemas.microsoft.com/office/word/2010/wordprocessingGroup" xmlns:wpi="http://schemas.microsoft.com/office/word/2010/wordprocessingInk" xmlns:wne="http://schemas.microsoft.com/office/word/2006/wordml" xmlns:wps="http://schemas.microsoft.com/office/word/2010/wordprocessingShape" mc:Ignorable="w14 w15 w16se wp14">
+<w:document xmlns:wpc="http://schemas.microsoft.com/office/word/2010/wordprocessingCanvas" xmlns:mc="http://schemas.openxmlformats.org/markup-compatibility/2006" xmlns:o="urn:schemas-microsoft-com:office:office" xmlns:r="http://schemas.openxmlformats.org/officeDocument/2006/relationships" xmlns:m="http://schemas.openxmlformats.org/officeDocument/2006/math" xmlns:v="urn:schemas-microsoft-com:vml" xmlns:wp14="http://schemas.microsoft.com/office/word/2010/wordprocessingDrawing" xmlns:wp="http://schemas.openxmlformats.org/drawingml/2006/wordprocessingDrawing" xmlns:w10="urn:schemas-microsoft-com:office:word" xmlns:w="http://schemas.openxmlformats.org/wordprocessingml/2006/main" xmlns:w14="http://schemas.microsoft.com/office/word/2010/wordml" xmlns:w15="http://schemas.microsoft.com/office/word/2012/wordml" xmlns:wpg="http://schemas.microsoft.com/office/word/2010/wordprocessingGroup" xmlns:wpi="http://schemas.microsoft.com/office/word/2010/wordprocessingInk" xmlns:wne="http://schemas.microsoft.com/office/word/2006/wordml" xmlns:wps="http://schemas.microsoft.com/office/word/2010/wordprocessingShape" mc:Ignorable="w14 w15 wp14">
   <w:body>
     <w:p>
       <w:pPr>
@@ -317,7 +317,58 @@
           <w:sz w:val="24"/>
           <w:szCs w:val="24"/>
         </w:rPr>
-        <w:t xml:space="preserve">Bončkus, K. Ladavičius, M. Čyžius, „Fiinasta“ biudžeto planavimo sistema. Programų sistemų inžinerijos laboratorinis darbas „Reikalavimų apibrėžimas“ (1 versija). VU PS katedra, Vilnius, 2016. </w:t>
+        <w:t xml:space="preserve">Bončkus, K. Ladavičius, M. Čyžius, „Fiinasta“ biudžeto planavimo sistema. Programų sistemų inžinerijos laboratorinis darbas </w:t>
+      </w:r>
+      <w:r>
+        <w:rPr>
+          <w:sz w:val="24"/>
+          <w:szCs w:val="32"/>
+        </w:rPr>
+        <w:t>„</w:t>
+      </w:r>
+      <w:r>
+        <w:rPr>
+          <w:sz w:val="24"/>
+          <w:szCs w:val="32"/>
+        </w:rPr>
+        <w:t>Projektavimas ir kūrimas</w:t>
+      </w:r>
+      <w:r>
+        <w:rPr>
+          <w:sz w:val="24"/>
+          <w:szCs w:val="32"/>
+        </w:rPr>
+        <w:t>“</w:t>
+      </w:r>
+      <w:r>
+        <w:rPr>
+          <w:sz w:val="24"/>
+          <w:szCs w:val="24"/>
+        </w:rPr>
+        <w:t xml:space="preserve"> </w:t>
+      </w:r>
+      <w:bookmarkStart w:id="1" w:name="_GoBack"/>
+      <w:bookmarkEnd w:id="1"/>
+      <w:r>
+        <w:rPr>
+          <w:sz w:val="24"/>
+          <w:szCs w:val="24"/>
+        </w:rPr>
+        <w:t>(</w:t>
+      </w:r>
+      <w:r>
+        <w:rPr>
+          <w:sz w:val="24"/>
+          <w:szCs w:val="24"/>
+        </w:rPr>
+        <w:t>3</w:t>
+      </w:r>
+      <w:r>
+        <w:rPr>
+          <w:sz w:val="24"/>
+          <w:szCs w:val="24"/>
+        </w:rPr>
+        <w:t xml:space="preserve"> versija). VU PS katedra, Vilnius, 2016. </w:t>
       </w:r>
     </w:p>
     <w:p>
@@ -330,20 +381,11 @@
       </w:pPr>
       <w:r>
         <w:rPr>
-          <w:sz w:val="24"/>
-          <w:szCs w:val="24"/>
-        </w:rPr>
-        <w:t>Šiame darbe pateiktas kurso “Programų sistemų inžinerijos II” laboratorinis darbas, skirtas reikalavimų apibrėžimui. Tai pirmasis iš trijų pagal šį kursą daromų laboratorinių darbų. Darbas skirtas apibrėžti reikalavimus ir atlikti ICONIX proceso veiklos peržiūrą. Darbe identifikuoti reikalavimai sistemai, apibrėžtas struktūrinis dalykinės srities modelis ir atliekamos užduotys, atlikta reikalavimų peržiūra.</w:t>
-      </w:r>
-    </w:p>
-    <w:p>
-      <w:pPr>
-        <w:spacing w:after="160"/>
-        <w:rPr>
-          <w:sz w:val="24"/>
-          <w:szCs w:val="24"/>
-        </w:rPr>
-      </w:pPr>
+          <w:sz w:val="23"/>
+          <w:szCs w:val="23"/>
+        </w:rPr>
+        <w:t xml:space="preserve">Šiame darbe pateiktas kurso „Programų sistemų inžinerijos II“ laboratorinis darbas, skirtas projektavimui ir kūrimui. Tai trečiasis iš trijų pagal šį kursą daromų laboratorinių darbų. Darbe tikslinamos užduotys, braižomos sekų diagramos, tikslinama sistemos architektūra, atliekama detali projekto peržiūra, sudaromi testavimo planai ir scenarijai ir pateikiama sistemos realizacija. </w:t>
+      </w:r>
       <w:r>
         <w:rPr>
           <w:sz w:val="24"/>
@@ -15961,7 +16003,7 @@
         <w:rPr>
           <w:noProof/>
           <w:sz w:val="24"/>
-          <w:lang w:val="en-GB" w:eastAsia="en-GB"/>
+          <w:lang w:val="en-US" w:eastAsia="ja-JP"/>
         </w:rPr>
         <w:drawing>
           <wp:inline distT="0" distB="0" distL="0" distR="0">
@@ -16050,7 +16092,7 @@
         <w:rPr>
           <w:noProof/>
           <w:sz w:val="24"/>
-          <w:lang w:val="en-GB" w:eastAsia="en-GB"/>
+          <w:lang w:val="en-US" w:eastAsia="ja-JP"/>
         </w:rPr>
         <w:drawing>
           <wp:inline distT="0" distB="0" distL="0" distR="0">
@@ -16156,7 +16198,7 @@
         <w:rPr>
           <w:noProof/>
           <w:sz w:val="24"/>
-          <w:lang w:val="en-GB" w:eastAsia="en-GB"/>
+          <w:lang w:val="en-US" w:eastAsia="ja-JP"/>
         </w:rPr>
         <w:drawing>
           <wp:inline distT="0" distB="0" distL="0" distR="0">
@@ -16245,7 +16287,7 @@
         <w:rPr>
           <w:noProof/>
           <w:sz w:val="24"/>
-          <w:lang w:val="en-GB" w:eastAsia="en-GB"/>
+          <w:lang w:val="en-US" w:eastAsia="ja-JP"/>
         </w:rPr>
         <w:drawing>
           <wp:inline distT="0" distB="0" distL="0" distR="0">
@@ -16334,7 +16376,7 @@
         <w:rPr>
           <w:noProof/>
           <w:sz w:val="24"/>
-          <w:lang w:val="en-GB" w:eastAsia="en-GB"/>
+          <w:lang w:val="en-US" w:eastAsia="ja-JP"/>
         </w:rPr>
         <w:drawing>
           <wp:inline distT="0" distB="0" distL="0" distR="0">
@@ -16452,7 +16494,7 @@
         <w:rPr>
           <w:noProof/>
           <w:sz w:val="24"/>
-          <w:lang w:val="en-GB" w:eastAsia="en-GB"/>
+          <w:lang w:val="en-US" w:eastAsia="ja-JP"/>
         </w:rPr>
         <w:drawing>
           <wp:inline distT="0" distB="0" distL="0" distR="0">
@@ -16559,7 +16601,7 @@
         <w:rPr>
           <w:noProof/>
           <w:sz w:val="24"/>
-          <w:lang w:val="en-GB" w:eastAsia="en-GB"/>
+          <w:lang w:val="en-US" w:eastAsia="ja-JP"/>
         </w:rPr>
         <w:drawing>
           <wp:inline distT="0" distB="0" distL="0" distR="0">
@@ -16677,7 +16719,7 @@
         <w:rPr>
           <w:noProof/>
           <w:sz w:val="24"/>
-          <w:lang w:val="en-GB" w:eastAsia="en-GB"/>
+          <w:lang w:val="en-US" w:eastAsia="ja-JP"/>
         </w:rPr>
         <w:drawing>
           <wp:inline distT="0" distB="0" distL="0" distR="0">
@@ -16766,7 +16808,7 @@
         <w:rPr>
           <w:noProof/>
           <w:sz w:val="24"/>
-          <w:lang w:val="en-GB" w:eastAsia="en-GB"/>
+          <w:lang w:val="en-US" w:eastAsia="ja-JP"/>
         </w:rPr>
         <w:drawing>
           <wp:inline distT="0" distB="0" distL="0" distR="0">
@@ -16884,7 +16926,7 @@
         <w:rPr>
           <w:noProof/>
           <w:sz w:val="24"/>
-          <w:lang w:val="en-GB" w:eastAsia="en-GB"/>
+          <w:lang w:val="en-US" w:eastAsia="ja-JP"/>
         </w:rPr>
         <w:drawing>
           <wp:inline distT="0" distB="0" distL="0" distR="0">
@@ -16985,7 +17027,7 @@
         <w:rPr>
           <w:noProof/>
           <w:sz w:val="24"/>
-          <w:lang w:val="en-GB" w:eastAsia="en-GB"/>
+          <w:lang w:val="en-US" w:eastAsia="ja-JP"/>
         </w:rPr>
         <w:drawing>
           <wp:inline distT="0" distB="0" distL="0" distR="0">
@@ -17110,7 +17152,7 @@
         <w:rPr>
           <w:noProof/>
           <w:sz w:val="24"/>
-          <w:lang w:val="en-GB" w:eastAsia="en-GB"/>
+          <w:lang w:val="en-US" w:eastAsia="ja-JP"/>
         </w:rPr>
         <w:drawing>
           <wp:inline distT="0" distB="0" distL="0" distR="0">
@@ -17203,7 +17245,7 @@
       <w:r>
         <w:rPr>
           <w:noProof/>
-          <w:lang w:val="en-GB" w:eastAsia="en-GB"/>
+          <w:lang w:val="en-US" w:eastAsia="ja-JP"/>
         </w:rPr>
         <w:drawing>
           <wp:inline distT="0" distB="0" distL="0" distR="0">
@@ -17328,7 +17370,7 @@
       <w:r>
         <w:rPr>
           <w:noProof/>
-          <w:lang w:val="en-GB" w:eastAsia="en-GB"/>
+          <w:lang w:val="en-US" w:eastAsia="ja-JP"/>
         </w:rPr>
         <w:drawing>
           <wp:inline distT="0" distB="0" distL="0" distR="0">
@@ -18329,8 +18371,6 @@
               </w:rPr>
               <w:t>išlaidos, kurios nėra pastabą</w:t>
             </w:r>
-            <w:bookmarkStart w:id="1" w:name="_GoBack"/>
-            <w:bookmarkEnd w:id="1"/>
           </w:p>
         </w:tc>
         <w:tc>
@@ -28944,7 +28984,7 @@
 </file>
 
 <file path=word/numbering.xml><?xml version="1.0" encoding="utf-8"?>
-<w:numbering xmlns:wpc="http://schemas.microsoft.com/office/word/2010/wordprocessingCanvas" xmlns:cx="http://schemas.microsoft.com/office/drawing/2014/chartex" xmlns:cx1="http://schemas.microsoft.com/office/drawing/2015/9/8/chartex" xmlns:cx2="http://schemas.microsoft.com/office/drawing/2015/10/21/chartex" xmlns:mc="http://schemas.openxmlformats.org/markup-compatibility/2006" xmlns:o="urn:schemas-microsoft-com:office:office" xmlns:r="http://schemas.openxmlformats.org/officeDocument/2006/relationships" xmlns:m="http://schemas.openxmlformats.org/officeDocument/2006/math" xmlns:v="urn:schemas-microsoft-com:vml" xmlns:wp14="http://schemas.microsoft.com/office/word/2010/wordprocessingDrawing" xmlns:wp="http://schemas.openxmlformats.org/drawingml/2006/wordprocessingDrawing" xmlns:w10="urn:schemas-microsoft-com:office:word" xmlns:w="http://schemas.openxmlformats.org/wordprocessingml/2006/main" xmlns:w14="http://schemas.microsoft.com/office/word/2010/wordml" xmlns:w15="http://schemas.microsoft.com/office/word/2012/wordml" xmlns:w16se="http://schemas.microsoft.com/office/word/2015/wordml/symex" xmlns:wpg="http://schemas.microsoft.com/office/word/2010/wordprocessingGroup" xmlns:wpi="http://schemas.microsoft.com/office/word/2010/wordprocessingInk" xmlns:wne="http://schemas.microsoft.com/office/word/2006/wordml" xmlns:wps="http://schemas.microsoft.com/office/word/2010/wordprocessingShape" mc:Ignorable="w14 w15 w16se wp14">
+<w:numbering xmlns:wpc="http://schemas.microsoft.com/office/word/2010/wordprocessingCanvas" xmlns:mc="http://schemas.openxmlformats.org/markup-compatibility/2006" xmlns:o="urn:schemas-microsoft-com:office:office" xmlns:r="http://schemas.openxmlformats.org/officeDocument/2006/relationships" xmlns:m="http://schemas.openxmlformats.org/officeDocument/2006/math" xmlns:v="urn:schemas-microsoft-com:vml" xmlns:wp14="http://schemas.microsoft.com/office/word/2010/wordprocessingDrawing" xmlns:wp="http://schemas.openxmlformats.org/drawingml/2006/wordprocessingDrawing" xmlns:w10="urn:schemas-microsoft-com:office:word" xmlns:w="http://schemas.openxmlformats.org/wordprocessingml/2006/main" xmlns:w14="http://schemas.microsoft.com/office/word/2010/wordml" xmlns:w15="http://schemas.microsoft.com/office/word/2012/wordml" xmlns:wpg="http://schemas.microsoft.com/office/word/2010/wordprocessingGroup" xmlns:wpi="http://schemas.microsoft.com/office/word/2010/wordprocessingInk" xmlns:wne="http://schemas.microsoft.com/office/word/2006/wordml" xmlns:wps="http://schemas.microsoft.com/office/word/2010/wordprocessingShape" mc:Ignorable="w14 w15 wp14">
   <w:abstractNum w:abstractNumId="0" w15:restartNumberingAfterBreak="0">
     <w:nsid w:val="01473D77"/>
     <w:multiLevelType w:val="multilevel"/>
@@ -30665,7 +30705,7 @@
 </file>
 
 <file path=word/styles.xml><?xml version="1.0" encoding="utf-8"?>
-<w:styles xmlns:mc="http://schemas.openxmlformats.org/markup-compatibility/2006" xmlns:r="http://schemas.openxmlformats.org/officeDocument/2006/relationships" xmlns:w="http://schemas.openxmlformats.org/wordprocessingml/2006/main" xmlns:w14="http://schemas.microsoft.com/office/word/2010/wordml" xmlns:w15="http://schemas.microsoft.com/office/word/2012/wordml" xmlns:w16se="http://schemas.microsoft.com/office/word/2015/wordml/symex" mc:Ignorable="w14 w15 w16se">
+<w:styles xmlns:mc="http://schemas.openxmlformats.org/markup-compatibility/2006" xmlns:r="http://schemas.openxmlformats.org/officeDocument/2006/relationships" xmlns:w="http://schemas.openxmlformats.org/wordprocessingml/2006/main" xmlns:w14="http://schemas.microsoft.com/office/word/2010/wordml" xmlns:w15="http://schemas.microsoft.com/office/word/2012/wordml" mc:Ignorable="w14 w15">
   <w:docDefaults>
     <w:rPrDefault>
       <w:rPr>
@@ -30681,7 +30721,7 @@
       </w:pPr>
     </w:pPrDefault>
   </w:docDefaults>
-  <w:latentStyles w:defLockedState="0" w:defUIPriority="99" w:defSemiHidden="0" w:defUnhideWhenUsed="0" w:defQFormat="0" w:count="372">
+  <w:latentStyles w:defLockedState="0" w:defUIPriority="99" w:defSemiHidden="0" w:defUnhideWhenUsed="0" w:defQFormat="0" w:count="371">
     <w:lsdException w:name="Normal" w:uiPriority="0" w:qFormat="1"/>
     <w:lsdException w:name="heading 1" w:uiPriority="9" w:qFormat="1"/>
     <w:lsdException w:name="heading 2" w:semiHidden="1" w:uiPriority="9" w:unhideWhenUsed="1" w:qFormat="1"/>
@@ -31053,7 +31093,6 @@
     <w:lsdException w:name="List Table 5 Dark Accent 6" w:uiPriority="50"/>
     <w:lsdException w:name="List Table 6 Colorful Accent 6" w:uiPriority="51"/>
     <w:lsdException w:name="List Table 7 Colorful Accent 6" w:uiPriority="52"/>
-    <w:lsdException w:name="Mention" w:semiHidden="1" w:unhideWhenUsed="1"/>
   </w:latentStyles>
   <w:style w:type="paragraph" w:default="1" w:styleId="Normal">
     <w:name w:val="Normal"/>
@@ -31560,7 +31599,7 @@
 </file>
 
 <file path=customXml/itemProps1.xml><?xml version="1.0" encoding="utf-8"?>
-<ds:datastoreItem xmlns:ds="http://schemas.openxmlformats.org/officeDocument/2006/customXml" ds:itemID="{44B451AF-59C1-4DB0-BBB6-2945AC5C4E16}">
+<ds:datastoreItem xmlns:ds="http://schemas.openxmlformats.org/officeDocument/2006/customXml" ds:itemID="{AE8E2C2A-A5F9-4CAF-AD5A-F05FAF474730}">
   <ds:schemaRefs>
     <ds:schemaRef ds:uri="http://schemas.openxmlformats.org/officeDocument/2006/bibliography"/>
   </ds:schemaRefs>

</xml_diff>